<commit_message>
group select al left
</commit_message>
<xml_diff>
--- a/docx/ISMS/ISMS18002 Procedure for Monitoring the Use of IT Systems.docx
+++ b/docx/ISMS/ISMS18002 Procedure for Monitoring the Use of IT Systems.docx
@@ -1,6 +1,6 @@
 
 <file path=word/document.xml><?xml version="1.0" encoding="utf-8"?>
-<w:document xmlns:ve="http://schemas.openxmlformats.org/markup-compatibility/2006" xmlns:o="urn:schemas-microsoft-com:office:office" xmlns:r="http://schemas.openxmlformats.org/officeDocument/2006/relationships" xmlns:m="http://schemas.openxmlformats.org/officeDocument/2006/math" xmlns:v="urn:schemas-microsoft-com:vml" xmlns:wp="http://schemas.openxmlformats.org/drawingml/2006/wordprocessingDrawing" xmlns:w10="urn:schemas-microsoft-com:office:word" xmlns:w="http://schemas.openxmlformats.org/wordprocessingml/2006/main" xmlns:wne="http://schemas.microsoft.com/office/word/2006/wordml">
+<w:document xmlns:wpc="http://schemas.microsoft.com/office/word/2010/wordprocessingCanvas" xmlns:cx="http://schemas.microsoft.com/office/drawing/2014/chartex" xmlns:cx1="http://schemas.microsoft.com/office/drawing/2015/9/8/chartex" xmlns:cx2="http://schemas.microsoft.com/office/drawing/2015/10/21/chartex" xmlns:cx3="http://schemas.microsoft.com/office/drawing/2016/5/9/chartex" xmlns:cx4="http://schemas.microsoft.com/office/drawing/2016/5/10/chartex" xmlns:cx5="http://schemas.microsoft.com/office/drawing/2016/5/11/chartex" xmlns:cx6="http://schemas.microsoft.com/office/drawing/2016/5/12/chartex" xmlns:cx7="http://schemas.microsoft.com/office/drawing/2016/5/13/chartex" xmlns:cx8="http://schemas.microsoft.com/office/drawing/2016/5/14/chartex" xmlns:mc="http://schemas.openxmlformats.org/markup-compatibility/2006" xmlns:aink="http://schemas.microsoft.com/office/drawing/2016/ink" xmlns:am3d="http://schemas.microsoft.com/office/drawing/2017/model3d" xmlns:o="urn:schemas-microsoft-com:office:office" xmlns:r="http://schemas.openxmlformats.org/officeDocument/2006/relationships" xmlns:m="http://schemas.openxmlformats.org/officeDocument/2006/math" xmlns:v="urn:schemas-microsoft-com:vml" xmlns:wp14="http://schemas.microsoft.com/office/word/2010/wordprocessingDrawing" xmlns:wp="http://schemas.openxmlformats.org/drawingml/2006/wordprocessingDrawing" xmlns:w10="urn:schemas-microsoft-com:office:word" xmlns:w="http://schemas.openxmlformats.org/wordprocessingml/2006/main" xmlns:w14="http://schemas.microsoft.com/office/word/2010/wordml" xmlns:w15="http://schemas.microsoft.com/office/word/2012/wordml" xmlns:w16cid="http://schemas.microsoft.com/office/word/2016/wordml/cid" xmlns:w16se="http://schemas.microsoft.com/office/word/2015/wordml/symex" xmlns:wpg="http://schemas.microsoft.com/office/word/2010/wordprocessingGroup" xmlns:wpi="http://schemas.microsoft.com/office/word/2010/wordprocessingInk" xmlns:wne="http://schemas.microsoft.com/office/word/2006/wordml" xmlns:wps="http://schemas.microsoft.com/office/word/2010/wordprocessingShape" mc:Ignorable="w14 w15 w16se w16cid wp14">
   <w:body>
     <w:p>
       <w:pPr>
@@ -23,7 +23,7 @@
           <w:insideH w:val="single" w:sz="4" w:space="0" w:color="auto"/>
           <w:insideV w:val="single" w:sz="4" w:space="0" w:color="auto"/>
         </w:tblBorders>
-        <w:tblLook w:val="04A0"/>
+        <w:tblLook w:val="04A0" w:firstRow="1" w:lastRow="0" w:firstColumn="1" w:lastColumn="0" w:noHBand="0" w:noVBand="1"/>
       </w:tblPr>
       <w:tblGrid>
         <w:gridCol w:w="9180"/>
@@ -977,23 +977,7 @@
                 <w:rFonts w:asciiTheme="minorHAnsi" w:hAnsiTheme="minorHAnsi" w:cstheme="minorHAnsi"/>
                 <w:sz w:val="24"/>
               </w:rPr>
-              <w:t xml:space="preserve">CertiKit is a trading name of Public I.T. </w:t>
-            </w:r>
-            <w:proofErr w:type="gramStart"/>
-            <w:r>
-              <w:rPr>
-                <w:rFonts w:asciiTheme="minorHAnsi" w:hAnsiTheme="minorHAnsi" w:cstheme="minorHAnsi"/>
-                <w:sz w:val="24"/>
-              </w:rPr>
-              <w:t>Limited,</w:t>
-            </w:r>
-            <w:proofErr w:type="gramEnd"/>
-            <w:r>
-              <w:rPr>
-                <w:rFonts w:asciiTheme="minorHAnsi" w:hAnsiTheme="minorHAnsi" w:cstheme="minorHAnsi"/>
-                <w:sz w:val="24"/>
-              </w:rPr>
-              <w:t xml:space="preserve"> a company registered in England and Wales with company number 6432088 and registered office at 5 Falcons Rise, Belper, Derbyshire, DE56 0QN.</w:t>
+              <w:t>CertiKit is a trading name of Public I.T. Limited, a company registered in England and Wales with company number 6432088 and registered office at 5 Falcons Rise, Belper, Derbyshire, DE56 0QN.</w:t>
             </w:r>
           </w:p>
           <w:p>
@@ -1391,7 +1375,6 @@
         </w:rPr>
         <w:t xml:space="preserve">se of </w:t>
       </w:r>
-      <w:proofErr w:type="gramStart"/>
       <w:r>
         <w:rPr>
           <w:rFonts w:ascii="Algerian" w:hAnsi="Algerian" w:cstheme="minorHAnsi"/>
@@ -1401,7 +1384,6 @@
         </w:rPr>
         <w:t>IT</w:t>
       </w:r>
-      <w:proofErr w:type="gramEnd"/>
       <w:r>
         <w:rPr>
           <w:rFonts w:asciiTheme="minorHAnsi" w:hAnsiTheme="minorHAnsi" w:cstheme="minorHAnsi"/>
@@ -1641,9 +1623,8 @@
         <w:tblStyle w:val="TableGrid1"/>
         <w:tblW w:w="0" w:type="auto"/>
         <w:jc w:val="right"/>
-        <w:tblInd w:w="2939" w:type="dxa"/>
         <w:tblLayout w:type="fixed"/>
-        <w:tblLook w:val="04A0"/>
+        <w:tblLook w:val="04A0" w:firstRow="1" w:lastRow="0" w:firstColumn="1" w:lastColumn="0" w:noHBand="0" w:noVBand="1"/>
       </w:tblPr>
       <w:tblGrid>
         <w:gridCol w:w="3119"/>
@@ -1761,7 +1742,66 @@
                 <w:szCs w:val="28"/>
                 <w:lang w:eastAsia="en-GB"/>
               </w:rPr>
-              <w:t>ISMS18002</w:t>
+              <w:t xml:space="preserve">{{ </w:t>
+            </w:r>
+            <w:proofErr w:type="spellStart"/>
+            <w:r>
+              <w:rPr>
+                <w:rFonts w:asciiTheme="minorHAnsi" w:hAnsiTheme="minorHAnsi" w:cstheme="minorHAnsi"/>
+                <w:b/>
+                <w:color w:val="000000" w:themeColor="text1"/>
+                <w:sz w:val="24"/>
+                <w:szCs w:val="28"/>
+                <w:lang w:eastAsia="en-GB"/>
+              </w:rPr>
+              <w:t>doc_ref</w:t>
+            </w:r>
+            <w:proofErr w:type="spellEnd"/>
+            <w:r>
+              <w:rPr>
+                <w:rFonts w:asciiTheme="minorHAnsi" w:hAnsiTheme="minorHAnsi" w:cstheme="minorHAnsi"/>
+                <w:b/>
+                <w:color w:val="000000" w:themeColor="text1"/>
+                <w:sz w:val="24"/>
+                <w:szCs w:val="28"/>
+                <w:lang w:eastAsia="en-GB"/>
+              </w:rPr>
+              <w:t xml:space="preserve"> }}</w:t>
+            </w:r>
+            <w:r>
+              <w:rPr>
+                <w:rFonts w:asciiTheme="minorHAnsi" w:hAnsiTheme="minorHAnsi" w:cstheme="minorHAnsi"/>
+                <w:b/>
+                <w:color w:val="000000" w:themeColor="text1"/>
+                <w:sz w:val="24"/>
+                <w:szCs w:val="28"/>
+                <w:lang w:eastAsia="en-GB"/>
+              </w:rPr>
+              <w:t xml:space="preserve"> </w:t>
+            </w:r>
+            <w:bookmarkStart w:id="0" w:name="_GoBack"/>
+            <w:bookmarkEnd w:id="0"/>
+            <w:r>
+              <w:rPr>
+                <w:rFonts w:asciiTheme="minorHAnsi" w:hAnsiTheme="minorHAnsi" w:cstheme="minorHAnsi"/>
+                <w:b/>
+                <w:color w:val="000000" w:themeColor="text1"/>
+                <w:sz w:val="24"/>
+                <w:szCs w:val="28"/>
+                <w:lang w:eastAsia="en-GB"/>
+              </w:rPr>
+              <w:t xml:space="preserve">- </w:t>
+            </w:r>
+            <w:r>
+              <w:rPr>
+                <w:rFonts w:asciiTheme="minorHAnsi" w:hAnsiTheme="minorHAnsi" w:cstheme="minorHAnsi"/>
+                <w:b/>
+                <w:color w:val="000000" w:themeColor="text1"/>
+                <w:sz w:val="24"/>
+                <w:szCs w:val="28"/>
+                <w:lang w:eastAsia="en-GB"/>
+              </w:rPr>
+              <w:t>18002</w:t>
             </w:r>
           </w:p>
         </w:tc>
@@ -1816,6 +1856,11 @@
               <w:docPart w:val="C0B24F95C47942BD88DF7C9AD0964ED4"/>
             </w:placeholder>
           </w:sdtPr>
+          <w:sdtEndPr>
+            <w:rPr>
+              <w:rStyle w:val="VersionNumber"/>
+            </w:rPr>
+          </w:sdtEndPr>
           <w:sdtContent>
             <w:tc>
               <w:tcPr>
@@ -1904,6 +1949,11 @@
               <w:calendar w:val="gregorian"/>
             </w:date>
           </w:sdtPr>
+          <w:sdtEndPr>
+            <w:rPr>
+              <w:rStyle w:val="DateofPublication"/>
+            </w:rPr>
+          </w:sdtEndPr>
           <w:sdtContent>
             <w:tc>
               <w:tcPr>
@@ -1929,7 +1979,29 @@
                     <w:sz w:val="24"/>
                     <w:lang w:eastAsia="en-GB"/>
                   </w:rPr>
-                  <w:t>Insert date</w:t>
+                  <w:t xml:space="preserve">{{ </w:t>
+                </w:r>
+                <w:proofErr w:type="spellStart"/>
+                <w:r>
+                  <w:rPr>
+                    <w:rStyle w:val="DateofPublication"/>
+                    <w:rFonts w:asciiTheme="minorHAnsi" w:hAnsiTheme="minorHAnsi" w:cstheme="minorHAnsi"/>
+                    <w:b/>
+                    <w:sz w:val="24"/>
+                    <w:lang w:eastAsia="en-GB"/>
+                  </w:rPr>
+                  <w:t>data_date</w:t>
+                </w:r>
+                <w:proofErr w:type="spellEnd"/>
+                <w:r>
+                  <w:rPr>
+                    <w:rStyle w:val="DateofPublication"/>
+                    <w:rFonts w:asciiTheme="minorHAnsi" w:hAnsiTheme="minorHAnsi" w:cstheme="minorHAnsi"/>
+                    <w:b/>
+                    <w:sz w:val="24"/>
+                    <w:lang w:eastAsia="en-GB"/>
+                  </w:rPr>
+                  <w:t xml:space="preserve"> }}</w:t>
                 </w:r>
               </w:p>
             </w:tc>
@@ -1986,6 +2058,41 @@
                 <w:lang w:eastAsia="en-GB"/>
               </w:rPr>
             </w:pPr>
+            <w:r>
+              <w:rPr>
+                <w:rFonts w:asciiTheme="minorHAnsi" w:hAnsiTheme="minorHAnsi" w:cstheme="minorHAnsi"/>
+                <w:b/>
+                <w:color w:val="000000" w:themeColor="text1"/>
+                <w:sz w:val="24"/>
+                <w:szCs w:val="28"/>
+                <w:lang w:eastAsia="en-GB"/>
+              </w:rPr>
+              <w:t xml:space="preserve">{{ </w:t>
+            </w:r>
+            <w:proofErr w:type="spellStart"/>
+            <w:r>
+              <w:rPr>
+                <w:rFonts w:asciiTheme="minorHAnsi" w:hAnsiTheme="minorHAnsi" w:cstheme="minorHAnsi"/>
+                <w:b/>
+                <w:color w:val="000000" w:themeColor="text1"/>
+                <w:sz w:val="24"/>
+                <w:szCs w:val="28"/>
+                <w:lang w:eastAsia="en-GB"/>
+              </w:rPr>
+              <w:t>data_author</w:t>
+            </w:r>
+            <w:proofErr w:type="spellEnd"/>
+            <w:r>
+              <w:rPr>
+                <w:rFonts w:asciiTheme="minorHAnsi" w:hAnsiTheme="minorHAnsi" w:cstheme="minorHAnsi"/>
+                <w:b/>
+                <w:color w:val="000000" w:themeColor="text1"/>
+                <w:sz w:val="24"/>
+                <w:szCs w:val="28"/>
+                <w:lang w:eastAsia="en-GB"/>
+              </w:rPr>
+              <w:t xml:space="preserve"> }}  </w:t>
+            </w:r>
           </w:p>
         </w:tc>
       </w:tr>
@@ -2039,6 +2146,41 @@
                 <w:lang w:eastAsia="en-GB"/>
               </w:rPr>
             </w:pPr>
+            <w:r>
+              <w:rPr>
+                <w:rFonts w:asciiTheme="minorHAnsi" w:hAnsiTheme="minorHAnsi" w:cstheme="minorHAnsi"/>
+                <w:b/>
+                <w:color w:val="000000" w:themeColor="text1"/>
+                <w:sz w:val="24"/>
+                <w:szCs w:val="28"/>
+                <w:lang w:eastAsia="en-GB"/>
+              </w:rPr>
+              <w:t xml:space="preserve">{{ </w:t>
+            </w:r>
+            <w:proofErr w:type="spellStart"/>
+            <w:r>
+              <w:rPr>
+                <w:rFonts w:asciiTheme="minorHAnsi" w:hAnsiTheme="minorHAnsi" w:cstheme="minorHAnsi"/>
+                <w:b/>
+                <w:color w:val="000000" w:themeColor="text1"/>
+                <w:sz w:val="24"/>
+                <w:szCs w:val="28"/>
+                <w:lang w:eastAsia="en-GB"/>
+              </w:rPr>
+              <w:t>data_owner</w:t>
+            </w:r>
+            <w:proofErr w:type="spellEnd"/>
+            <w:r>
+              <w:rPr>
+                <w:rFonts w:asciiTheme="minorHAnsi" w:hAnsiTheme="minorHAnsi" w:cstheme="minorHAnsi"/>
+                <w:b/>
+                <w:color w:val="000000" w:themeColor="text1"/>
+                <w:sz w:val="24"/>
+                <w:szCs w:val="28"/>
+                <w:lang w:eastAsia="en-GB"/>
+              </w:rPr>
+              <w:t xml:space="preserve"> }}</w:t>
+            </w:r>
           </w:p>
         </w:tc>
       </w:tr>
@@ -2151,7 +2293,7 @@
           <w:insideH w:val="single" w:sz="4" w:space="0" w:color="auto"/>
           <w:insideV w:val="single" w:sz="4" w:space="0" w:color="auto"/>
         </w:tblBorders>
-        <w:tblLook w:val="0000"/>
+        <w:tblLook w:val="0000" w:firstRow="0" w:lastRow="0" w:firstColumn="0" w:lastColumn="0" w:noHBand="0" w:noVBand="0"/>
       </w:tblPr>
       <w:tblGrid>
         <w:gridCol w:w="1097"/>
@@ -2455,7 +2597,7 @@
           <w:insideH w:val="single" w:sz="4" w:space="0" w:color="auto"/>
           <w:insideV w:val="single" w:sz="4" w:space="0" w:color="auto"/>
         </w:tblBorders>
-        <w:tblLook w:val="0000"/>
+        <w:tblLook w:val="0000" w:firstRow="0" w:lastRow="0" w:firstColumn="0" w:lastColumn="0" w:noHBand="0" w:noVBand="0"/>
       </w:tblPr>
       <w:tblGrid>
         <w:gridCol w:w="2534"/>
@@ -2671,7 +2813,7 @@
           <w:bottom w:val="single" w:sz="4" w:space="0" w:color="auto"/>
           <w:right w:val="single" w:sz="4" w:space="0" w:color="auto"/>
         </w:tblBorders>
-        <w:tblLook w:val="0000"/>
+        <w:tblLook w:val="0000" w:firstRow="0" w:lastRow="0" w:firstColumn="0" w:lastColumn="0" w:noHBand="0" w:noVBand="0"/>
       </w:tblPr>
       <w:tblGrid>
         <w:gridCol w:w="1674"/>
@@ -3401,8 +3543,6 @@
           </w:rPr>
           <w:tab/>
         </w:r>
-        <w:bookmarkStart w:id="0" w:name="_GoBack"/>
-        <w:bookmarkEnd w:id="0"/>
         <w:r>
           <w:rPr>
             <w:rFonts w:asciiTheme="minorHAnsi" w:hAnsiTheme="minorHAnsi" w:cstheme="minorHAnsi"/>
@@ -4513,7 +4653,7 @@
           <w:insideV w:val="single" w:sz="4" w:space="0" w:color="auto"/>
         </w:tblBorders>
         <w:tblLayout w:type="fixed"/>
-        <w:tblLook w:val="04A0"/>
+        <w:tblLook w:val="04A0" w:firstRow="1" w:lastRow="0" w:firstColumn="1" w:lastColumn="0" w:noHBand="0" w:noVBand="1"/>
       </w:tblPr>
       <w:tblGrid>
         <w:gridCol w:w="1526"/>
@@ -4827,18 +4967,8 @@
           <w:sz w:val="24"/>
           <w:szCs w:val="24"/>
         </w:rPr>
-        <w:t>[Organization Name</w:t>
-      </w:r>
-      <w:proofErr w:type="gramStart"/>
-      <w:r>
-        <w:rPr>
-          <w:rFonts w:asciiTheme="minorHAnsi" w:hAnsiTheme="minorHAnsi" w:cstheme="minorHAnsi"/>
-          <w:sz w:val="24"/>
-          <w:szCs w:val="24"/>
-        </w:rPr>
-        <w:t>]</w:t>
-      </w:r>
-      <w:proofErr w:type="gramEnd"/>
+        <w:t>[Organization Name]</w:t>
+      </w:r>
       <w:r>
         <w:rPr>
           <w:rFonts w:asciiTheme="minorHAnsi" w:hAnsiTheme="minorHAnsi" w:cstheme="minorHAnsi"/>
@@ -5110,18 +5240,8 @@
           <w:sz w:val="24"/>
           <w:szCs w:val="24"/>
         </w:rPr>
-        <w:t>[Organization Name</w:t>
-      </w:r>
-      <w:proofErr w:type="gramStart"/>
-      <w:r>
-        <w:rPr>
-          <w:rFonts w:asciiTheme="minorHAnsi" w:hAnsiTheme="minorHAnsi" w:cstheme="minorHAnsi"/>
-          <w:sz w:val="24"/>
-          <w:szCs w:val="24"/>
-        </w:rPr>
-        <w:t>]</w:t>
-      </w:r>
-      <w:proofErr w:type="gramEnd"/>
+        <w:t>[Organization Name]</w:t>
+      </w:r>
       <w:r>
         <w:rPr>
           <w:rFonts w:asciiTheme="minorHAnsi" w:hAnsiTheme="minorHAnsi" w:cstheme="minorHAnsi"/>
@@ -5725,7 +5845,7 @@
           <w:insideH w:val="single" w:sz="4" w:space="0" w:color="auto"/>
           <w:insideV w:val="single" w:sz="4" w:space="0" w:color="auto"/>
         </w:tblBorders>
-        <w:tblLook w:val="04A0"/>
+        <w:tblLook w:val="04A0" w:firstRow="1" w:lastRow="0" w:firstColumn="1" w:lastColumn="0" w:noHBand="0" w:noVBand="1"/>
       </w:tblPr>
       <w:tblGrid>
         <w:gridCol w:w="1647"/>
@@ -7813,18 +7933,8 @@
           <w:sz w:val="24"/>
           <w:szCs w:val="24"/>
         </w:rPr>
-        <w:t>[Organization Name</w:t>
-      </w:r>
-      <w:proofErr w:type="gramStart"/>
-      <w:r>
-        <w:rPr>
-          <w:rFonts w:asciiTheme="minorHAnsi" w:hAnsiTheme="minorHAnsi" w:cstheme="minorHAnsi"/>
-          <w:sz w:val="24"/>
-          <w:szCs w:val="24"/>
-        </w:rPr>
-        <w:t>]</w:t>
-      </w:r>
-      <w:proofErr w:type="gramEnd"/>
+        <w:t>[Organization Name]</w:t>
+      </w:r>
       <w:r>
         <w:rPr>
           <w:rFonts w:asciiTheme="minorHAnsi" w:hAnsiTheme="minorHAnsi" w:cstheme="minorHAnsi"/>
@@ -8082,15 +8192,15 @@
 </file>
 
 <file path=word/endnotes.xml><?xml version="1.0" encoding="utf-8"?>
-<w:endnotes xmlns:ve="http://schemas.openxmlformats.org/markup-compatibility/2006" xmlns:o="urn:schemas-microsoft-com:office:office" xmlns:r="http://schemas.openxmlformats.org/officeDocument/2006/relationships" xmlns:m="http://schemas.openxmlformats.org/officeDocument/2006/math" xmlns:v="urn:schemas-microsoft-com:vml" xmlns:wp="http://schemas.openxmlformats.org/drawingml/2006/wordprocessingDrawing" xmlns:w10="urn:schemas-microsoft-com:office:word" xmlns:w="http://schemas.openxmlformats.org/wordprocessingml/2006/main" xmlns:wne="http://schemas.microsoft.com/office/word/2006/wordml">
-  <w:endnote w:type="separator" w:id="0">
+<w:endnotes xmlns:wpc="http://schemas.microsoft.com/office/word/2010/wordprocessingCanvas" xmlns:cx="http://schemas.microsoft.com/office/drawing/2014/chartex" xmlns:cx1="http://schemas.microsoft.com/office/drawing/2015/9/8/chartex" xmlns:cx2="http://schemas.microsoft.com/office/drawing/2015/10/21/chartex" xmlns:cx3="http://schemas.microsoft.com/office/drawing/2016/5/9/chartex" xmlns:cx4="http://schemas.microsoft.com/office/drawing/2016/5/10/chartex" xmlns:cx5="http://schemas.microsoft.com/office/drawing/2016/5/11/chartex" xmlns:cx6="http://schemas.microsoft.com/office/drawing/2016/5/12/chartex" xmlns:cx7="http://schemas.microsoft.com/office/drawing/2016/5/13/chartex" xmlns:cx8="http://schemas.microsoft.com/office/drawing/2016/5/14/chartex" xmlns:mc="http://schemas.openxmlformats.org/markup-compatibility/2006" xmlns:aink="http://schemas.microsoft.com/office/drawing/2016/ink" xmlns:am3d="http://schemas.microsoft.com/office/drawing/2017/model3d" xmlns:o="urn:schemas-microsoft-com:office:office" xmlns:r="http://schemas.openxmlformats.org/officeDocument/2006/relationships" xmlns:m="http://schemas.openxmlformats.org/officeDocument/2006/math" xmlns:v="urn:schemas-microsoft-com:vml" xmlns:wp14="http://schemas.microsoft.com/office/word/2010/wordprocessingDrawing" xmlns:wp="http://schemas.openxmlformats.org/drawingml/2006/wordprocessingDrawing" xmlns:w10="urn:schemas-microsoft-com:office:word" xmlns:w="http://schemas.openxmlformats.org/wordprocessingml/2006/main" xmlns:w14="http://schemas.microsoft.com/office/word/2010/wordml" xmlns:w15="http://schemas.microsoft.com/office/word/2012/wordml" xmlns:w16cid="http://schemas.microsoft.com/office/word/2016/wordml/cid" xmlns:w16se="http://schemas.microsoft.com/office/word/2015/wordml/symex" xmlns:wpg="http://schemas.microsoft.com/office/word/2010/wordprocessingGroup" xmlns:wpi="http://schemas.microsoft.com/office/word/2010/wordprocessingInk" xmlns:wne="http://schemas.microsoft.com/office/word/2006/wordml" xmlns:wps="http://schemas.microsoft.com/office/word/2010/wordprocessingShape" mc:Ignorable="w14 w15 w16se w16cid wp14">
+  <w:endnote w:type="separator" w:id="-1">
     <w:p>
       <w:r>
         <w:separator/>
       </w:r>
     </w:p>
   </w:endnote>
-  <w:endnote w:type="continuationSeparator" w:id="1">
+  <w:endnote w:type="continuationSeparator" w:id="0">
     <w:p>
       <w:r>
         <w:continuationSeparator/>
@@ -8101,7 +8211,7 @@
 </file>
 
 <file path=word/footer1.xml><?xml version="1.0" encoding="utf-8"?>
-<w:ftr xmlns:ve="http://schemas.openxmlformats.org/markup-compatibility/2006" xmlns:o="urn:schemas-microsoft-com:office:office" xmlns:r="http://schemas.openxmlformats.org/officeDocument/2006/relationships" xmlns:m="http://schemas.openxmlformats.org/officeDocument/2006/math" xmlns:v="urn:schemas-microsoft-com:vml" xmlns:wp="http://schemas.openxmlformats.org/drawingml/2006/wordprocessingDrawing" xmlns:w10="urn:schemas-microsoft-com:office:word" xmlns:w="http://schemas.openxmlformats.org/wordprocessingml/2006/main" xmlns:wne="http://schemas.microsoft.com/office/word/2006/wordml">
+<w:ftr xmlns:wpc="http://schemas.microsoft.com/office/word/2010/wordprocessingCanvas" xmlns:cx="http://schemas.microsoft.com/office/drawing/2014/chartex" xmlns:cx1="http://schemas.microsoft.com/office/drawing/2015/9/8/chartex" xmlns:cx2="http://schemas.microsoft.com/office/drawing/2015/10/21/chartex" xmlns:cx3="http://schemas.microsoft.com/office/drawing/2016/5/9/chartex" xmlns:cx4="http://schemas.microsoft.com/office/drawing/2016/5/10/chartex" xmlns:cx5="http://schemas.microsoft.com/office/drawing/2016/5/11/chartex" xmlns:cx6="http://schemas.microsoft.com/office/drawing/2016/5/12/chartex" xmlns:cx7="http://schemas.microsoft.com/office/drawing/2016/5/13/chartex" xmlns:cx8="http://schemas.microsoft.com/office/drawing/2016/5/14/chartex" xmlns:mc="http://schemas.openxmlformats.org/markup-compatibility/2006" xmlns:aink="http://schemas.microsoft.com/office/drawing/2016/ink" xmlns:am3d="http://schemas.microsoft.com/office/drawing/2017/model3d" xmlns:o="urn:schemas-microsoft-com:office:office" xmlns:r="http://schemas.openxmlformats.org/officeDocument/2006/relationships" xmlns:m="http://schemas.openxmlformats.org/officeDocument/2006/math" xmlns:v="urn:schemas-microsoft-com:vml" xmlns:wp14="http://schemas.microsoft.com/office/word/2010/wordprocessingDrawing" xmlns:wp="http://schemas.openxmlformats.org/drawingml/2006/wordprocessingDrawing" xmlns:w10="urn:schemas-microsoft-com:office:word" xmlns:w="http://schemas.openxmlformats.org/wordprocessingml/2006/main" xmlns:w14="http://schemas.microsoft.com/office/word/2010/wordml" xmlns:w15="http://schemas.microsoft.com/office/word/2012/wordml" xmlns:w16cid="http://schemas.microsoft.com/office/word/2016/wordml/cid" xmlns:w16se="http://schemas.microsoft.com/office/word/2015/wordml/symex" xmlns:wpg="http://schemas.microsoft.com/office/word/2010/wordprocessingGroup" xmlns:wpi="http://schemas.microsoft.com/office/word/2010/wordprocessingInk" xmlns:wne="http://schemas.microsoft.com/office/word/2006/wordml" xmlns:wps="http://schemas.microsoft.com/office/word/2010/wordprocessingShape" mc:Ignorable="w14 w15 w16se w16cid wp14">
   <w:p>
     <w:pPr>
       <w:jc w:val="center"/>
@@ -8121,7 +8231,7 @@
         <w:lang w:eastAsia="en-GB"/>
       </w:rPr>
       <w:pict>
-        <v:line id="Line 9" o:spid="_x0000_s4101" style="position:absolute;left:0;text-align:left;flip:y;z-index:251662336;visibility:visible;mso-wrap-style:square;mso-width-percent:1000;mso-height-percent:0;mso-top-percent:200;mso-wrap-distance-left:9pt;mso-wrap-distance-top:0;mso-wrap-distance-right:9pt;mso-wrap-distance-bottom:0;mso-position-horizontal:left;mso-position-horizontal-relative:margin;mso-position-vertical-relative:bottom-margin-area;mso-width-percent:1000;mso-height-percent:0;mso-top-percent:200;mso-width-relative:margin;mso-height-relative:page" from="0,0" to="434.4pt,0" o:gfxdata="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">
+        <v:line id="Line 9" o:spid="_x0000_s2053" style="position:absolute;left:0;text-align:left;flip:y;z-index:251662336;visibility:visible;mso-wrap-style:square;mso-width-percent:1000;mso-height-percent:0;mso-top-percent:200;mso-wrap-distance-left:9pt;mso-wrap-distance-top:0;mso-wrap-distance-right:9pt;mso-wrap-distance-bottom:0;mso-position-horizontal:left;mso-position-horizontal-relative:margin;mso-position-vertical-relative:bottom-margin-area;mso-width-percent:1000;mso-height-percent:0;mso-top-percent:200;mso-width-relative:margin;mso-height-relative:page" from="0,0" to="434.4pt,0" o:gfxdata="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">
           <w10:wrap anchorx="margin" anchory="margin"/>
         </v:line>
       </w:pict>
@@ -8140,7 +8250,7 @@
           <w:sz w:val="20"/>
           <w:szCs w:val="24"/>
         </w:rPr>
-        <w:t>&lt;1&gt;</w:t>
+        <w:t>1</w:t>
       </w:r>
     </w:fldSimple>
     <w:r>
@@ -8312,14 +8422,9 @@
     <w:fldSimple w:instr=" STYLEREF  &quot;Date of Publication&quot;  \* MERGEFORMAT ">
       <w:r>
         <w:rPr>
-          <w:rFonts w:cs="Arial"/>
-          <w:bCs/>
-          <w:iCs/>
           <w:noProof/>
-          <w:sz w:val="20"/>
-          <w:szCs w:val="24"/>
-        </w:rPr>
-        <w:t>&lt;Insert date&gt;</w:t>
+        </w:rPr>
+        <w:t>{{ data_date }}</w:t>
       </w:r>
     </w:fldSimple>
   </w:p>
@@ -8332,7 +8437,7 @@
 </file>
 
 <file path=word/footer2.xml><?xml version="1.0" encoding="utf-8"?>
-<w:ftr xmlns:ve="http://schemas.openxmlformats.org/markup-compatibility/2006" xmlns:o="urn:schemas-microsoft-com:office:office" xmlns:r="http://schemas.openxmlformats.org/officeDocument/2006/relationships" xmlns:m="http://schemas.openxmlformats.org/officeDocument/2006/math" xmlns:v="urn:schemas-microsoft-com:vml" xmlns:wp="http://schemas.openxmlformats.org/drawingml/2006/wordprocessingDrawing" xmlns:w10="urn:schemas-microsoft-com:office:word" xmlns:w="http://schemas.openxmlformats.org/wordprocessingml/2006/main" xmlns:wne="http://schemas.microsoft.com/office/word/2006/wordml">
+<w:ftr xmlns:wpc="http://schemas.microsoft.com/office/word/2010/wordprocessingCanvas" xmlns:cx="http://schemas.microsoft.com/office/drawing/2014/chartex" xmlns:cx1="http://schemas.microsoft.com/office/drawing/2015/9/8/chartex" xmlns:cx2="http://schemas.microsoft.com/office/drawing/2015/10/21/chartex" xmlns:cx3="http://schemas.microsoft.com/office/drawing/2016/5/9/chartex" xmlns:cx4="http://schemas.microsoft.com/office/drawing/2016/5/10/chartex" xmlns:cx5="http://schemas.microsoft.com/office/drawing/2016/5/11/chartex" xmlns:cx6="http://schemas.microsoft.com/office/drawing/2016/5/12/chartex" xmlns:cx7="http://schemas.microsoft.com/office/drawing/2016/5/13/chartex" xmlns:cx8="http://schemas.microsoft.com/office/drawing/2016/5/14/chartex" xmlns:mc="http://schemas.openxmlformats.org/markup-compatibility/2006" xmlns:aink="http://schemas.microsoft.com/office/drawing/2016/ink" xmlns:am3d="http://schemas.microsoft.com/office/drawing/2017/model3d" xmlns:o="urn:schemas-microsoft-com:office:office" xmlns:r="http://schemas.openxmlformats.org/officeDocument/2006/relationships" xmlns:m="http://schemas.openxmlformats.org/officeDocument/2006/math" xmlns:v="urn:schemas-microsoft-com:vml" xmlns:wp14="http://schemas.microsoft.com/office/word/2010/wordprocessingDrawing" xmlns:wp="http://schemas.openxmlformats.org/drawingml/2006/wordprocessingDrawing" xmlns:w10="urn:schemas-microsoft-com:office:word" xmlns:w="http://schemas.openxmlformats.org/wordprocessingml/2006/main" xmlns:w14="http://schemas.microsoft.com/office/word/2010/wordml" xmlns:w15="http://schemas.microsoft.com/office/word/2012/wordml" xmlns:w16cid="http://schemas.microsoft.com/office/word/2016/wordml/cid" xmlns:w16se="http://schemas.microsoft.com/office/word/2015/wordml/symex" xmlns:wpg="http://schemas.microsoft.com/office/word/2010/wordprocessingGroup" xmlns:wpi="http://schemas.microsoft.com/office/word/2010/wordprocessingInk" xmlns:wne="http://schemas.microsoft.com/office/word/2006/wordml" xmlns:wps="http://schemas.microsoft.com/office/word/2010/wordprocessingShape" mc:Ignorable="w14 w15 w16se w16cid wp14">
   <w:p>
     <w:pPr>
       <w:rPr>
@@ -8351,7 +8456,7 @@
         <w:lang w:eastAsia="en-GB"/>
       </w:rPr>
       <w:pict>
-        <v:line id="_x0000_s4099" style="position:absolute;flip:y;z-index:251670528;visibility:visible;mso-wrap-style:square;mso-width-percent:1000;mso-height-percent:0;mso-top-percent:200;mso-wrap-distance-left:9pt;mso-wrap-distance-top:0;mso-wrap-distance-right:9pt;mso-wrap-distance-bottom:0;mso-position-horizontal:left;mso-position-horizontal-relative:margin;mso-position-vertical-relative:bottom-margin-area;mso-width-percent:1000;mso-height-percent:0;mso-top-percent:200;mso-width-relative:margin;mso-height-relative:page" from="0,0" to="434.4pt,0" o:gfxdata="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">
+        <v:line id="_x0000_s2051" style="position:absolute;flip:y;z-index:251670528;visibility:visible;mso-wrap-style:square;mso-width-percent:1000;mso-height-percent:0;mso-top-percent:200;mso-wrap-distance-left:9pt;mso-wrap-distance-top:0;mso-wrap-distance-right:9pt;mso-wrap-distance-bottom:0;mso-position-horizontal:left;mso-position-horizontal-relative:margin;mso-position-vertical-relative:bottom-margin-area;mso-width-percent:1000;mso-height-percent:0;mso-top-percent:200;mso-width-relative:margin;mso-height-relative:page" from="0,0" to="434.4pt,0" o:gfxdata="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">
           <w10:wrap anchorx="margin" anchory="margin"/>
         </v:line>
       </w:pict>
@@ -8370,7 +8475,7 @@
           <w:sz w:val="20"/>
           <w:szCs w:val="24"/>
         </w:rPr>
-        <w:t>&lt;1&gt;</w:t>
+        <w:t>1</w:t>
       </w:r>
     </w:fldSimple>
     <w:r>
@@ -8607,7 +8712,7 @@
           <w:sz w:val="20"/>
           <w:szCs w:val="24"/>
         </w:rPr>
-        <w:t>&lt;Insert date&gt;</w:t>
+        <w:t>Insert date</w:t>
       </w:r>
     </w:fldSimple>
   </w:p>
@@ -8663,7 +8768,7 @@
 </file>
 
 <file path=word/footer3.xml><?xml version="1.0" encoding="utf-8"?>
-<w:ftr xmlns:ve="http://schemas.openxmlformats.org/markup-compatibility/2006" xmlns:o="urn:schemas-microsoft-com:office:office" xmlns:r="http://schemas.openxmlformats.org/officeDocument/2006/relationships" xmlns:m="http://schemas.openxmlformats.org/officeDocument/2006/math" xmlns:v="urn:schemas-microsoft-com:vml" xmlns:wp="http://schemas.openxmlformats.org/drawingml/2006/wordprocessingDrawing" xmlns:w10="urn:schemas-microsoft-com:office:word" xmlns:w="http://schemas.openxmlformats.org/wordprocessingml/2006/main" xmlns:wne="http://schemas.microsoft.com/office/word/2006/wordml">
+<w:ftr xmlns:wpc="http://schemas.microsoft.com/office/word/2010/wordprocessingCanvas" xmlns:cx="http://schemas.microsoft.com/office/drawing/2014/chartex" xmlns:cx1="http://schemas.microsoft.com/office/drawing/2015/9/8/chartex" xmlns:cx2="http://schemas.microsoft.com/office/drawing/2015/10/21/chartex" xmlns:cx3="http://schemas.microsoft.com/office/drawing/2016/5/9/chartex" xmlns:cx4="http://schemas.microsoft.com/office/drawing/2016/5/10/chartex" xmlns:cx5="http://schemas.microsoft.com/office/drawing/2016/5/11/chartex" xmlns:cx6="http://schemas.microsoft.com/office/drawing/2016/5/12/chartex" xmlns:cx7="http://schemas.microsoft.com/office/drawing/2016/5/13/chartex" xmlns:cx8="http://schemas.microsoft.com/office/drawing/2016/5/14/chartex" xmlns:mc="http://schemas.openxmlformats.org/markup-compatibility/2006" xmlns:aink="http://schemas.microsoft.com/office/drawing/2016/ink" xmlns:am3d="http://schemas.microsoft.com/office/drawing/2017/model3d" xmlns:o="urn:schemas-microsoft-com:office:office" xmlns:r="http://schemas.openxmlformats.org/officeDocument/2006/relationships" xmlns:m="http://schemas.openxmlformats.org/officeDocument/2006/math" xmlns:v="urn:schemas-microsoft-com:vml" xmlns:wp14="http://schemas.microsoft.com/office/word/2010/wordprocessingDrawing" xmlns:wp="http://schemas.openxmlformats.org/drawingml/2006/wordprocessingDrawing" xmlns:w10="urn:schemas-microsoft-com:office:word" xmlns:w="http://schemas.openxmlformats.org/wordprocessingml/2006/main" xmlns:w14="http://schemas.microsoft.com/office/word/2010/wordml" xmlns:w15="http://schemas.microsoft.com/office/word/2012/wordml" xmlns:w16cid="http://schemas.microsoft.com/office/word/2016/wordml/cid" xmlns:w16se="http://schemas.microsoft.com/office/word/2015/wordml/symex" xmlns:wpg="http://schemas.microsoft.com/office/word/2010/wordprocessingGroup" xmlns:wpi="http://schemas.microsoft.com/office/word/2010/wordprocessingInk" xmlns:wne="http://schemas.microsoft.com/office/word/2006/wordml" xmlns:wps="http://schemas.microsoft.com/office/word/2010/wordprocessingShape" mc:Ignorable="w14 w15 w16se w16cid wp14">
   <w:p>
     <w:pPr>
       <w:jc w:val="center"/>
@@ -8683,7 +8788,7 @@
         <w:lang w:eastAsia="en-GB"/>
       </w:rPr>
       <w:pict>
-        <v:line id="_x0000_s4097" style="position:absolute;left:0;text-align:left;flip:y;z-index:251672576;visibility:visible;mso-wrap-style:square;mso-width-percent:1000;mso-height-percent:0;mso-top-percent:200;mso-wrap-distance-left:9pt;mso-wrap-distance-top:0;mso-wrap-distance-right:9pt;mso-wrap-distance-bottom:0;mso-position-horizontal:left;mso-position-horizontal-relative:margin;mso-position-vertical-relative:bottom-margin-area;mso-width-percent:1000;mso-height-percent:0;mso-top-percent:200;mso-width-relative:margin;mso-height-relative:page" from="0,0" to="434.4pt,0" o:gfxdata="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">
+        <v:line id="_x0000_s2049" style="position:absolute;left:0;text-align:left;flip:y;z-index:251672576;visibility:visible;mso-wrap-style:square;mso-width-percent:1000;mso-height-percent:0;mso-top-percent:200;mso-wrap-distance-left:9pt;mso-wrap-distance-top:0;mso-wrap-distance-right:9pt;mso-wrap-distance-bottom:0;mso-position-horizontal:left;mso-position-horizontal-relative:margin;mso-position-vertical-relative:bottom-margin-area;mso-width-percent:1000;mso-height-percent:0;mso-top-percent:200;mso-width-relative:margin;mso-height-relative:page" from="0,0" to="434.4pt,0" o:gfxdata="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">
           <w10:wrap anchorx="margin" anchory="margin"/>
         </v:line>
       </w:pict>
@@ -8702,7 +8807,7 @@
           <w:sz w:val="20"/>
           <w:szCs w:val="24"/>
         </w:rPr>
-        <w:t>&lt;1&gt;</w:t>
+        <w:t>1</w:t>
       </w:r>
     </w:fldSimple>
     <w:r>
@@ -8874,14 +8979,9 @@
     <w:fldSimple w:instr=" STYLEREF  &quot;Date of Publication&quot;  \* MERGEFORMAT ">
       <w:r>
         <w:rPr>
-          <w:rFonts w:cs="Arial"/>
-          <w:bCs/>
-          <w:iCs/>
           <w:noProof/>
-          <w:sz w:val="20"/>
-          <w:szCs w:val="24"/>
-        </w:rPr>
-        <w:t>&lt;Insert date&gt;</w:t>
+        </w:rPr>
+        <w:t>{{ data_date }}</w:t>
       </w:r>
     </w:fldSimple>
   </w:p>
@@ -8936,15 +9036,15 @@
 </file>
 
 <file path=word/footnotes.xml><?xml version="1.0" encoding="utf-8"?>
-<w:footnotes xmlns:ve="http://schemas.openxmlformats.org/markup-compatibility/2006" xmlns:o="urn:schemas-microsoft-com:office:office" xmlns:r="http://schemas.openxmlformats.org/officeDocument/2006/relationships" xmlns:m="http://schemas.openxmlformats.org/officeDocument/2006/math" xmlns:v="urn:schemas-microsoft-com:vml" xmlns:wp="http://schemas.openxmlformats.org/drawingml/2006/wordprocessingDrawing" xmlns:w10="urn:schemas-microsoft-com:office:word" xmlns:w="http://schemas.openxmlformats.org/wordprocessingml/2006/main" xmlns:wne="http://schemas.microsoft.com/office/word/2006/wordml">
-  <w:footnote w:type="separator" w:id="0">
+<w:footnotes xmlns:wpc="http://schemas.microsoft.com/office/word/2010/wordprocessingCanvas" xmlns:cx="http://schemas.microsoft.com/office/drawing/2014/chartex" xmlns:cx1="http://schemas.microsoft.com/office/drawing/2015/9/8/chartex" xmlns:cx2="http://schemas.microsoft.com/office/drawing/2015/10/21/chartex" xmlns:cx3="http://schemas.microsoft.com/office/drawing/2016/5/9/chartex" xmlns:cx4="http://schemas.microsoft.com/office/drawing/2016/5/10/chartex" xmlns:cx5="http://schemas.microsoft.com/office/drawing/2016/5/11/chartex" xmlns:cx6="http://schemas.microsoft.com/office/drawing/2016/5/12/chartex" xmlns:cx7="http://schemas.microsoft.com/office/drawing/2016/5/13/chartex" xmlns:cx8="http://schemas.microsoft.com/office/drawing/2016/5/14/chartex" xmlns:mc="http://schemas.openxmlformats.org/markup-compatibility/2006" xmlns:aink="http://schemas.microsoft.com/office/drawing/2016/ink" xmlns:am3d="http://schemas.microsoft.com/office/drawing/2017/model3d" xmlns:o="urn:schemas-microsoft-com:office:office" xmlns:r="http://schemas.openxmlformats.org/officeDocument/2006/relationships" xmlns:m="http://schemas.openxmlformats.org/officeDocument/2006/math" xmlns:v="urn:schemas-microsoft-com:vml" xmlns:wp14="http://schemas.microsoft.com/office/word/2010/wordprocessingDrawing" xmlns:wp="http://schemas.openxmlformats.org/drawingml/2006/wordprocessingDrawing" xmlns:w10="urn:schemas-microsoft-com:office:word" xmlns:w="http://schemas.openxmlformats.org/wordprocessingml/2006/main" xmlns:w14="http://schemas.microsoft.com/office/word/2010/wordml" xmlns:w15="http://schemas.microsoft.com/office/word/2012/wordml" xmlns:w16cid="http://schemas.microsoft.com/office/word/2016/wordml/cid" xmlns:w16se="http://schemas.microsoft.com/office/word/2015/wordml/symex" xmlns:wpg="http://schemas.microsoft.com/office/word/2010/wordprocessingGroup" xmlns:wpi="http://schemas.microsoft.com/office/word/2010/wordprocessingInk" xmlns:wne="http://schemas.microsoft.com/office/word/2006/wordml" xmlns:wps="http://schemas.microsoft.com/office/word/2010/wordprocessingShape" mc:Ignorable="w14 w15 w16se w16cid wp14">
+  <w:footnote w:type="separator" w:id="-1">
     <w:p>
       <w:r>
         <w:separator/>
       </w:r>
     </w:p>
   </w:footnote>
-  <w:footnote w:type="continuationSeparator" w:id="1">
+  <w:footnote w:type="continuationSeparator" w:id="0">
     <w:p>
       <w:r>
         <w:continuationSeparator/>
@@ -8955,7 +9055,7 @@
 </file>
 
 <file path=word/header1.xml><?xml version="1.0" encoding="utf-8"?>
-<w:hdr xmlns:ve="http://schemas.openxmlformats.org/markup-compatibility/2006" xmlns:o="urn:schemas-microsoft-com:office:office" xmlns:r="http://schemas.openxmlformats.org/officeDocument/2006/relationships" xmlns:m="http://schemas.openxmlformats.org/officeDocument/2006/math" xmlns:v="urn:schemas-microsoft-com:vml" xmlns:wp="http://schemas.openxmlformats.org/drawingml/2006/wordprocessingDrawing" xmlns:w10="urn:schemas-microsoft-com:office:word" xmlns:w="http://schemas.openxmlformats.org/wordprocessingml/2006/main" xmlns:wne="http://schemas.microsoft.com/office/word/2006/wordml">
+<w:hdr xmlns:wpc="http://schemas.microsoft.com/office/word/2010/wordprocessingCanvas" xmlns:cx="http://schemas.microsoft.com/office/drawing/2014/chartex" xmlns:cx1="http://schemas.microsoft.com/office/drawing/2015/9/8/chartex" xmlns:cx2="http://schemas.microsoft.com/office/drawing/2015/10/21/chartex" xmlns:cx3="http://schemas.microsoft.com/office/drawing/2016/5/9/chartex" xmlns:cx4="http://schemas.microsoft.com/office/drawing/2016/5/10/chartex" xmlns:cx5="http://schemas.microsoft.com/office/drawing/2016/5/11/chartex" xmlns:cx6="http://schemas.microsoft.com/office/drawing/2016/5/12/chartex" xmlns:cx7="http://schemas.microsoft.com/office/drawing/2016/5/13/chartex" xmlns:cx8="http://schemas.microsoft.com/office/drawing/2016/5/14/chartex" xmlns:mc="http://schemas.openxmlformats.org/markup-compatibility/2006" xmlns:aink="http://schemas.microsoft.com/office/drawing/2016/ink" xmlns:am3d="http://schemas.microsoft.com/office/drawing/2017/model3d" xmlns:o="urn:schemas-microsoft-com:office:office" xmlns:r="http://schemas.openxmlformats.org/officeDocument/2006/relationships" xmlns:m="http://schemas.openxmlformats.org/officeDocument/2006/math" xmlns:v="urn:schemas-microsoft-com:vml" xmlns:wp14="http://schemas.microsoft.com/office/word/2010/wordprocessingDrawing" xmlns:wp="http://schemas.openxmlformats.org/drawingml/2006/wordprocessingDrawing" xmlns:w10="urn:schemas-microsoft-com:office:word" xmlns:w="http://schemas.openxmlformats.org/wordprocessingml/2006/main" xmlns:w14="http://schemas.microsoft.com/office/word/2010/wordml" xmlns:w15="http://schemas.microsoft.com/office/word/2012/wordml" xmlns:w16cid="http://schemas.microsoft.com/office/word/2016/wordml/cid" xmlns:w16se="http://schemas.microsoft.com/office/word/2015/wordml/symex" xmlns:wpg="http://schemas.microsoft.com/office/word/2010/wordprocessingGroup" xmlns:wpi="http://schemas.microsoft.com/office/word/2010/wordprocessingInk" xmlns:wne="http://schemas.microsoft.com/office/word/2006/wordml" xmlns:wps="http://schemas.microsoft.com/office/word/2010/wordprocessingShape" mc:Ignorable="w14 w15 w16se w16cid wp14">
   <w:p>
     <w:pPr>
       <w:tabs>
@@ -8996,7 +9096,7 @@
         <w:lang w:eastAsia="en-GB"/>
       </w:rPr>
       <w:pict>
-        <v:line id="Line 8" o:spid="_x0000_s4102" style="position:absolute;z-index:251664384;visibility:visible;mso-wrap-style:square;mso-width-percent:1000;mso-height-percent:0;mso-top-percent:700;mso-wrap-distance-left:9pt;mso-wrap-distance-top:0;mso-wrap-distance-right:9pt;mso-wrap-distance-bottom:0;mso-position-horizontal:left;mso-position-horizontal-relative:margin;mso-position-vertical-relative:top-margin-area;mso-width-percent:1000;mso-height-percent:0;mso-top-percent:700;mso-width-relative:margin;mso-height-relative:page" from="0,0" to="414.15pt,0" o:gfxdata="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">
+        <v:line id="Line 8" o:spid="_x0000_s2054" style="position:absolute;z-index:251664384;visibility:visible;mso-wrap-style:square;mso-width-percent:1000;mso-height-percent:0;mso-top-percent:700;mso-wrap-distance-left:9pt;mso-wrap-distance-top:0;mso-wrap-distance-right:9pt;mso-wrap-distance-bottom:0;mso-position-horizontal:left;mso-position-horizontal-relative:margin;mso-position-vertical-relative:top-margin-area;mso-width-percent:1000;mso-height-percent:0;mso-top-percent:700;mso-width-relative:margin;mso-height-relative:page" from="0,0" to="414.15pt,0" o:gfxdata="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">
           <w10:wrap anchorx="margin" anchory="margin"/>
         </v:line>
       </w:pict>
@@ -9011,7 +9111,7 @@
 </file>
 
 <file path=word/header2.xml><?xml version="1.0" encoding="utf-8"?>
-<w:hdr xmlns:ve="http://schemas.openxmlformats.org/markup-compatibility/2006" xmlns:o="urn:schemas-microsoft-com:office:office" xmlns:r="http://schemas.openxmlformats.org/officeDocument/2006/relationships" xmlns:m="http://schemas.openxmlformats.org/officeDocument/2006/math" xmlns:v="urn:schemas-microsoft-com:vml" xmlns:wp="http://schemas.openxmlformats.org/drawingml/2006/wordprocessingDrawing" xmlns:w10="urn:schemas-microsoft-com:office:word" xmlns:w="http://schemas.openxmlformats.org/wordprocessingml/2006/main" xmlns:wne="http://schemas.microsoft.com/office/word/2006/wordml">
+<w:hdr xmlns:wpc="http://schemas.microsoft.com/office/word/2010/wordprocessingCanvas" xmlns:cx="http://schemas.microsoft.com/office/drawing/2014/chartex" xmlns:cx1="http://schemas.microsoft.com/office/drawing/2015/9/8/chartex" xmlns:cx2="http://schemas.microsoft.com/office/drawing/2015/10/21/chartex" xmlns:cx3="http://schemas.microsoft.com/office/drawing/2016/5/9/chartex" xmlns:cx4="http://schemas.microsoft.com/office/drawing/2016/5/10/chartex" xmlns:cx5="http://schemas.microsoft.com/office/drawing/2016/5/11/chartex" xmlns:cx6="http://schemas.microsoft.com/office/drawing/2016/5/12/chartex" xmlns:cx7="http://schemas.microsoft.com/office/drawing/2016/5/13/chartex" xmlns:cx8="http://schemas.microsoft.com/office/drawing/2016/5/14/chartex" xmlns:mc="http://schemas.openxmlformats.org/markup-compatibility/2006" xmlns:aink="http://schemas.microsoft.com/office/drawing/2016/ink" xmlns:am3d="http://schemas.microsoft.com/office/drawing/2017/model3d" xmlns:o="urn:schemas-microsoft-com:office:office" xmlns:r="http://schemas.openxmlformats.org/officeDocument/2006/relationships" xmlns:m="http://schemas.openxmlformats.org/officeDocument/2006/math" xmlns:v="urn:schemas-microsoft-com:vml" xmlns:wp14="http://schemas.microsoft.com/office/word/2010/wordprocessingDrawing" xmlns:wp="http://schemas.openxmlformats.org/drawingml/2006/wordprocessingDrawing" xmlns:w10="urn:schemas-microsoft-com:office:word" xmlns:w="http://schemas.openxmlformats.org/wordprocessingml/2006/main" xmlns:w14="http://schemas.microsoft.com/office/word/2010/wordml" xmlns:w15="http://schemas.microsoft.com/office/word/2012/wordml" xmlns:w16cid="http://schemas.microsoft.com/office/word/2016/wordml/cid" xmlns:w16se="http://schemas.microsoft.com/office/word/2015/wordml/symex" xmlns:wpg="http://schemas.microsoft.com/office/word/2010/wordprocessingGroup" xmlns:wpi="http://schemas.microsoft.com/office/word/2010/wordprocessingInk" xmlns:wne="http://schemas.microsoft.com/office/word/2006/wordml" xmlns:wps="http://schemas.microsoft.com/office/word/2010/wordprocessingShape" mc:Ignorable="w14 w15 w16se w16cid wp14">
   <w:p>
     <w:pPr>
       <w:tabs>
@@ -9052,7 +9152,7 @@
         <w:lang w:eastAsia="en-GB"/>
       </w:rPr>
       <w:pict>
-        <v:line id="_x0000_s4100" style="position:absolute;z-index:251666432;visibility:visible;mso-wrap-style:square;mso-width-percent:1000;mso-height-percent:0;mso-top-percent:700;mso-wrap-distance-left:9pt;mso-wrap-distance-top:0;mso-wrap-distance-right:9pt;mso-wrap-distance-bottom:0;mso-position-horizontal:left;mso-position-horizontal-relative:margin;mso-position-vertical-relative:top-margin-area;mso-width-percent:1000;mso-height-percent:0;mso-top-percent:700;mso-width-relative:margin;mso-height-relative:page" from="0,0" to="414.15pt,0" o:gfxdata="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">
+        <v:line id="_x0000_s2052" style="position:absolute;z-index:251666432;visibility:visible;mso-wrap-style:square;mso-width-percent:1000;mso-height-percent:0;mso-top-percent:700;mso-wrap-distance-left:9pt;mso-wrap-distance-top:0;mso-wrap-distance-right:9pt;mso-wrap-distance-bottom:0;mso-position-horizontal:left;mso-position-horizontal-relative:margin;mso-position-vertical-relative:top-margin-area;mso-width-percent:1000;mso-height-percent:0;mso-top-percent:700;mso-width-relative:margin;mso-height-relative:page" from="0,0" to="414.15pt,0" o:gfxdata="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">
           <w10:wrap anchorx="margin" anchory="margin"/>
         </v:line>
       </w:pict>
@@ -9067,7 +9167,7 @@
 </file>
 
 <file path=word/header3.xml><?xml version="1.0" encoding="utf-8"?>
-<w:hdr xmlns:ve="http://schemas.openxmlformats.org/markup-compatibility/2006" xmlns:o="urn:schemas-microsoft-com:office:office" xmlns:r="http://schemas.openxmlformats.org/officeDocument/2006/relationships" xmlns:m="http://schemas.openxmlformats.org/officeDocument/2006/math" xmlns:v="urn:schemas-microsoft-com:vml" xmlns:wp="http://schemas.openxmlformats.org/drawingml/2006/wordprocessingDrawing" xmlns:w10="urn:schemas-microsoft-com:office:word" xmlns:w="http://schemas.openxmlformats.org/wordprocessingml/2006/main" xmlns:wne="http://schemas.microsoft.com/office/word/2006/wordml">
+<w:hdr xmlns:wpc="http://schemas.microsoft.com/office/word/2010/wordprocessingCanvas" xmlns:cx="http://schemas.microsoft.com/office/drawing/2014/chartex" xmlns:cx1="http://schemas.microsoft.com/office/drawing/2015/9/8/chartex" xmlns:cx2="http://schemas.microsoft.com/office/drawing/2015/10/21/chartex" xmlns:cx3="http://schemas.microsoft.com/office/drawing/2016/5/9/chartex" xmlns:cx4="http://schemas.microsoft.com/office/drawing/2016/5/10/chartex" xmlns:cx5="http://schemas.microsoft.com/office/drawing/2016/5/11/chartex" xmlns:cx6="http://schemas.microsoft.com/office/drawing/2016/5/12/chartex" xmlns:cx7="http://schemas.microsoft.com/office/drawing/2016/5/13/chartex" xmlns:cx8="http://schemas.microsoft.com/office/drawing/2016/5/14/chartex" xmlns:mc="http://schemas.openxmlformats.org/markup-compatibility/2006" xmlns:aink="http://schemas.microsoft.com/office/drawing/2016/ink" xmlns:am3d="http://schemas.microsoft.com/office/drawing/2017/model3d" xmlns:o="urn:schemas-microsoft-com:office:office" xmlns:r="http://schemas.openxmlformats.org/officeDocument/2006/relationships" xmlns:m="http://schemas.openxmlformats.org/officeDocument/2006/math" xmlns:v="urn:schemas-microsoft-com:vml" xmlns:wp14="http://schemas.microsoft.com/office/word/2010/wordprocessingDrawing" xmlns:wp="http://schemas.openxmlformats.org/drawingml/2006/wordprocessingDrawing" xmlns:w10="urn:schemas-microsoft-com:office:word" xmlns:w="http://schemas.openxmlformats.org/wordprocessingml/2006/main" xmlns:w14="http://schemas.microsoft.com/office/word/2010/wordml" xmlns:w15="http://schemas.microsoft.com/office/word/2012/wordml" xmlns:w16cid="http://schemas.microsoft.com/office/word/2016/wordml/cid" xmlns:w16se="http://schemas.microsoft.com/office/word/2015/wordml/symex" xmlns:wpg="http://schemas.microsoft.com/office/word/2010/wordprocessingGroup" xmlns:wpi="http://schemas.microsoft.com/office/word/2010/wordprocessingInk" xmlns:wne="http://schemas.microsoft.com/office/word/2006/wordml" xmlns:wps="http://schemas.microsoft.com/office/word/2010/wordprocessingShape" mc:Ignorable="w14 w15 w16se w16cid wp14">
   <w:p>
     <w:pPr>
       <w:tabs>
@@ -9108,7 +9208,7 @@
         <w:lang w:eastAsia="en-GB"/>
       </w:rPr>
       <w:pict>
-        <v:line id="_x0000_s4098" style="position:absolute;z-index:251668480;visibility:visible;mso-wrap-style:square;mso-width-percent:1000;mso-height-percent:0;mso-top-percent:700;mso-wrap-distance-left:9pt;mso-wrap-distance-top:0;mso-wrap-distance-right:9pt;mso-wrap-distance-bottom:0;mso-position-horizontal:left;mso-position-horizontal-relative:margin;mso-position-vertical-relative:top-margin-area;mso-width-percent:1000;mso-height-percent:0;mso-top-percent:700;mso-width-relative:margin;mso-height-relative:page" from="0,0" to="414.15pt,0" o:gfxdata="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">
+        <v:line id="_x0000_s2050" style="position:absolute;z-index:251668480;visibility:visible;mso-wrap-style:square;mso-width-percent:1000;mso-height-percent:0;mso-top-percent:700;mso-wrap-distance-left:9pt;mso-wrap-distance-top:0;mso-wrap-distance-right:9pt;mso-wrap-distance-bottom:0;mso-position-horizontal:left;mso-position-horizontal-relative:margin;mso-position-vertical-relative:top-margin-area;mso-width-percent:1000;mso-height-percent:0;mso-top-percent:700;mso-width-relative:margin;mso-height-relative:page" from="0,0" to="414.15pt,0" o:gfxdata="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">
           <w10:wrap anchorx="margin" anchory="margin"/>
         </v:line>
       </w:pict>
@@ -9123,8 +9223,8 @@
 </file>
 
 <file path=word/numbering.xml><?xml version="1.0" encoding="utf-8"?>
-<w:numbering xmlns:ve="http://schemas.openxmlformats.org/markup-compatibility/2006" xmlns:o="urn:schemas-microsoft-com:office:office" xmlns:r="http://schemas.openxmlformats.org/officeDocument/2006/relationships" xmlns:m="http://schemas.openxmlformats.org/officeDocument/2006/math" xmlns:v="urn:schemas-microsoft-com:vml" xmlns:wp="http://schemas.openxmlformats.org/drawingml/2006/wordprocessingDrawing" xmlns:w10="urn:schemas-microsoft-com:office:word" xmlns:w="http://schemas.openxmlformats.org/wordprocessingml/2006/main" xmlns:wne="http://schemas.microsoft.com/office/word/2006/wordml">
-  <w:abstractNum w:abstractNumId="0">
+<w:numbering xmlns:wpc="http://schemas.microsoft.com/office/word/2010/wordprocessingCanvas" xmlns:cx="http://schemas.microsoft.com/office/drawing/2014/chartex" xmlns:cx1="http://schemas.microsoft.com/office/drawing/2015/9/8/chartex" xmlns:cx2="http://schemas.microsoft.com/office/drawing/2015/10/21/chartex" xmlns:cx3="http://schemas.microsoft.com/office/drawing/2016/5/9/chartex" xmlns:cx4="http://schemas.microsoft.com/office/drawing/2016/5/10/chartex" xmlns:cx5="http://schemas.microsoft.com/office/drawing/2016/5/11/chartex" xmlns:cx6="http://schemas.microsoft.com/office/drawing/2016/5/12/chartex" xmlns:cx7="http://schemas.microsoft.com/office/drawing/2016/5/13/chartex" xmlns:cx8="http://schemas.microsoft.com/office/drawing/2016/5/14/chartex" xmlns:mc="http://schemas.openxmlformats.org/markup-compatibility/2006" xmlns:aink="http://schemas.microsoft.com/office/drawing/2016/ink" xmlns:am3d="http://schemas.microsoft.com/office/drawing/2017/model3d" xmlns:o="urn:schemas-microsoft-com:office:office" xmlns:r="http://schemas.openxmlformats.org/officeDocument/2006/relationships" xmlns:m="http://schemas.openxmlformats.org/officeDocument/2006/math" xmlns:v="urn:schemas-microsoft-com:vml" xmlns:wp14="http://schemas.microsoft.com/office/word/2010/wordprocessingDrawing" xmlns:wp="http://schemas.openxmlformats.org/drawingml/2006/wordprocessingDrawing" xmlns:w10="urn:schemas-microsoft-com:office:word" xmlns:w="http://schemas.openxmlformats.org/wordprocessingml/2006/main" xmlns:w14="http://schemas.microsoft.com/office/word/2010/wordml" xmlns:w15="http://schemas.microsoft.com/office/word/2012/wordml" xmlns:w16cid="http://schemas.microsoft.com/office/word/2016/wordml/cid" xmlns:w16se="http://schemas.microsoft.com/office/word/2015/wordml/symex" xmlns:wpg="http://schemas.microsoft.com/office/word/2010/wordprocessingGroup" xmlns:wpi="http://schemas.microsoft.com/office/word/2010/wordprocessingInk" xmlns:wne="http://schemas.microsoft.com/office/word/2006/wordml" xmlns:wps="http://schemas.microsoft.com/office/word/2010/wordprocessingShape" mc:Ignorable="w14 w15 w16se w16cid wp14">
+  <w:abstractNum w:abstractNumId="0" w15:restartNumberingAfterBreak="0">
     <w:nsid w:val="013E6264"/>
     <w:multiLevelType w:val="hybridMultilevel"/>
     <w:tmpl w:val="AC40812E"/>
@@ -9237,7 +9337,7 @@
       </w:rPr>
     </w:lvl>
   </w:abstractNum>
-  <w:abstractNum w:abstractNumId="1">
+  <w:abstractNum w:abstractNumId="1" w15:restartNumberingAfterBreak="0">
     <w:nsid w:val="05484523"/>
     <w:multiLevelType w:val="hybridMultilevel"/>
     <w:tmpl w:val="10E215F6"/>
@@ -9350,7 +9450,7 @@
       </w:rPr>
     </w:lvl>
   </w:abstractNum>
-  <w:abstractNum w:abstractNumId="2">
+  <w:abstractNum w:abstractNumId="2" w15:restartNumberingAfterBreak="0">
     <w:nsid w:val="06D00527"/>
     <w:multiLevelType w:val="hybridMultilevel"/>
     <w:tmpl w:val="C94E2800"/>
@@ -9463,7 +9563,7 @@
       </w:rPr>
     </w:lvl>
   </w:abstractNum>
-  <w:abstractNum w:abstractNumId="3">
+  <w:abstractNum w:abstractNumId="3" w15:restartNumberingAfterBreak="0">
     <w:nsid w:val="081702F7"/>
     <w:multiLevelType w:val="hybridMultilevel"/>
     <w:tmpl w:val="DA269C6A"/>
@@ -9576,7 +9676,7 @@
       </w:rPr>
     </w:lvl>
   </w:abstractNum>
-  <w:abstractNum w:abstractNumId="4">
+  <w:abstractNum w:abstractNumId="4" w15:restartNumberingAfterBreak="0">
     <w:nsid w:val="089F76E7"/>
     <w:multiLevelType w:val="hybridMultilevel"/>
     <w:tmpl w:val="B6A45018"/>
@@ -9689,7 +9789,7 @@
       </w:rPr>
     </w:lvl>
   </w:abstractNum>
-  <w:abstractNum w:abstractNumId="5">
+  <w:abstractNum w:abstractNumId="5" w15:restartNumberingAfterBreak="0">
     <w:nsid w:val="0D41246F"/>
     <w:multiLevelType w:val="hybridMultilevel"/>
     <w:tmpl w:val="D43C9EDC"/>
@@ -9802,7 +9902,7 @@
       </w:pPr>
     </w:lvl>
   </w:abstractNum>
-  <w:abstractNum w:abstractNumId="6">
+  <w:abstractNum w:abstractNumId="6" w15:restartNumberingAfterBreak="0">
     <w:nsid w:val="0F9E5193"/>
     <w:multiLevelType w:val="hybridMultilevel"/>
     <w:tmpl w:val="6F4E6114"/>
@@ -9915,7 +10015,7 @@
       </w:rPr>
     </w:lvl>
   </w:abstractNum>
-  <w:abstractNum w:abstractNumId="7">
+  <w:abstractNum w:abstractNumId="7" w15:restartNumberingAfterBreak="0">
     <w:nsid w:val="150F199E"/>
     <w:multiLevelType w:val="hybridMultilevel"/>
     <w:tmpl w:val="FE4E8664"/>
@@ -10055,7 +10155,7 @@
       </w:rPr>
     </w:lvl>
   </w:abstractNum>
-  <w:abstractNum w:abstractNumId="8">
+  <w:abstractNum w:abstractNumId="8" w15:restartNumberingAfterBreak="0">
     <w:nsid w:val="15E2401B"/>
     <w:multiLevelType w:val="hybridMultilevel"/>
     <w:tmpl w:val="FE0CD8B0"/>
@@ -10168,7 +10268,7 @@
       </w:rPr>
     </w:lvl>
   </w:abstractNum>
-  <w:abstractNum w:abstractNumId="9">
+  <w:abstractNum w:abstractNumId="9" w15:restartNumberingAfterBreak="0">
     <w:nsid w:val="23884774"/>
     <w:multiLevelType w:val="hybridMultilevel"/>
     <w:tmpl w:val="DA22DD2E"/>
@@ -10281,7 +10381,7 @@
       </w:rPr>
     </w:lvl>
   </w:abstractNum>
-  <w:abstractNum w:abstractNumId="10">
+  <w:abstractNum w:abstractNumId="10" w15:restartNumberingAfterBreak="0">
     <w:nsid w:val="2B3849E0"/>
     <w:multiLevelType w:val="multilevel"/>
     <w:tmpl w:val="22CC76E2"/>
@@ -10397,7 +10497,7 @@
       </w:pPr>
     </w:lvl>
   </w:abstractNum>
-  <w:abstractNum w:abstractNumId="11">
+  <w:abstractNum w:abstractNumId="11" w15:restartNumberingAfterBreak="0">
     <w:nsid w:val="357E5EFF"/>
     <w:multiLevelType w:val="singleLevel"/>
     <w:tmpl w:val="0809000B"/>
@@ -10417,7 +10517,7 @@
       </w:rPr>
     </w:lvl>
   </w:abstractNum>
-  <w:abstractNum w:abstractNumId="12">
+  <w:abstractNum w:abstractNumId="12" w15:restartNumberingAfterBreak="0">
     <w:nsid w:val="36AD461A"/>
     <w:multiLevelType w:val="hybridMultilevel"/>
     <w:tmpl w:val="2DC66FFA"/>
@@ -10557,7 +10657,7 @@
       </w:rPr>
     </w:lvl>
   </w:abstractNum>
-  <w:abstractNum w:abstractNumId="13">
+  <w:abstractNum w:abstractNumId="13" w15:restartNumberingAfterBreak="0">
     <w:nsid w:val="3891469F"/>
     <w:multiLevelType w:val="multilevel"/>
     <w:tmpl w:val="22CC76E2"/>
@@ -10673,7 +10773,7 @@
       </w:pPr>
     </w:lvl>
   </w:abstractNum>
-  <w:abstractNum w:abstractNumId="14">
+  <w:abstractNum w:abstractNumId="14" w15:restartNumberingAfterBreak="0">
     <w:nsid w:val="3E2D721E"/>
     <w:multiLevelType w:val="hybridMultilevel"/>
     <w:tmpl w:val="5C1AC102"/>
@@ -10786,7 +10886,7 @@
       </w:rPr>
     </w:lvl>
   </w:abstractNum>
-  <w:abstractNum w:abstractNumId="15">
+  <w:abstractNum w:abstractNumId="15" w15:restartNumberingAfterBreak="0">
     <w:nsid w:val="4087408E"/>
     <w:multiLevelType w:val="hybridMultilevel"/>
     <w:tmpl w:val="8D64E20E"/>
@@ -10926,7 +11026,7 @@
       </w:rPr>
     </w:lvl>
   </w:abstractNum>
-  <w:abstractNum w:abstractNumId="16">
+  <w:abstractNum w:abstractNumId="16" w15:restartNumberingAfterBreak="0">
     <w:nsid w:val="414D6CBA"/>
     <w:multiLevelType w:val="hybridMultilevel"/>
     <w:tmpl w:val="D6867ED0"/>
@@ -11039,7 +11139,7 @@
       </w:rPr>
     </w:lvl>
   </w:abstractNum>
-  <w:abstractNum w:abstractNumId="17">
+  <w:abstractNum w:abstractNumId="17" w15:restartNumberingAfterBreak="0">
     <w:nsid w:val="436F462E"/>
     <w:multiLevelType w:val="multilevel"/>
     <w:tmpl w:val="4C0E25F6"/>
@@ -11188,7 +11288,7 @@
       </w:rPr>
     </w:lvl>
   </w:abstractNum>
-  <w:abstractNum w:abstractNumId="18">
+  <w:abstractNum w:abstractNumId="18" w15:restartNumberingAfterBreak="0">
     <w:nsid w:val="600572A2"/>
     <w:multiLevelType w:val="hybridMultilevel"/>
     <w:tmpl w:val="EC58AA62"/>
@@ -11328,7 +11428,7 @@
       </w:rPr>
     </w:lvl>
   </w:abstractNum>
-  <w:abstractNum w:abstractNumId="19">
+  <w:abstractNum w:abstractNumId="19" w15:restartNumberingAfterBreak="0">
     <w:nsid w:val="62C322D7"/>
     <w:multiLevelType w:val="multilevel"/>
     <w:tmpl w:val="EA124DAA"/>
@@ -11453,7 +11553,7 @@
       </w:pPr>
     </w:lvl>
   </w:abstractNum>
-  <w:abstractNum w:abstractNumId="20">
+  <w:abstractNum w:abstractNumId="20" w15:restartNumberingAfterBreak="0">
     <w:nsid w:val="64DC1880"/>
     <w:multiLevelType w:val="hybridMultilevel"/>
     <w:tmpl w:val="13C83012"/>
@@ -11566,7 +11666,7 @@
       </w:rPr>
     </w:lvl>
   </w:abstractNum>
-  <w:abstractNum w:abstractNumId="21">
+  <w:abstractNum w:abstractNumId="21" w15:restartNumberingAfterBreak="0">
     <w:nsid w:val="6586199B"/>
     <w:multiLevelType w:val="hybridMultilevel"/>
     <w:tmpl w:val="0728F6D0"/>
@@ -11703,7 +11803,7 @@
       </w:rPr>
     </w:lvl>
   </w:abstractNum>
-  <w:abstractNum w:abstractNumId="22">
+  <w:abstractNum w:abstractNumId="22" w15:restartNumberingAfterBreak="0">
     <w:nsid w:val="65F81F87"/>
     <w:multiLevelType w:val="hybridMultilevel"/>
     <w:tmpl w:val="73BEDB4A"/>
@@ -11816,7 +11916,7 @@
       </w:rPr>
     </w:lvl>
   </w:abstractNum>
-  <w:abstractNum w:abstractNumId="23">
+  <w:abstractNum w:abstractNumId="23" w15:restartNumberingAfterBreak="0">
     <w:nsid w:val="676A26D5"/>
     <w:multiLevelType w:val="hybridMultilevel"/>
     <w:tmpl w:val="EF4006EC"/>
@@ -11956,7 +12056,7 @@
       </w:rPr>
     </w:lvl>
   </w:abstractNum>
-  <w:abstractNum w:abstractNumId="24">
+  <w:abstractNum w:abstractNumId="24" w15:restartNumberingAfterBreak="0">
     <w:nsid w:val="6AFD3105"/>
     <w:multiLevelType w:val="hybridMultilevel"/>
     <w:tmpl w:val="9BE8B726"/>
@@ -12042,7 +12142,7 @@
       </w:pPr>
     </w:lvl>
   </w:abstractNum>
-  <w:abstractNum w:abstractNumId="25">
+  <w:abstractNum w:abstractNumId="25" w15:restartNumberingAfterBreak="0">
     <w:nsid w:val="6F560463"/>
     <w:multiLevelType w:val="hybridMultilevel"/>
     <w:tmpl w:val="0728F6D0"/>
@@ -12182,7 +12282,7 @@
       </w:rPr>
     </w:lvl>
   </w:abstractNum>
-  <w:abstractNum w:abstractNumId="26">
+  <w:abstractNum w:abstractNumId="26" w15:restartNumberingAfterBreak="0">
     <w:nsid w:val="7D4E5B75"/>
     <w:multiLevelType w:val="hybridMultilevel"/>
     <w:tmpl w:val="BD88C45E"/>
@@ -12437,7 +12537,7 @@
 </file>
 
 <file path=word/styles.xml><?xml version="1.0" encoding="utf-8"?>
-<w:styles xmlns:r="http://schemas.openxmlformats.org/officeDocument/2006/relationships" xmlns:w="http://schemas.openxmlformats.org/wordprocessingml/2006/main">
+<w:styles xmlns:mc="http://schemas.openxmlformats.org/markup-compatibility/2006" xmlns:r="http://schemas.openxmlformats.org/officeDocument/2006/relationships" xmlns:w="http://schemas.openxmlformats.org/wordprocessingml/2006/main" xmlns:w14="http://schemas.microsoft.com/office/word/2010/wordml" xmlns:w15="http://schemas.microsoft.com/office/word/2012/wordml" xmlns:w16cid="http://schemas.microsoft.com/office/word/2016/wordml/cid" xmlns:w16se="http://schemas.microsoft.com/office/word/2015/wordml/symex" mc:Ignorable="w14 w15 w16se w16cid">
   <w:docDefaults>
     <w:rPrDefault>
       <w:rPr>
@@ -12447,144 +12547,384 @@
     </w:rPrDefault>
     <w:pPrDefault/>
   </w:docDefaults>
-  <w:latentStyles w:defLockedState="0" w:defUIPriority="99" w:defSemiHidden="1" w:defUnhideWhenUsed="1" w:defQFormat="0" w:count="267">
-    <w:lsdException w:name="Normal" w:semiHidden="0" w:uiPriority="0" w:unhideWhenUsed="0" w:qFormat="1"/>
-    <w:lsdException w:name="heading 1" w:semiHidden="0" w:uiPriority="0" w:unhideWhenUsed="0" w:qFormat="1"/>
-    <w:lsdException w:name="heading 2" w:semiHidden="0" w:uiPriority="0" w:unhideWhenUsed="0" w:qFormat="1"/>
-    <w:lsdException w:name="heading 3" w:semiHidden="0" w:uiPriority="0" w:unhideWhenUsed="0" w:qFormat="1"/>
-    <w:lsdException w:name="heading 4" w:semiHidden="0" w:uiPriority="0" w:unhideWhenUsed="0" w:qFormat="1"/>
-    <w:lsdException w:name="heading 5" w:semiHidden="0" w:uiPriority="0" w:unhideWhenUsed="0" w:qFormat="1"/>
-    <w:lsdException w:name="heading 6" w:semiHidden="0" w:uiPriority="0" w:unhideWhenUsed="0" w:qFormat="1"/>
-    <w:lsdException w:name="heading 7" w:semiHidden="0" w:uiPriority="0" w:unhideWhenUsed="0" w:qFormat="1"/>
-    <w:lsdException w:name="heading 8" w:semiHidden="0" w:uiPriority="0" w:unhideWhenUsed="0" w:qFormat="1"/>
-    <w:lsdException w:name="heading 9" w:semiHidden="0" w:uiPriority="0" w:unhideWhenUsed="0" w:qFormat="1"/>
-    <w:lsdException w:name="toc 1" w:uiPriority="39"/>
-    <w:lsdException w:name="toc 2" w:uiPriority="39"/>
-    <w:lsdException w:name="toc 3" w:uiPriority="39"/>
-    <w:lsdException w:name="toc 4" w:uiPriority="39"/>
-    <w:lsdException w:name="toc 5" w:uiPriority="39"/>
-    <w:lsdException w:name="toc 6" w:uiPriority="39"/>
-    <w:lsdException w:name="toc 7" w:uiPriority="39"/>
-    <w:lsdException w:name="toc 8" w:uiPriority="39"/>
-    <w:lsdException w:name="toc 9" w:uiPriority="39"/>
-    <w:lsdException w:name="caption" w:uiPriority="35" w:qFormat="1"/>
-    <w:lsdException w:name="Title" w:semiHidden="0" w:uiPriority="10" w:unhideWhenUsed="0" w:qFormat="1"/>
-    <w:lsdException w:name="Default Paragraph Font" w:uiPriority="1"/>
-    <w:lsdException w:name="Subtitle" w:semiHidden="0" w:uiPriority="11" w:unhideWhenUsed="0" w:qFormat="1"/>
-    <w:lsdException w:name="Strong" w:semiHidden="0" w:uiPriority="22" w:unhideWhenUsed="0" w:qFormat="1"/>
-    <w:lsdException w:name="Emphasis" w:semiHidden="0" w:uiPriority="20" w:unhideWhenUsed="0" w:qFormat="1"/>
-    <w:lsdException w:name="Table Grid" w:semiHidden="0" w:uiPriority="59" w:unhideWhenUsed="0"/>
-    <w:lsdException w:name="Placeholder Text" w:unhideWhenUsed="0"/>
-    <w:lsdException w:name="No Spacing" w:semiHidden="0" w:uiPriority="1" w:unhideWhenUsed="0" w:qFormat="1"/>
-    <w:lsdException w:name="Light Shading" w:semiHidden="0" w:uiPriority="60" w:unhideWhenUsed="0"/>
-    <w:lsdException w:name="Light List" w:semiHidden="0" w:uiPriority="61" w:unhideWhenUsed="0"/>
-    <w:lsdException w:name="Light Grid" w:semiHidden="0" w:uiPriority="62" w:unhideWhenUsed="0"/>
-    <w:lsdException w:name="Medium Shading 1" w:semiHidden="0" w:uiPriority="63" w:unhideWhenUsed="0"/>
-    <w:lsdException w:name="Medium Shading 2" w:semiHidden="0" w:uiPriority="64" w:unhideWhenUsed="0"/>
-    <w:lsdException w:name="Medium List 1" w:semiHidden="0" w:uiPriority="65" w:unhideWhenUsed="0"/>
-    <w:lsdException w:name="Medium List 2" w:semiHidden="0" w:uiPriority="66" w:unhideWhenUsed="0"/>
-    <w:lsdException w:name="Medium Grid 1" w:semiHidden="0" w:uiPriority="67" w:unhideWhenUsed="0"/>
-    <w:lsdException w:name="Medium Grid 2" w:semiHidden="0" w:uiPriority="68" w:unhideWhenUsed="0"/>
-    <w:lsdException w:name="Medium Grid 3" w:semiHidden="0" w:uiPriority="69" w:unhideWhenUsed="0"/>
-    <w:lsdException w:name="Dark List" w:semiHidden="0" w:uiPriority="70" w:unhideWhenUsed="0"/>
-    <w:lsdException w:name="Colorful Shading" w:semiHidden="0" w:uiPriority="71" w:unhideWhenUsed="0"/>
-    <w:lsdException w:name="Colorful List" w:semiHidden="0" w:uiPriority="72" w:unhideWhenUsed="0"/>
-    <w:lsdException w:name="Colorful Grid" w:semiHidden="0" w:uiPriority="73" w:unhideWhenUsed="0"/>
-    <w:lsdException w:name="Light Shading Accent 1" w:semiHidden="0" w:uiPriority="60" w:unhideWhenUsed="0"/>
-    <w:lsdException w:name="Light List Accent 1" w:semiHidden="0" w:uiPriority="61" w:unhideWhenUsed="0"/>
-    <w:lsdException w:name="Light Grid Accent 1" w:semiHidden="0" w:uiPriority="62" w:unhideWhenUsed="0"/>
-    <w:lsdException w:name="Medium Shading 1 Accent 1" w:semiHidden="0" w:uiPriority="63" w:unhideWhenUsed="0"/>
-    <w:lsdException w:name="Medium Shading 2 Accent 1" w:semiHidden="0" w:uiPriority="64" w:unhideWhenUsed="0"/>
-    <w:lsdException w:name="Medium List 1 Accent 1" w:semiHidden="0" w:uiPriority="65" w:unhideWhenUsed="0"/>
-    <w:lsdException w:name="Revision" w:unhideWhenUsed="0"/>
-    <w:lsdException w:name="List Paragraph" w:semiHidden="0" w:uiPriority="34" w:unhideWhenUsed="0" w:qFormat="1"/>
-    <w:lsdException w:name="Quote" w:semiHidden="0" w:uiPriority="29" w:unhideWhenUsed="0" w:qFormat="1"/>
-    <w:lsdException w:name="Intense Quote" w:semiHidden="0" w:uiPriority="30" w:unhideWhenUsed="0" w:qFormat="1"/>
-    <w:lsdException w:name="Medium List 2 Accent 1" w:semiHidden="0" w:uiPriority="66" w:unhideWhenUsed="0"/>
-    <w:lsdException w:name="Medium Grid 1 Accent 1" w:semiHidden="0" w:uiPriority="67" w:unhideWhenUsed="0"/>
-    <w:lsdException w:name="Medium Grid 2 Accent 1" w:semiHidden="0" w:uiPriority="68" w:unhideWhenUsed="0"/>
-    <w:lsdException w:name="Medium Grid 3 Accent 1" w:semiHidden="0" w:uiPriority="69" w:unhideWhenUsed="0"/>
-    <w:lsdException w:name="Dark List Accent 1" w:semiHidden="0" w:uiPriority="70" w:unhideWhenUsed="0"/>
-    <w:lsdException w:name="Colorful Shading Accent 1" w:semiHidden="0" w:uiPriority="71" w:unhideWhenUsed="0"/>
-    <w:lsdException w:name="Colorful List Accent 1" w:semiHidden="0" w:uiPriority="72" w:unhideWhenUsed="0"/>
-    <w:lsdException w:name="Colorful Grid Accent 1" w:semiHidden="0" w:uiPriority="73" w:unhideWhenUsed="0"/>
-    <w:lsdException w:name="Light Shading Accent 2" w:semiHidden="0" w:uiPriority="60" w:unhideWhenUsed="0"/>
-    <w:lsdException w:name="Light List Accent 2" w:semiHidden="0" w:uiPriority="61" w:unhideWhenUsed="0"/>
-    <w:lsdException w:name="Light Grid Accent 2" w:semiHidden="0" w:uiPriority="62" w:unhideWhenUsed="0"/>
-    <w:lsdException w:name="Medium Shading 1 Accent 2" w:semiHidden="0" w:uiPriority="63" w:unhideWhenUsed="0"/>
-    <w:lsdException w:name="Medium Shading 2 Accent 2" w:semiHidden="0" w:uiPriority="64" w:unhideWhenUsed="0"/>
-    <w:lsdException w:name="Medium List 1 Accent 2" w:semiHidden="0" w:uiPriority="65" w:unhideWhenUsed="0"/>
-    <w:lsdException w:name="Medium List 2 Accent 2" w:semiHidden="0" w:uiPriority="66" w:unhideWhenUsed="0"/>
-    <w:lsdException w:name="Medium Grid 1 Accent 2" w:semiHidden="0" w:uiPriority="67" w:unhideWhenUsed="0"/>
-    <w:lsdException w:name="Medium Grid 2 Accent 2" w:semiHidden="0" w:uiPriority="68" w:unhideWhenUsed="0"/>
-    <w:lsdException w:name="Medium Grid 3 Accent 2" w:semiHidden="0" w:uiPriority="69" w:unhideWhenUsed="0"/>
-    <w:lsdException w:name="Dark List Accent 2" w:semiHidden="0" w:uiPriority="70" w:unhideWhenUsed="0"/>
-    <w:lsdException w:name="Colorful Shading Accent 2" w:semiHidden="0" w:uiPriority="71" w:unhideWhenUsed="0"/>
-    <w:lsdException w:name="Colorful List Accent 2" w:semiHidden="0" w:uiPriority="72" w:unhideWhenUsed="0"/>
-    <w:lsdException w:name="Colorful Grid Accent 2" w:semiHidden="0" w:uiPriority="73" w:unhideWhenUsed="0"/>
-    <w:lsdException w:name="Light Shading Accent 3" w:semiHidden="0" w:uiPriority="60" w:unhideWhenUsed="0"/>
-    <w:lsdException w:name="Light List Accent 3" w:semiHidden="0" w:uiPriority="61" w:unhideWhenUsed="0"/>
-    <w:lsdException w:name="Light Grid Accent 3" w:semiHidden="0" w:uiPriority="62" w:unhideWhenUsed="0"/>
-    <w:lsdException w:name="Medium Shading 1 Accent 3" w:semiHidden="0" w:uiPriority="63" w:unhideWhenUsed="0"/>
-    <w:lsdException w:name="Medium Shading 2 Accent 3" w:semiHidden="0" w:uiPriority="64" w:unhideWhenUsed="0"/>
-    <w:lsdException w:name="Medium List 1 Accent 3" w:semiHidden="0" w:uiPriority="65" w:unhideWhenUsed="0"/>
-    <w:lsdException w:name="Medium List 2 Accent 3" w:semiHidden="0" w:uiPriority="66" w:unhideWhenUsed="0"/>
-    <w:lsdException w:name="Medium Grid 1 Accent 3" w:semiHidden="0" w:uiPriority="67" w:unhideWhenUsed="0"/>
-    <w:lsdException w:name="Medium Grid 2 Accent 3" w:semiHidden="0" w:uiPriority="68" w:unhideWhenUsed="0"/>
-    <w:lsdException w:name="Medium Grid 3 Accent 3" w:semiHidden="0" w:uiPriority="69" w:unhideWhenUsed="0"/>
-    <w:lsdException w:name="Dark List Accent 3" w:semiHidden="0" w:uiPriority="70" w:unhideWhenUsed="0"/>
-    <w:lsdException w:name="Colorful Shading Accent 3" w:semiHidden="0" w:uiPriority="71" w:unhideWhenUsed="0"/>
-    <w:lsdException w:name="Colorful List Accent 3" w:semiHidden="0" w:uiPriority="72" w:unhideWhenUsed="0"/>
-    <w:lsdException w:name="Colorful Grid Accent 3" w:semiHidden="0" w:uiPriority="73" w:unhideWhenUsed="0"/>
-    <w:lsdException w:name="Light Shading Accent 4" w:semiHidden="0" w:uiPriority="60" w:unhideWhenUsed="0"/>
-    <w:lsdException w:name="Light List Accent 4" w:semiHidden="0" w:uiPriority="61" w:unhideWhenUsed="0"/>
-    <w:lsdException w:name="Light Grid Accent 4" w:semiHidden="0" w:uiPriority="62" w:unhideWhenUsed="0"/>
-    <w:lsdException w:name="Medium Shading 1 Accent 4" w:semiHidden="0" w:uiPriority="63" w:unhideWhenUsed="0"/>
-    <w:lsdException w:name="Medium Shading 2 Accent 4" w:semiHidden="0" w:uiPriority="64" w:unhideWhenUsed="0"/>
-    <w:lsdException w:name="Medium List 1 Accent 4" w:semiHidden="0" w:uiPriority="65" w:unhideWhenUsed="0"/>
-    <w:lsdException w:name="Medium List 2 Accent 4" w:semiHidden="0" w:uiPriority="66" w:unhideWhenUsed="0"/>
-    <w:lsdException w:name="Medium Grid 1 Accent 4" w:semiHidden="0" w:uiPriority="67" w:unhideWhenUsed="0"/>
-    <w:lsdException w:name="Medium Grid 2 Accent 4" w:semiHidden="0" w:uiPriority="68" w:unhideWhenUsed="0"/>
-    <w:lsdException w:name="Medium Grid 3 Accent 4" w:semiHidden="0" w:uiPriority="69" w:unhideWhenUsed="0"/>
-    <w:lsdException w:name="Dark List Accent 4" w:semiHidden="0" w:uiPriority="70" w:unhideWhenUsed="0"/>
-    <w:lsdException w:name="Colorful Shading Accent 4" w:semiHidden="0" w:uiPriority="71" w:unhideWhenUsed="0"/>
-    <w:lsdException w:name="Colorful List Accent 4" w:semiHidden="0" w:uiPriority="72" w:unhideWhenUsed="0"/>
-    <w:lsdException w:name="Colorful Grid Accent 4" w:semiHidden="0" w:uiPriority="73" w:unhideWhenUsed="0"/>
-    <w:lsdException w:name="Light Shading Accent 5" w:semiHidden="0" w:uiPriority="60" w:unhideWhenUsed="0"/>
-    <w:lsdException w:name="Light List Accent 5" w:semiHidden="0" w:uiPriority="61" w:unhideWhenUsed="0"/>
-    <w:lsdException w:name="Light Grid Accent 5" w:semiHidden="0" w:uiPriority="62" w:unhideWhenUsed="0"/>
-    <w:lsdException w:name="Medium Shading 1 Accent 5" w:semiHidden="0" w:uiPriority="63" w:unhideWhenUsed="0"/>
-    <w:lsdException w:name="Medium Shading 2 Accent 5" w:semiHidden="0" w:uiPriority="64" w:unhideWhenUsed="0"/>
-    <w:lsdException w:name="Medium List 1 Accent 5" w:semiHidden="0" w:uiPriority="65" w:unhideWhenUsed="0"/>
-    <w:lsdException w:name="Medium List 2 Accent 5" w:semiHidden="0" w:uiPriority="66" w:unhideWhenUsed="0"/>
-    <w:lsdException w:name="Medium Grid 1 Accent 5" w:semiHidden="0" w:uiPriority="67" w:unhideWhenUsed="0"/>
-    <w:lsdException w:name="Medium Grid 2 Accent 5" w:semiHidden="0" w:uiPriority="68" w:unhideWhenUsed="0"/>
-    <w:lsdException w:name="Medium Grid 3 Accent 5" w:semiHidden="0" w:uiPriority="69" w:unhideWhenUsed="0"/>
-    <w:lsdException w:name="Dark List Accent 5" w:semiHidden="0" w:uiPriority="70" w:unhideWhenUsed="0"/>
-    <w:lsdException w:name="Colorful Shading Accent 5" w:semiHidden="0" w:uiPriority="71" w:unhideWhenUsed="0"/>
-    <w:lsdException w:name="Colorful List Accent 5" w:semiHidden="0" w:uiPriority="72" w:unhideWhenUsed="0"/>
-    <w:lsdException w:name="Colorful Grid Accent 5" w:semiHidden="0" w:uiPriority="73" w:unhideWhenUsed="0"/>
-    <w:lsdException w:name="Light Shading Accent 6" w:semiHidden="0" w:uiPriority="60" w:unhideWhenUsed="0"/>
-    <w:lsdException w:name="Light List Accent 6" w:semiHidden="0" w:uiPriority="61" w:unhideWhenUsed="0"/>
-    <w:lsdException w:name="Light Grid Accent 6" w:semiHidden="0" w:uiPriority="62" w:unhideWhenUsed="0"/>
-    <w:lsdException w:name="Medium Shading 1 Accent 6" w:semiHidden="0" w:uiPriority="63" w:unhideWhenUsed="0"/>
-    <w:lsdException w:name="Medium Shading 2 Accent 6" w:semiHidden="0" w:uiPriority="64" w:unhideWhenUsed="0"/>
-    <w:lsdException w:name="Medium List 1 Accent 6" w:semiHidden="0" w:uiPriority="65" w:unhideWhenUsed="0"/>
-    <w:lsdException w:name="Medium List 2 Accent 6" w:semiHidden="0" w:uiPriority="66" w:unhideWhenUsed="0"/>
-    <w:lsdException w:name="Medium Grid 1 Accent 6" w:semiHidden="0" w:uiPriority="67" w:unhideWhenUsed="0"/>
-    <w:lsdException w:name="Medium Grid 2 Accent 6" w:semiHidden="0" w:uiPriority="68" w:unhideWhenUsed="0"/>
-    <w:lsdException w:name="Medium Grid 3 Accent 6" w:semiHidden="0" w:uiPriority="69" w:unhideWhenUsed="0"/>
-    <w:lsdException w:name="Dark List Accent 6" w:semiHidden="0" w:uiPriority="70" w:unhideWhenUsed="0"/>
-    <w:lsdException w:name="Colorful Shading Accent 6" w:semiHidden="0" w:uiPriority="71" w:unhideWhenUsed="0"/>
-    <w:lsdException w:name="Colorful List Accent 6" w:semiHidden="0" w:uiPriority="72" w:unhideWhenUsed="0"/>
-    <w:lsdException w:name="Colorful Grid Accent 6" w:semiHidden="0" w:uiPriority="73" w:unhideWhenUsed="0"/>
-    <w:lsdException w:name="Subtle Emphasis" w:semiHidden="0" w:uiPriority="19" w:unhideWhenUsed="0" w:qFormat="1"/>
-    <w:lsdException w:name="Intense Emphasis" w:semiHidden="0" w:uiPriority="21" w:unhideWhenUsed="0" w:qFormat="1"/>
-    <w:lsdException w:name="Subtle Reference" w:semiHidden="0" w:uiPriority="31" w:unhideWhenUsed="0" w:qFormat="1"/>
-    <w:lsdException w:name="Intense Reference" w:semiHidden="0" w:uiPriority="32" w:unhideWhenUsed="0" w:qFormat="1"/>
-    <w:lsdException w:name="Book Title" w:semiHidden="0" w:uiPriority="33" w:unhideWhenUsed="0" w:qFormat="1"/>
-    <w:lsdException w:name="Bibliography" w:uiPriority="37"/>
-    <w:lsdException w:name="TOC Heading" w:uiPriority="39" w:qFormat="1"/>
+  <w:latentStyles w:defLockedState="0" w:defUIPriority="99" w:defSemiHidden="0" w:defUnhideWhenUsed="0" w:defQFormat="0" w:count="377">
+    <w:lsdException w:name="Normal" w:uiPriority="0" w:qFormat="1"/>
+    <w:lsdException w:name="heading 1" w:uiPriority="0" w:qFormat="1"/>
+    <w:lsdException w:name="heading 2" w:uiPriority="0" w:qFormat="1"/>
+    <w:lsdException w:name="heading 3" w:uiPriority="0" w:qFormat="1"/>
+    <w:lsdException w:name="heading 4" w:uiPriority="0" w:qFormat="1"/>
+    <w:lsdException w:name="heading 5" w:uiPriority="0" w:qFormat="1"/>
+    <w:lsdException w:name="heading 6" w:uiPriority="0" w:qFormat="1"/>
+    <w:lsdException w:name="heading 7" w:uiPriority="0" w:qFormat="1"/>
+    <w:lsdException w:name="heading 8" w:uiPriority="0" w:qFormat="1"/>
+    <w:lsdException w:name="heading 9" w:uiPriority="0" w:qFormat="1"/>
+    <w:lsdException w:name="index 1" w:semiHidden="1" w:unhideWhenUsed="1"/>
+    <w:lsdException w:name="index 2" w:semiHidden="1" w:unhideWhenUsed="1"/>
+    <w:lsdException w:name="index 3" w:semiHidden="1" w:unhideWhenUsed="1"/>
+    <w:lsdException w:name="index 4" w:semiHidden="1" w:unhideWhenUsed="1"/>
+    <w:lsdException w:name="index 5" w:semiHidden="1" w:unhideWhenUsed="1"/>
+    <w:lsdException w:name="index 6" w:semiHidden="1" w:unhideWhenUsed="1"/>
+    <w:lsdException w:name="index 7" w:semiHidden="1" w:unhideWhenUsed="1"/>
+    <w:lsdException w:name="index 8" w:semiHidden="1" w:unhideWhenUsed="1"/>
+    <w:lsdException w:name="index 9" w:semiHidden="1" w:unhideWhenUsed="1"/>
+    <w:lsdException w:name="toc 1" w:semiHidden="1" w:uiPriority="39" w:unhideWhenUsed="1"/>
+    <w:lsdException w:name="toc 2" w:semiHidden="1" w:uiPriority="39" w:unhideWhenUsed="1"/>
+    <w:lsdException w:name="toc 3" w:semiHidden="1" w:uiPriority="39" w:unhideWhenUsed="1"/>
+    <w:lsdException w:name="toc 4" w:semiHidden="1" w:uiPriority="39" w:unhideWhenUsed="1"/>
+    <w:lsdException w:name="toc 5" w:semiHidden="1" w:uiPriority="39" w:unhideWhenUsed="1"/>
+    <w:lsdException w:name="toc 6" w:semiHidden="1" w:uiPriority="39" w:unhideWhenUsed="1"/>
+    <w:lsdException w:name="toc 7" w:semiHidden="1" w:uiPriority="39" w:unhideWhenUsed="1"/>
+    <w:lsdException w:name="toc 8" w:semiHidden="1" w:uiPriority="39" w:unhideWhenUsed="1"/>
+    <w:lsdException w:name="toc 9" w:semiHidden="1" w:uiPriority="39" w:unhideWhenUsed="1"/>
+    <w:lsdException w:name="Normal Indent" w:semiHidden="1" w:unhideWhenUsed="1"/>
+    <w:lsdException w:name="footnote text" w:semiHidden="1" w:unhideWhenUsed="1"/>
+    <w:lsdException w:name="annotation text" w:semiHidden="1" w:unhideWhenUsed="1"/>
+    <w:lsdException w:name="header" w:semiHidden="1" w:unhideWhenUsed="1"/>
+    <w:lsdException w:name="footer" w:semiHidden="1" w:unhideWhenUsed="1"/>
+    <w:lsdException w:name="index heading" w:semiHidden="1" w:unhideWhenUsed="1"/>
+    <w:lsdException w:name="caption" w:semiHidden="1" w:uiPriority="35" w:unhideWhenUsed="1" w:qFormat="1"/>
+    <w:lsdException w:name="table of figures" w:semiHidden="1" w:unhideWhenUsed="1"/>
+    <w:lsdException w:name="envelope address" w:semiHidden="1" w:unhideWhenUsed="1"/>
+    <w:lsdException w:name="envelope return" w:semiHidden="1" w:unhideWhenUsed="1"/>
+    <w:lsdException w:name="footnote reference" w:semiHidden="1" w:unhideWhenUsed="1"/>
+    <w:lsdException w:name="annotation reference" w:semiHidden="1" w:unhideWhenUsed="1"/>
+    <w:lsdException w:name="line number" w:semiHidden="1" w:unhideWhenUsed="1"/>
+    <w:lsdException w:name="page number" w:semiHidden="1" w:unhideWhenUsed="1"/>
+    <w:lsdException w:name="endnote reference" w:semiHidden="1" w:unhideWhenUsed="1"/>
+    <w:lsdException w:name="endnote text" w:semiHidden="1" w:unhideWhenUsed="1"/>
+    <w:lsdException w:name="table of authorities" w:semiHidden="1" w:unhideWhenUsed="1"/>
+    <w:lsdException w:name="macro" w:semiHidden="1" w:unhideWhenUsed="1"/>
+    <w:lsdException w:name="toa heading" w:semiHidden="1" w:unhideWhenUsed="1"/>
+    <w:lsdException w:name="List" w:semiHidden="1" w:unhideWhenUsed="1"/>
+    <w:lsdException w:name="List Bullet" w:semiHidden="1" w:unhideWhenUsed="1"/>
+    <w:lsdException w:name="List Number" w:semiHidden="1" w:unhideWhenUsed="1"/>
+    <w:lsdException w:name="List 2" w:semiHidden="1" w:unhideWhenUsed="1"/>
+    <w:lsdException w:name="List 3" w:semiHidden="1" w:unhideWhenUsed="1"/>
+    <w:lsdException w:name="List 4" w:semiHidden="1" w:unhideWhenUsed="1"/>
+    <w:lsdException w:name="List 5" w:semiHidden="1" w:unhideWhenUsed="1"/>
+    <w:lsdException w:name="List Bullet 2" w:semiHidden="1" w:unhideWhenUsed="1"/>
+    <w:lsdException w:name="List Bullet 3" w:semiHidden="1" w:unhideWhenUsed="1"/>
+    <w:lsdException w:name="List Bullet 4" w:semiHidden="1" w:unhideWhenUsed="1"/>
+    <w:lsdException w:name="List Bullet 5" w:semiHidden="1" w:unhideWhenUsed="1"/>
+    <w:lsdException w:name="List Number 2" w:semiHidden="1" w:unhideWhenUsed="1"/>
+    <w:lsdException w:name="List Number 3" w:semiHidden="1" w:unhideWhenUsed="1"/>
+    <w:lsdException w:name="List Number 4" w:semiHidden="1" w:unhideWhenUsed="1"/>
+    <w:lsdException w:name="List Number 5" w:semiHidden="1" w:unhideWhenUsed="1"/>
+    <w:lsdException w:name="Title" w:uiPriority="10" w:qFormat="1"/>
+    <w:lsdException w:name="Closing" w:semiHidden="1" w:unhideWhenUsed="1"/>
+    <w:lsdException w:name="Signature" w:semiHidden="1" w:unhideWhenUsed="1"/>
+    <w:lsdException w:name="Default Paragraph Font" w:semiHidden="1" w:uiPriority="1" w:unhideWhenUsed="1"/>
+    <w:lsdException w:name="Body Text" w:semiHidden="1" w:unhideWhenUsed="1"/>
+    <w:lsdException w:name="Body Text Indent" w:semiHidden="1" w:unhideWhenUsed="1"/>
+    <w:lsdException w:name="List Continue" w:semiHidden="1" w:unhideWhenUsed="1"/>
+    <w:lsdException w:name="List Continue 2" w:semiHidden="1" w:unhideWhenUsed="1"/>
+    <w:lsdException w:name="List Continue 3" w:semiHidden="1" w:unhideWhenUsed="1"/>
+    <w:lsdException w:name="List Continue 4" w:semiHidden="1" w:unhideWhenUsed="1"/>
+    <w:lsdException w:name="List Continue 5" w:semiHidden="1" w:unhideWhenUsed="1"/>
+    <w:lsdException w:name="Message Header" w:semiHidden="1" w:unhideWhenUsed="1"/>
+    <w:lsdException w:name="Subtitle" w:uiPriority="11" w:qFormat="1"/>
+    <w:lsdException w:name="Salutation" w:semiHidden="1" w:unhideWhenUsed="1"/>
+    <w:lsdException w:name="Date" w:semiHidden="1" w:unhideWhenUsed="1"/>
+    <w:lsdException w:name="Body Text First Indent" w:semiHidden="1" w:unhideWhenUsed="1"/>
+    <w:lsdException w:name="Body Text First Indent 2" w:semiHidden="1" w:unhideWhenUsed="1"/>
+    <w:lsdException w:name="Note Heading" w:semiHidden="1" w:unhideWhenUsed="1"/>
+    <w:lsdException w:name="Body Text 2" w:semiHidden="1" w:unhideWhenUsed="1"/>
+    <w:lsdException w:name="Body Text 3" w:semiHidden="1" w:unhideWhenUsed="1"/>
+    <w:lsdException w:name="Body Text Indent 2" w:semiHidden="1" w:unhideWhenUsed="1"/>
+    <w:lsdException w:name="Body Text Indent 3" w:semiHidden="1" w:unhideWhenUsed="1"/>
+    <w:lsdException w:name="Block Text" w:semiHidden="1" w:unhideWhenUsed="1"/>
+    <w:lsdException w:name="Hyperlink" w:semiHidden="1" w:unhideWhenUsed="1"/>
+    <w:lsdException w:name="FollowedHyperlink" w:semiHidden="1" w:unhideWhenUsed="1"/>
+    <w:lsdException w:name="Strong" w:uiPriority="22" w:qFormat="1"/>
+    <w:lsdException w:name="Emphasis" w:uiPriority="20" w:qFormat="1"/>
+    <w:lsdException w:name="Document Map" w:semiHidden="1" w:unhideWhenUsed="1"/>
+    <w:lsdException w:name="Plain Text" w:semiHidden="1" w:unhideWhenUsed="1"/>
+    <w:lsdException w:name="E-mail Signature" w:semiHidden="1" w:unhideWhenUsed="1"/>
+    <w:lsdException w:name="HTML Top of Form" w:semiHidden="1" w:unhideWhenUsed="1"/>
+    <w:lsdException w:name="HTML Bottom of Form" w:semiHidden="1" w:unhideWhenUsed="1"/>
+    <w:lsdException w:name="Normal (Web)" w:semiHidden="1" w:unhideWhenUsed="1"/>
+    <w:lsdException w:name="HTML Acronym" w:semiHidden="1" w:unhideWhenUsed="1"/>
+    <w:lsdException w:name="HTML Address" w:semiHidden="1" w:unhideWhenUsed="1"/>
+    <w:lsdException w:name="HTML Cite" w:semiHidden="1" w:unhideWhenUsed="1"/>
+    <w:lsdException w:name="HTML Code" w:semiHidden="1" w:unhideWhenUsed="1"/>
+    <w:lsdException w:name="HTML Definition" w:semiHidden="1" w:unhideWhenUsed="1"/>
+    <w:lsdException w:name="HTML Keyboard" w:semiHidden="1" w:unhideWhenUsed="1"/>
+    <w:lsdException w:name="HTML Preformatted" w:semiHidden="1" w:unhideWhenUsed="1"/>
+    <w:lsdException w:name="HTML Sample" w:semiHidden="1" w:unhideWhenUsed="1"/>
+    <w:lsdException w:name="HTML Typewriter" w:semiHidden="1" w:unhideWhenUsed="1"/>
+    <w:lsdException w:name="HTML Variable" w:semiHidden="1" w:unhideWhenUsed="1"/>
+    <w:lsdException w:name="Normal Table" w:semiHidden="1" w:unhideWhenUsed="1"/>
+    <w:lsdException w:name="annotation subject" w:semiHidden="1" w:unhideWhenUsed="1"/>
+    <w:lsdException w:name="No List" w:semiHidden="1" w:unhideWhenUsed="1"/>
+    <w:lsdException w:name="Outline List 1" w:semiHidden="1" w:unhideWhenUsed="1"/>
+    <w:lsdException w:name="Outline List 2" w:semiHidden="1" w:unhideWhenUsed="1"/>
+    <w:lsdException w:name="Outline List 3" w:semiHidden="1" w:unhideWhenUsed="1"/>
+    <w:lsdException w:name="Table Simple 1" w:semiHidden="1" w:unhideWhenUsed="1"/>
+    <w:lsdException w:name="Table Simple 2" w:semiHidden="1" w:unhideWhenUsed="1"/>
+    <w:lsdException w:name="Table Simple 3" w:semiHidden="1" w:unhideWhenUsed="1"/>
+    <w:lsdException w:name="Table Classic 1" w:semiHidden="1" w:unhideWhenUsed="1"/>
+    <w:lsdException w:name="Table Classic 2" w:semiHidden="1" w:unhideWhenUsed="1"/>
+    <w:lsdException w:name="Table Classic 3" w:semiHidden="1" w:unhideWhenUsed="1"/>
+    <w:lsdException w:name="Table Classic 4" w:semiHidden="1" w:unhideWhenUsed="1"/>
+    <w:lsdException w:name="Table Colorful 1" w:semiHidden="1" w:unhideWhenUsed="1"/>
+    <w:lsdException w:name="Table Colorful 2" w:semiHidden="1" w:unhideWhenUsed="1"/>
+    <w:lsdException w:name="Table Colorful 3" w:semiHidden="1" w:unhideWhenUsed="1"/>
+    <w:lsdException w:name="Table Columns 1" w:semiHidden="1" w:unhideWhenUsed="1"/>
+    <w:lsdException w:name="Table Columns 2" w:semiHidden="1" w:unhideWhenUsed="1"/>
+    <w:lsdException w:name="Table Columns 3" w:semiHidden="1" w:unhideWhenUsed="1"/>
+    <w:lsdException w:name="Table Columns 4" w:semiHidden="1" w:unhideWhenUsed="1"/>
+    <w:lsdException w:name="Table Columns 5" w:semiHidden="1" w:unhideWhenUsed="1"/>
+    <w:lsdException w:name="Table Grid 1" w:semiHidden="1" w:unhideWhenUsed="1"/>
+    <w:lsdException w:name="Table Grid 2" w:semiHidden="1" w:unhideWhenUsed="1"/>
+    <w:lsdException w:name="Table Grid 3" w:semiHidden="1" w:unhideWhenUsed="1"/>
+    <w:lsdException w:name="Table Grid 4" w:semiHidden="1" w:unhideWhenUsed="1"/>
+    <w:lsdException w:name="Table Grid 5" w:semiHidden="1" w:unhideWhenUsed="1"/>
+    <w:lsdException w:name="Table Grid 6" w:semiHidden="1" w:unhideWhenUsed="1"/>
+    <w:lsdException w:name="Table Grid 7" w:semiHidden="1" w:unhideWhenUsed="1"/>
+    <w:lsdException w:name="Table Grid 8" w:semiHidden="1" w:unhideWhenUsed="1"/>
+    <w:lsdException w:name="Table List 1" w:semiHidden="1" w:unhideWhenUsed="1"/>
+    <w:lsdException w:name="Table List 2" w:semiHidden="1" w:unhideWhenUsed="1"/>
+    <w:lsdException w:name="Table List 3" w:semiHidden="1" w:unhideWhenUsed="1"/>
+    <w:lsdException w:name="Table List 4" w:semiHidden="1" w:unhideWhenUsed="1"/>
+    <w:lsdException w:name="Table List 5" w:semiHidden="1" w:unhideWhenUsed="1"/>
+    <w:lsdException w:name="Table List 6" w:semiHidden="1" w:unhideWhenUsed="1"/>
+    <w:lsdException w:name="Table List 7" w:semiHidden="1" w:unhideWhenUsed="1"/>
+    <w:lsdException w:name="Table List 8" w:semiHidden="1" w:unhideWhenUsed="1"/>
+    <w:lsdException w:name="Table 3D effects 1" w:semiHidden="1" w:unhideWhenUsed="1"/>
+    <w:lsdException w:name="Table 3D effects 2" w:semiHidden="1" w:unhideWhenUsed="1"/>
+    <w:lsdException w:name="Table 3D effects 3" w:semiHidden="1" w:unhideWhenUsed="1"/>
+    <w:lsdException w:name="Table Contemporary" w:semiHidden="1" w:unhideWhenUsed="1"/>
+    <w:lsdException w:name="Table Elegant" w:semiHidden="1" w:unhideWhenUsed="1"/>
+    <w:lsdException w:name="Table Professional" w:semiHidden="1" w:unhideWhenUsed="1"/>
+    <w:lsdException w:name="Table Subtle 1" w:semiHidden="1" w:unhideWhenUsed="1"/>
+    <w:lsdException w:name="Table Subtle 2" w:semiHidden="1" w:unhideWhenUsed="1"/>
+    <w:lsdException w:name="Table Web 1" w:semiHidden="1" w:unhideWhenUsed="1"/>
+    <w:lsdException w:name="Table Web 2" w:semiHidden="1" w:unhideWhenUsed="1"/>
+    <w:lsdException w:name="Table Web 3" w:semiHidden="1" w:unhideWhenUsed="1"/>
+    <w:lsdException w:name="Balloon Text" w:semiHidden="1" w:unhideWhenUsed="1"/>
+    <w:lsdException w:name="Table Grid" w:uiPriority="59"/>
+    <w:lsdException w:name="Table Theme" w:semiHidden="1" w:unhideWhenUsed="1"/>
+    <w:lsdException w:name="Placeholder Text" w:semiHidden="1"/>
+    <w:lsdException w:name="No Spacing" w:uiPriority="1" w:qFormat="1"/>
+    <w:lsdException w:name="Light Shading" w:uiPriority="60"/>
+    <w:lsdException w:name="Light List" w:uiPriority="61"/>
+    <w:lsdException w:name="Light Grid" w:uiPriority="62"/>
+    <w:lsdException w:name="Medium Shading 1" w:uiPriority="63"/>
+    <w:lsdException w:name="Medium Shading 2" w:uiPriority="64"/>
+    <w:lsdException w:name="Medium List 1" w:uiPriority="65"/>
+    <w:lsdException w:name="Medium List 2" w:uiPriority="66"/>
+    <w:lsdException w:name="Medium Grid 1" w:uiPriority="67"/>
+    <w:lsdException w:name="Medium Grid 2" w:uiPriority="68"/>
+    <w:lsdException w:name="Medium Grid 3" w:uiPriority="69"/>
+    <w:lsdException w:name="Dark List" w:uiPriority="70"/>
+    <w:lsdException w:name="Colorful Shading" w:uiPriority="71"/>
+    <w:lsdException w:name="Colorful List" w:uiPriority="72"/>
+    <w:lsdException w:name="Colorful Grid" w:uiPriority="73"/>
+    <w:lsdException w:name="Light Shading Accent 1" w:uiPriority="60"/>
+    <w:lsdException w:name="Light List Accent 1" w:uiPriority="61"/>
+    <w:lsdException w:name="Light Grid Accent 1" w:uiPriority="62"/>
+    <w:lsdException w:name="Medium Shading 1 Accent 1" w:uiPriority="63"/>
+    <w:lsdException w:name="Medium Shading 2 Accent 1" w:uiPriority="64"/>
+    <w:lsdException w:name="Medium List 1 Accent 1" w:uiPriority="65"/>
+    <w:lsdException w:name="Revision" w:semiHidden="1"/>
+    <w:lsdException w:name="List Paragraph" w:uiPriority="34" w:qFormat="1"/>
+    <w:lsdException w:name="Quote" w:uiPriority="29" w:qFormat="1"/>
+    <w:lsdException w:name="Intense Quote" w:uiPriority="30" w:qFormat="1"/>
+    <w:lsdException w:name="Medium List 2 Accent 1" w:uiPriority="66"/>
+    <w:lsdException w:name="Medium Grid 1 Accent 1" w:uiPriority="67"/>
+    <w:lsdException w:name="Medium Grid 2 Accent 1" w:uiPriority="68"/>
+    <w:lsdException w:name="Medium Grid 3 Accent 1" w:uiPriority="69"/>
+    <w:lsdException w:name="Dark List Accent 1" w:uiPriority="70"/>
+    <w:lsdException w:name="Colorful Shading Accent 1" w:uiPriority="71"/>
+    <w:lsdException w:name="Colorful List Accent 1" w:uiPriority="72"/>
+    <w:lsdException w:name="Colorful Grid Accent 1" w:uiPriority="73"/>
+    <w:lsdException w:name="Light Shading Accent 2" w:uiPriority="60"/>
+    <w:lsdException w:name="Light List Accent 2" w:uiPriority="61"/>
+    <w:lsdException w:name="Light Grid Accent 2" w:uiPriority="62"/>
+    <w:lsdException w:name="Medium Shading 1 Accent 2" w:uiPriority="63"/>
+    <w:lsdException w:name="Medium Shading 2 Accent 2" w:uiPriority="64"/>
+    <w:lsdException w:name="Medium List 1 Accent 2" w:uiPriority="65"/>
+    <w:lsdException w:name="Medium List 2 Accent 2" w:uiPriority="66"/>
+    <w:lsdException w:name="Medium Grid 1 Accent 2" w:uiPriority="67"/>
+    <w:lsdException w:name="Medium Grid 2 Accent 2" w:uiPriority="68"/>
+    <w:lsdException w:name="Medium Grid 3 Accent 2" w:uiPriority="69"/>
+    <w:lsdException w:name="Dark List Accent 2" w:uiPriority="70"/>
+    <w:lsdException w:name="Colorful Shading Accent 2" w:uiPriority="71"/>
+    <w:lsdException w:name="Colorful List Accent 2" w:uiPriority="72"/>
+    <w:lsdException w:name="Colorful Grid Accent 2" w:uiPriority="73"/>
+    <w:lsdException w:name="Light Shading Accent 3" w:uiPriority="60"/>
+    <w:lsdException w:name="Light List Accent 3" w:uiPriority="61"/>
+    <w:lsdException w:name="Light Grid Accent 3" w:uiPriority="62"/>
+    <w:lsdException w:name="Medium Shading 1 Accent 3" w:uiPriority="63"/>
+    <w:lsdException w:name="Medium Shading 2 Accent 3" w:uiPriority="64"/>
+    <w:lsdException w:name="Medium List 1 Accent 3" w:uiPriority="65"/>
+    <w:lsdException w:name="Medium List 2 Accent 3" w:uiPriority="66"/>
+    <w:lsdException w:name="Medium Grid 1 Accent 3" w:uiPriority="67"/>
+    <w:lsdException w:name="Medium Grid 2 Accent 3" w:uiPriority="68"/>
+    <w:lsdException w:name="Medium Grid 3 Accent 3" w:uiPriority="69"/>
+    <w:lsdException w:name="Dark List Accent 3" w:uiPriority="70"/>
+    <w:lsdException w:name="Colorful Shading Accent 3" w:uiPriority="71"/>
+    <w:lsdException w:name="Colorful List Accent 3" w:uiPriority="72"/>
+    <w:lsdException w:name="Colorful Grid Accent 3" w:uiPriority="73"/>
+    <w:lsdException w:name="Light Shading Accent 4" w:uiPriority="60"/>
+    <w:lsdException w:name="Light List Accent 4" w:uiPriority="61"/>
+    <w:lsdException w:name="Light Grid Accent 4" w:uiPriority="62"/>
+    <w:lsdException w:name="Medium Shading 1 Accent 4" w:uiPriority="63"/>
+    <w:lsdException w:name="Medium Shading 2 Accent 4" w:uiPriority="64"/>
+    <w:lsdException w:name="Medium List 1 Accent 4" w:uiPriority="65"/>
+    <w:lsdException w:name="Medium List 2 Accent 4" w:uiPriority="66"/>
+    <w:lsdException w:name="Medium Grid 1 Accent 4" w:uiPriority="67"/>
+    <w:lsdException w:name="Medium Grid 2 Accent 4" w:uiPriority="68"/>
+    <w:lsdException w:name="Medium Grid 3 Accent 4" w:uiPriority="69"/>
+    <w:lsdException w:name="Dark List Accent 4" w:uiPriority="70"/>
+    <w:lsdException w:name="Colorful Shading Accent 4" w:uiPriority="71"/>
+    <w:lsdException w:name="Colorful List Accent 4" w:uiPriority="72"/>
+    <w:lsdException w:name="Colorful Grid Accent 4" w:uiPriority="73"/>
+    <w:lsdException w:name="Light Shading Accent 5" w:uiPriority="60"/>
+    <w:lsdException w:name="Light List Accent 5" w:uiPriority="61"/>
+    <w:lsdException w:name="Light Grid Accent 5" w:uiPriority="62"/>
+    <w:lsdException w:name="Medium Shading 1 Accent 5" w:uiPriority="63"/>
+    <w:lsdException w:name="Medium Shading 2 Accent 5" w:uiPriority="64"/>
+    <w:lsdException w:name="Medium List 1 Accent 5" w:uiPriority="65"/>
+    <w:lsdException w:name="Medium List 2 Accent 5" w:uiPriority="66"/>
+    <w:lsdException w:name="Medium Grid 1 Accent 5" w:uiPriority="67"/>
+    <w:lsdException w:name="Medium Grid 2 Accent 5" w:uiPriority="68"/>
+    <w:lsdException w:name="Medium Grid 3 Accent 5" w:uiPriority="69"/>
+    <w:lsdException w:name="Dark List Accent 5" w:uiPriority="70"/>
+    <w:lsdException w:name="Colorful Shading Accent 5" w:uiPriority="71"/>
+    <w:lsdException w:name="Colorful List Accent 5" w:uiPriority="72"/>
+    <w:lsdException w:name="Colorful Grid Accent 5" w:uiPriority="73"/>
+    <w:lsdException w:name="Light Shading Accent 6" w:uiPriority="60"/>
+    <w:lsdException w:name="Light List Accent 6" w:uiPriority="61"/>
+    <w:lsdException w:name="Light Grid Accent 6" w:uiPriority="62"/>
+    <w:lsdException w:name="Medium Shading 1 Accent 6" w:uiPriority="63"/>
+    <w:lsdException w:name="Medium Shading 2 Accent 6" w:uiPriority="64"/>
+    <w:lsdException w:name="Medium List 1 Accent 6" w:uiPriority="65"/>
+    <w:lsdException w:name="Medium List 2 Accent 6" w:uiPriority="66"/>
+    <w:lsdException w:name="Medium Grid 1 Accent 6" w:uiPriority="67"/>
+    <w:lsdException w:name="Medium Grid 2 Accent 6" w:uiPriority="68"/>
+    <w:lsdException w:name="Medium Grid 3 Accent 6" w:uiPriority="69"/>
+    <w:lsdException w:name="Dark List Accent 6" w:uiPriority="70"/>
+    <w:lsdException w:name="Colorful Shading Accent 6" w:uiPriority="71"/>
+    <w:lsdException w:name="Colorful List Accent 6" w:uiPriority="72"/>
+    <w:lsdException w:name="Colorful Grid Accent 6" w:uiPriority="73"/>
+    <w:lsdException w:name="Subtle Emphasis" w:uiPriority="19" w:qFormat="1"/>
+    <w:lsdException w:name="Intense Emphasis" w:uiPriority="21" w:qFormat="1"/>
+    <w:lsdException w:name="Subtle Reference" w:uiPriority="31" w:qFormat="1"/>
+    <w:lsdException w:name="Intense Reference" w:uiPriority="32" w:qFormat="1"/>
+    <w:lsdException w:name="Book Title" w:uiPriority="33" w:qFormat="1"/>
+    <w:lsdException w:name="Bibliography" w:semiHidden="1" w:uiPriority="37" w:unhideWhenUsed="1"/>
+    <w:lsdException w:name="TOC Heading" w:semiHidden="1" w:uiPriority="39" w:unhideWhenUsed="1" w:qFormat="1"/>
+    <w:lsdException w:name="Plain Table 1" w:uiPriority="41"/>
+    <w:lsdException w:name="Plain Table 2" w:uiPriority="42"/>
+    <w:lsdException w:name="Plain Table 3" w:uiPriority="43"/>
+    <w:lsdException w:name="Plain Table 4" w:uiPriority="44"/>
+    <w:lsdException w:name="Plain Table 5" w:uiPriority="45"/>
+    <w:lsdException w:name="Grid Table Light" w:uiPriority="40"/>
+    <w:lsdException w:name="Grid Table 1 Light" w:uiPriority="46"/>
+    <w:lsdException w:name="Grid Table 2" w:uiPriority="47"/>
+    <w:lsdException w:name="Grid Table 3" w:uiPriority="48"/>
+    <w:lsdException w:name="Grid Table 4" w:uiPriority="49"/>
+    <w:lsdException w:name="Grid Table 5 Dark" w:uiPriority="50"/>
+    <w:lsdException w:name="Grid Table 6 Colorful" w:uiPriority="51"/>
+    <w:lsdException w:name="Grid Table 7 Colorful" w:uiPriority="52"/>
+    <w:lsdException w:name="Grid Table 1 Light Accent 1" w:uiPriority="46"/>
+    <w:lsdException w:name="Grid Table 2 Accent 1" w:uiPriority="47"/>
+    <w:lsdException w:name="Grid Table 3 Accent 1" w:uiPriority="48"/>
+    <w:lsdException w:name="Grid Table 4 Accent 1" w:uiPriority="49"/>
+    <w:lsdException w:name="Grid Table 5 Dark Accent 1" w:uiPriority="50"/>
+    <w:lsdException w:name="Grid Table 6 Colorful Accent 1" w:uiPriority="51"/>
+    <w:lsdException w:name="Grid Table 7 Colorful Accent 1" w:uiPriority="52"/>
+    <w:lsdException w:name="Grid Table 1 Light Accent 2" w:uiPriority="46"/>
+    <w:lsdException w:name="Grid Table 2 Accent 2" w:uiPriority="47"/>
+    <w:lsdException w:name="Grid Table 3 Accent 2" w:uiPriority="48"/>
+    <w:lsdException w:name="Grid Table 4 Accent 2" w:uiPriority="49"/>
+    <w:lsdException w:name="Grid Table 5 Dark Accent 2" w:uiPriority="50"/>
+    <w:lsdException w:name="Grid Table 6 Colorful Accent 2" w:uiPriority="51"/>
+    <w:lsdException w:name="Grid Table 7 Colorful Accent 2" w:uiPriority="52"/>
+    <w:lsdException w:name="Grid Table 1 Light Accent 3" w:uiPriority="46"/>
+    <w:lsdException w:name="Grid Table 2 Accent 3" w:uiPriority="47"/>
+    <w:lsdException w:name="Grid Table 3 Accent 3" w:uiPriority="48"/>
+    <w:lsdException w:name="Grid Table 4 Accent 3" w:uiPriority="49"/>
+    <w:lsdException w:name="Grid Table 5 Dark Accent 3" w:uiPriority="50"/>
+    <w:lsdException w:name="Grid Table 6 Colorful Accent 3" w:uiPriority="51"/>
+    <w:lsdException w:name="Grid Table 7 Colorful Accent 3" w:uiPriority="52"/>
+    <w:lsdException w:name="Grid Table 1 Light Accent 4" w:uiPriority="46"/>
+    <w:lsdException w:name="Grid Table 2 Accent 4" w:uiPriority="47"/>
+    <w:lsdException w:name="Grid Table 3 Accent 4" w:uiPriority="48"/>
+    <w:lsdException w:name="Grid Table 4 Accent 4" w:uiPriority="49"/>
+    <w:lsdException w:name="Grid Table 5 Dark Accent 4" w:uiPriority="50"/>
+    <w:lsdException w:name="Grid Table 6 Colorful Accent 4" w:uiPriority="51"/>
+    <w:lsdException w:name="Grid Table 7 Colorful Accent 4" w:uiPriority="52"/>
+    <w:lsdException w:name="Grid Table 1 Light Accent 5" w:uiPriority="46"/>
+    <w:lsdException w:name="Grid Table 2 Accent 5" w:uiPriority="47"/>
+    <w:lsdException w:name="Grid Table 3 Accent 5" w:uiPriority="48"/>
+    <w:lsdException w:name="Grid Table 4 Accent 5" w:uiPriority="49"/>
+    <w:lsdException w:name="Grid Table 5 Dark Accent 5" w:uiPriority="50"/>
+    <w:lsdException w:name="Grid Table 6 Colorful Accent 5" w:uiPriority="51"/>
+    <w:lsdException w:name="Grid Table 7 Colorful Accent 5" w:uiPriority="52"/>
+    <w:lsdException w:name="Grid Table 1 Light Accent 6" w:uiPriority="46"/>
+    <w:lsdException w:name="Grid Table 2 Accent 6" w:uiPriority="47"/>
+    <w:lsdException w:name="Grid Table 3 Accent 6" w:uiPriority="48"/>
+    <w:lsdException w:name="Grid Table 4 Accent 6" w:uiPriority="49"/>
+    <w:lsdException w:name="Grid Table 5 Dark Accent 6" w:uiPriority="50"/>
+    <w:lsdException w:name="Grid Table 6 Colorful Accent 6" w:uiPriority="51"/>
+    <w:lsdException w:name="Grid Table 7 Colorful Accent 6" w:uiPriority="52"/>
+    <w:lsdException w:name="List Table 1 Light" w:uiPriority="46"/>
+    <w:lsdException w:name="List Table 2" w:uiPriority="47"/>
+    <w:lsdException w:name="List Table 3" w:uiPriority="48"/>
+    <w:lsdException w:name="List Table 4" w:uiPriority="49"/>
+    <w:lsdException w:name="List Table 5 Dark" w:uiPriority="50"/>
+    <w:lsdException w:name="List Table 6 Colorful" w:uiPriority="51"/>
+    <w:lsdException w:name="List Table 7 Colorful" w:uiPriority="52"/>
+    <w:lsdException w:name="List Table 1 Light Accent 1" w:uiPriority="46"/>
+    <w:lsdException w:name="List Table 2 Accent 1" w:uiPriority="47"/>
+    <w:lsdException w:name="List Table 3 Accent 1" w:uiPriority="48"/>
+    <w:lsdException w:name="List Table 4 Accent 1" w:uiPriority="49"/>
+    <w:lsdException w:name="List Table 5 Dark Accent 1" w:uiPriority="50"/>
+    <w:lsdException w:name="List Table 6 Colorful Accent 1" w:uiPriority="51"/>
+    <w:lsdException w:name="List Table 7 Colorful Accent 1" w:uiPriority="52"/>
+    <w:lsdException w:name="List Table 1 Light Accent 2" w:uiPriority="46"/>
+    <w:lsdException w:name="List Table 2 Accent 2" w:uiPriority="47"/>
+    <w:lsdException w:name="List Table 3 Accent 2" w:uiPriority="48"/>
+    <w:lsdException w:name="List Table 4 Accent 2" w:uiPriority="49"/>
+    <w:lsdException w:name="List Table 5 Dark Accent 2" w:uiPriority="50"/>
+    <w:lsdException w:name="List Table 6 Colorful Accent 2" w:uiPriority="51"/>
+    <w:lsdException w:name="List Table 7 Colorful Accent 2" w:uiPriority="52"/>
+    <w:lsdException w:name="List Table 1 Light Accent 3" w:uiPriority="46"/>
+    <w:lsdException w:name="List Table 2 Accent 3" w:uiPriority="47"/>
+    <w:lsdException w:name="List Table 3 Accent 3" w:uiPriority="48"/>
+    <w:lsdException w:name="List Table 4 Accent 3" w:uiPriority="49"/>
+    <w:lsdException w:name="List Table 5 Dark Accent 3" w:uiPriority="50"/>
+    <w:lsdException w:name="List Table 6 Colorful Accent 3" w:uiPriority="51"/>
+    <w:lsdException w:name="List Table 7 Colorful Accent 3" w:uiPriority="52"/>
+    <w:lsdException w:name="List Table 1 Light Accent 4" w:uiPriority="46"/>
+    <w:lsdException w:name="List Table 2 Accent 4" w:uiPriority="47"/>
+    <w:lsdException w:name="List Table 3 Accent 4" w:uiPriority="48"/>
+    <w:lsdException w:name="List Table 4 Accent 4" w:uiPriority="49"/>
+    <w:lsdException w:name="List Table 5 Dark Accent 4" w:uiPriority="50"/>
+    <w:lsdException w:name="List Table 6 Colorful Accent 4" w:uiPriority="51"/>
+    <w:lsdException w:name="List Table 7 Colorful Accent 4" w:uiPriority="52"/>
+    <w:lsdException w:name="List Table 1 Light Accent 5" w:uiPriority="46"/>
+    <w:lsdException w:name="List Table 2 Accent 5" w:uiPriority="47"/>
+    <w:lsdException w:name="List Table 3 Accent 5" w:uiPriority="48"/>
+    <w:lsdException w:name="List Table 4 Accent 5" w:uiPriority="49"/>
+    <w:lsdException w:name="List Table 5 Dark Accent 5" w:uiPriority="50"/>
+    <w:lsdException w:name="List Table 6 Colorful Accent 5" w:uiPriority="51"/>
+    <w:lsdException w:name="List Table 7 Colorful Accent 5" w:uiPriority="52"/>
+    <w:lsdException w:name="List Table 1 Light Accent 6" w:uiPriority="46"/>
+    <w:lsdException w:name="List Table 2 Accent 6" w:uiPriority="47"/>
+    <w:lsdException w:name="List Table 3 Accent 6" w:uiPriority="48"/>
+    <w:lsdException w:name="List Table 4 Accent 6" w:uiPriority="49"/>
+    <w:lsdException w:name="List Table 5 Dark Accent 6" w:uiPriority="50"/>
+    <w:lsdException w:name="List Table 6 Colorful Accent 6" w:uiPriority="51"/>
+    <w:lsdException w:name="List Table 7 Colorful Accent 6" w:uiPriority="52"/>
+    <w:lsdException w:name="Mention" w:semiHidden="1" w:unhideWhenUsed="1"/>
+    <w:lsdException w:name="Smart Hyperlink" w:semiHidden="1" w:unhideWhenUsed="1"/>
+    <w:lsdException w:name="Hashtag" w:semiHidden="1" w:unhideWhenUsed="1"/>
+    <w:lsdException w:name="Unresolved Mention" w:semiHidden="1" w:unhideWhenUsed="1"/>
+    <w:lsdException w:name="Smart Link" w:semiHidden="1" w:unhideWhenUsed="1"/>
+    <w:lsdException w:name="Smart Link Error" w:semiHidden="1" w:unhideWhenUsed="1"/>
   </w:latentStyles>
   <w:style w:type="paragraph" w:default="1" w:styleId="Normal">
     <w:name w:val="Normal"/>
@@ -12788,7 +13128,6 @@
     <w:uiPriority w:val="99"/>
     <w:semiHidden/>
     <w:unhideWhenUsed/>
-    <w:qFormat/>
     <w:tblPr>
       <w:tblInd w:w="0" w:type="dxa"/>
       <w:tblCellMar>
@@ -13050,690 +13389,6 @@
     <w:uiPriority w:val="59"/>
     <w:rsid w:val="00935BB3"/>
     <w:tblPr>
-      <w:tblInd w:w="0" w:type="dxa"/>
-      <w:tblBorders>
-        <w:top w:val="single" w:sz="4" w:space="0" w:color="auto"/>
-        <w:left w:val="single" w:sz="4" w:space="0" w:color="auto"/>
-        <w:bottom w:val="single" w:sz="4" w:space="0" w:color="auto"/>
-        <w:right w:val="single" w:sz="4" w:space="0" w:color="auto"/>
-        <w:insideH w:val="single" w:sz="4" w:space="0" w:color="auto"/>
-        <w:insideV w:val="single" w:sz="4" w:space="0" w:color="auto"/>
-      </w:tblBorders>
-      <w:tblCellMar>
-        <w:top w:w="0" w:type="dxa"/>
-        <w:left w:w="108" w:type="dxa"/>
-        <w:bottom w:w="0" w:type="dxa"/>
-        <w:right w:w="108" w:type="dxa"/>
-      </w:tblCellMar>
-    </w:tblPr>
-  </w:style>
-  <w:style w:type="paragraph" w:styleId="BalloonText">
-    <w:name w:val="Balloon Text"/>
-    <w:basedOn w:val="Normal"/>
-    <w:link w:val="BalloonTextChar"/>
-    <w:uiPriority w:val="99"/>
-    <w:semiHidden/>
-    <w:unhideWhenUsed/>
-    <w:rsid w:val="00D27BDA"/>
-    <w:rPr>
-      <w:rFonts w:ascii="Tahoma" w:hAnsi="Tahoma" w:cs="Tahoma"/>
-      <w:sz w:val="16"/>
-      <w:szCs w:val="16"/>
-    </w:rPr>
-  </w:style>
-  <w:style w:type="character" w:customStyle="1" w:styleId="BalloonTextChar">
-    <w:name w:val="Balloon Text Char"/>
-    <w:basedOn w:val="DefaultParagraphFont"/>
-    <w:link w:val="BalloonText"/>
-    <w:uiPriority w:val="99"/>
-    <w:semiHidden/>
-    <w:rsid w:val="00D27BDA"/>
-    <w:rPr>
-      <w:rFonts w:ascii="Tahoma" w:hAnsi="Tahoma" w:cs="Tahoma"/>
-      <w:sz w:val="16"/>
-      <w:szCs w:val="16"/>
-      <w:lang w:eastAsia="en-US"/>
-    </w:rPr>
-  </w:style>
-  <w:style w:type="table" w:customStyle="1" w:styleId="TableGrid1">
-    <w:name w:val="Table Grid1"/>
-    <w:basedOn w:val="TableNormal"/>
-    <w:next w:val="TableGrid"/>
-    <w:uiPriority w:val="59"/>
-    <w:rsid w:val="00D27BDA"/>
-    <w:tblPr>
-      <w:tblInd w:w="0" w:type="dxa"/>
-      <w:tblBorders>
-        <w:top w:val="single" w:sz="4" w:space="0" w:color="auto"/>
-        <w:left w:val="single" w:sz="4" w:space="0" w:color="auto"/>
-        <w:bottom w:val="single" w:sz="4" w:space="0" w:color="auto"/>
-        <w:right w:val="single" w:sz="4" w:space="0" w:color="auto"/>
-        <w:insideH w:val="single" w:sz="4" w:space="0" w:color="auto"/>
-        <w:insideV w:val="single" w:sz="4" w:space="0" w:color="auto"/>
-      </w:tblBorders>
-      <w:tblCellMar>
-        <w:top w:w="0" w:type="dxa"/>
-        <w:left w:w="108" w:type="dxa"/>
-        <w:bottom w:w="0" w:type="dxa"/>
-        <w:right w:w="108" w:type="dxa"/>
-      </w:tblCellMar>
-    </w:tblPr>
-  </w:style>
-  <w:style w:type="character" w:customStyle="1" w:styleId="VersionNumber">
-    <w:name w:val="Version Number"/>
-    <w:basedOn w:val="DefaultParagraphFont"/>
-    <w:uiPriority w:val="1"/>
-    <w:rsid w:val="00D27BDA"/>
-  </w:style>
-  <w:style w:type="character" w:customStyle="1" w:styleId="DateofPublication">
-    <w:name w:val="Date of Publication"/>
-    <w:basedOn w:val="DefaultParagraphFont"/>
-    <w:uiPriority w:val="1"/>
-    <w:rsid w:val="00D27BDA"/>
-  </w:style>
-  <w:style w:type="paragraph" w:styleId="ListParagraph">
-    <w:name w:val="List Paragraph"/>
-    <w:basedOn w:val="Normal"/>
-    <w:uiPriority w:val="34"/>
-    <w:qFormat/>
-    <w:rsid w:val="00304A37"/>
-    <w:pPr>
-      <w:ind w:left="720"/>
-    </w:pPr>
-    <w:rPr>
-      <w:sz w:val="24"/>
-      <w:szCs w:val="24"/>
-    </w:rPr>
-  </w:style>
-</w:styles>
-</file>
-
-<file path=word/stylesWithEffects.xml><?xml version="1.0" encoding="utf-8"?>
-<w:styles xmlns:wpc="http://schemas.microsoft.com/office/word/2010/wordprocessingCanvas" xmlns:mc="http://schemas.openxmlformats.org/markup-compatibility/2006" xmlns:o="urn:schemas-microsoft-com:office:office" xmlns:r="http://schemas.openxmlformats.org/officeDocument/2006/relationships" xmlns:m="http://schemas.openxmlformats.org/officeDocument/2006/math" xmlns:v="urn:schemas-microsoft-com:vml" xmlns:wp14="http://schemas.microsoft.com/office/word/2010/wordprocessingDrawing" xmlns:wp="http://schemas.openxmlformats.org/drawingml/2006/wordprocessingDrawing" xmlns:w10="urn:schemas-microsoft-com:office:word" xmlns:w="http://schemas.openxmlformats.org/wordprocessingml/2006/main" xmlns:w14="http://schemas.microsoft.com/office/word/2010/wordml" xmlns:wpg="http://schemas.microsoft.com/office/word/2010/wordprocessingGroup" xmlns:wpi="http://schemas.microsoft.com/office/word/2010/wordprocessingInk" xmlns:wne="http://schemas.microsoft.com/office/word/2006/wordml" xmlns:wps="http://schemas.microsoft.com/office/word/2010/wordprocessingShape" mc:Ignorable="w14 wp14">
-  <w:docDefaults>
-    <w:rPrDefault>
-      <w:rPr>
-        <w:rFonts w:ascii="Times New Roman" w:eastAsia="Times New Roman" w:hAnsi="Times New Roman" w:cs="Times New Roman"/>
-        <w:lang w:val="en-GB" w:eastAsia="en-GB" w:bidi="ar-SA"/>
-      </w:rPr>
-    </w:rPrDefault>
-    <w:pPrDefault/>
-  </w:docDefaults>
-  <w:latentStyles w:defLockedState="0" w:defUIPriority="99" w:defSemiHidden="1" w:defUnhideWhenUsed="1" w:defQFormat="0" w:count="267">
-    <w:lsdException w:name="Normal" w:semiHidden="0" w:uiPriority="0" w:unhideWhenUsed="0" w:qFormat="1"/>
-    <w:lsdException w:name="heading 1" w:semiHidden="0" w:uiPriority="0" w:unhideWhenUsed="0" w:qFormat="1"/>
-    <w:lsdException w:name="heading 2" w:semiHidden="0" w:uiPriority="0" w:unhideWhenUsed="0" w:qFormat="1"/>
-    <w:lsdException w:name="heading 3" w:semiHidden="0" w:uiPriority="0" w:unhideWhenUsed="0" w:qFormat="1"/>
-    <w:lsdException w:name="heading 4" w:semiHidden="0" w:uiPriority="0" w:unhideWhenUsed="0" w:qFormat="1"/>
-    <w:lsdException w:name="heading 5" w:semiHidden="0" w:uiPriority="0" w:unhideWhenUsed="0" w:qFormat="1"/>
-    <w:lsdException w:name="heading 6" w:semiHidden="0" w:uiPriority="0" w:unhideWhenUsed="0" w:qFormat="1"/>
-    <w:lsdException w:name="heading 7" w:semiHidden="0" w:uiPriority="0" w:unhideWhenUsed="0" w:qFormat="1"/>
-    <w:lsdException w:name="heading 8" w:semiHidden="0" w:uiPriority="0" w:unhideWhenUsed="0" w:qFormat="1"/>
-    <w:lsdException w:name="heading 9" w:semiHidden="0" w:uiPriority="0" w:unhideWhenUsed="0" w:qFormat="1"/>
-    <w:lsdException w:name="toc 1" w:uiPriority="39"/>
-    <w:lsdException w:name="toc 2" w:uiPriority="39"/>
-    <w:lsdException w:name="toc 3" w:uiPriority="39"/>
-    <w:lsdException w:name="toc 4" w:uiPriority="39"/>
-    <w:lsdException w:name="toc 5" w:uiPriority="39"/>
-    <w:lsdException w:name="toc 6" w:uiPriority="39"/>
-    <w:lsdException w:name="toc 7" w:uiPriority="39"/>
-    <w:lsdException w:name="toc 8" w:uiPriority="39"/>
-    <w:lsdException w:name="toc 9" w:uiPriority="39"/>
-    <w:lsdException w:name="caption" w:uiPriority="35" w:qFormat="1"/>
-    <w:lsdException w:name="Title" w:semiHidden="0" w:uiPriority="10" w:unhideWhenUsed="0" w:qFormat="1"/>
-    <w:lsdException w:name="Default Paragraph Font" w:uiPriority="1"/>
-    <w:lsdException w:name="Subtitle" w:semiHidden="0" w:uiPriority="11" w:unhideWhenUsed="0" w:qFormat="1"/>
-    <w:lsdException w:name="Strong" w:semiHidden="0" w:uiPriority="22" w:unhideWhenUsed="0" w:qFormat="1"/>
-    <w:lsdException w:name="Emphasis" w:semiHidden="0" w:uiPriority="20" w:unhideWhenUsed="0" w:qFormat="1"/>
-    <w:lsdException w:name="Table Grid" w:semiHidden="0" w:uiPriority="59" w:unhideWhenUsed="0"/>
-    <w:lsdException w:name="Placeholder Text" w:unhideWhenUsed="0"/>
-    <w:lsdException w:name="No Spacing" w:semiHidden="0" w:uiPriority="1" w:unhideWhenUsed="0" w:qFormat="1"/>
-    <w:lsdException w:name="Light Shading" w:semiHidden="0" w:uiPriority="60" w:unhideWhenUsed="0"/>
-    <w:lsdException w:name="Light List" w:semiHidden="0" w:uiPriority="61" w:unhideWhenUsed="0"/>
-    <w:lsdException w:name="Light Grid" w:semiHidden="0" w:uiPriority="62" w:unhideWhenUsed="0"/>
-    <w:lsdException w:name="Medium Shading 1" w:semiHidden="0" w:uiPriority="63" w:unhideWhenUsed="0"/>
-    <w:lsdException w:name="Medium Shading 2" w:semiHidden="0" w:uiPriority="64" w:unhideWhenUsed="0"/>
-    <w:lsdException w:name="Medium List 1" w:semiHidden="0" w:uiPriority="65" w:unhideWhenUsed="0"/>
-    <w:lsdException w:name="Medium List 2" w:semiHidden="0" w:uiPriority="66" w:unhideWhenUsed="0"/>
-    <w:lsdException w:name="Medium Grid 1" w:semiHidden="0" w:uiPriority="67" w:unhideWhenUsed="0"/>
-    <w:lsdException w:name="Medium Grid 2" w:semiHidden="0" w:uiPriority="68" w:unhideWhenUsed="0"/>
-    <w:lsdException w:name="Medium Grid 3" w:semiHidden="0" w:uiPriority="69" w:unhideWhenUsed="0"/>
-    <w:lsdException w:name="Dark List" w:semiHidden="0" w:uiPriority="70" w:unhideWhenUsed="0"/>
-    <w:lsdException w:name="Colorful Shading" w:semiHidden="0" w:uiPriority="71" w:unhideWhenUsed="0"/>
-    <w:lsdException w:name="Colorful List" w:semiHidden="0" w:uiPriority="72" w:unhideWhenUsed="0"/>
-    <w:lsdException w:name="Colorful Grid" w:semiHidden="0" w:uiPriority="73" w:unhideWhenUsed="0"/>
-    <w:lsdException w:name="Light Shading Accent 1" w:semiHidden="0" w:uiPriority="60" w:unhideWhenUsed="0"/>
-    <w:lsdException w:name="Light List Accent 1" w:semiHidden="0" w:uiPriority="61" w:unhideWhenUsed="0"/>
-    <w:lsdException w:name="Light Grid Accent 1" w:semiHidden="0" w:uiPriority="62" w:unhideWhenUsed="0"/>
-    <w:lsdException w:name="Medium Shading 1 Accent 1" w:semiHidden="0" w:uiPriority="63" w:unhideWhenUsed="0"/>
-    <w:lsdException w:name="Medium Shading 2 Accent 1" w:semiHidden="0" w:uiPriority="64" w:unhideWhenUsed="0"/>
-    <w:lsdException w:name="Medium List 1 Accent 1" w:semiHidden="0" w:uiPriority="65" w:unhideWhenUsed="0"/>
-    <w:lsdException w:name="Revision" w:unhideWhenUsed="0"/>
-    <w:lsdException w:name="List Paragraph" w:semiHidden="0" w:uiPriority="34" w:unhideWhenUsed="0" w:qFormat="1"/>
-    <w:lsdException w:name="Quote" w:semiHidden="0" w:uiPriority="29" w:unhideWhenUsed="0" w:qFormat="1"/>
-    <w:lsdException w:name="Intense Quote" w:semiHidden="0" w:uiPriority="30" w:unhideWhenUsed="0" w:qFormat="1"/>
-    <w:lsdException w:name="Medium List 2 Accent 1" w:semiHidden="0" w:uiPriority="66" w:unhideWhenUsed="0"/>
-    <w:lsdException w:name="Medium Grid 1 Accent 1" w:semiHidden="0" w:uiPriority="67" w:unhideWhenUsed="0"/>
-    <w:lsdException w:name="Medium Grid 2 Accent 1" w:semiHidden="0" w:uiPriority="68" w:unhideWhenUsed="0"/>
-    <w:lsdException w:name="Medium Grid 3 Accent 1" w:semiHidden="0" w:uiPriority="69" w:unhideWhenUsed="0"/>
-    <w:lsdException w:name="Dark List Accent 1" w:semiHidden="0" w:uiPriority="70" w:unhideWhenUsed="0"/>
-    <w:lsdException w:name="Colorful Shading Accent 1" w:semiHidden="0" w:uiPriority="71" w:unhideWhenUsed="0"/>
-    <w:lsdException w:name="Colorful List Accent 1" w:semiHidden="0" w:uiPriority="72" w:unhideWhenUsed="0"/>
-    <w:lsdException w:name="Colorful Grid Accent 1" w:semiHidden="0" w:uiPriority="73" w:unhideWhenUsed="0"/>
-    <w:lsdException w:name="Light Shading Accent 2" w:semiHidden="0" w:uiPriority="60" w:unhideWhenUsed="0"/>
-    <w:lsdException w:name="Light List Accent 2" w:semiHidden="0" w:uiPriority="61" w:unhideWhenUsed="0"/>
-    <w:lsdException w:name="Light Grid Accent 2" w:semiHidden="0" w:uiPriority="62" w:unhideWhenUsed="0"/>
-    <w:lsdException w:name="Medium Shading 1 Accent 2" w:semiHidden="0" w:uiPriority="63" w:unhideWhenUsed="0"/>
-    <w:lsdException w:name="Medium Shading 2 Accent 2" w:semiHidden="0" w:uiPriority="64" w:unhideWhenUsed="0"/>
-    <w:lsdException w:name="Medium List 1 Accent 2" w:semiHidden="0" w:uiPriority="65" w:unhideWhenUsed="0"/>
-    <w:lsdException w:name="Medium List 2 Accent 2" w:semiHidden="0" w:uiPriority="66" w:unhideWhenUsed="0"/>
-    <w:lsdException w:name="Medium Grid 1 Accent 2" w:semiHidden="0" w:uiPriority="67" w:unhideWhenUsed="0"/>
-    <w:lsdException w:name="Medium Grid 2 Accent 2" w:semiHidden="0" w:uiPriority="68" w:unhideWhenUsed="0"/>
-    <w:lsdException w:name="Medium Grid 3 Accent 2" w:semiHidden="0" w:uiPriority="69" w:unhideWhenUsed="0"/>
-    <w:lsdException w:name="Dark List Accent 2" w:semiHidden="0" w:uiPriority="70" w:unhideWhenUsed="0"/>
-    <w:lsdException w:name="Colorful Shading Accent 2" w:semiHidden="0" w:uiPriority="71" w:unhideWhenUsed="0"/>
-    <w:lsdException w:name="Colorful List Accent 2" w:semiHidden="0" w:uiPriority="72" w:unhideWhenUsed="0"/>
-    <w:lsdException w:name="Colorful Grid Accent 2" w:semiHidden="0" w:uiPriority="73" w:unhideWhenUsed="0"/>
-    <w:lsdException w:name="Light Shading Accent 3" w:semiHidden="0" w:uiPriority="60" w:unhideWhenUsed="0"/>
-    <w:lsdException w:name="Light List Accent 3" w:semiHidden="0" w:uiPriority="61" w:unhideWhenUsed="0"/>
-    <w:lsdException w:name="Light Grid Accent 3" w:semiHidden="0" w:uiPriority="62" w:unhideWhenUsed="0"/>
-    <w:lsdException w:name="Medium Shading 1 Accent 3" w:semiHidden="0" w:uiPriority="63" w:unhideWhenUsed="0"/>
-    <w:lsdException w:name="Medium Shading 2 Accent 3" w:semiHidden="0" w:uiPriority="64" w:unhideWhenUsed="0"/>
-    <w:lsdException w:name="Medium List 1 Accent 3" w:semiHidden="0" w:uiPriority="65" w:unhideWhenUsed="0"/>
-    <w:lsdException w:name="Medium List 2 Accent 3" w:semiHidden="0" w:uiPriority="66" w:unhideWhenUsed="0"/>
-    <w:lsdException w:name="Medium Grid 1 Accent 3" w:semiHidden="0" w:uiPriority="67" w:unhideWhenUsed="0"/>
-    <w:lsdException w:name="Medium Grid 2 Accent 3" w:semiHidden="0" w:uiPriority="68" w:unhideWhenUsed="0"/>
-    <w:lsdException w:name="Medium Grid 3 Accent 3" w:semiHidden="0" w:uiPriority="69" w:unhideWhenUsed="0"/>
-    <w:lsdException w:name="Dark List Accent 3" w:semiHidden="0" w:uiPriority="70" w:unhideWhenUsed="0"/>
-    <w:lsdException w:name="Colorful Shading Accent 3" w:semiHidden="0" w:uiPriority="71" w:unhideWhenUsed="0"/>
-    <w:lsdException w:name="Colorful List Accent 3" w:semiHidden="0" w:uiPriority="72" w:unhideWhenUsed="0"/>
-    <w:lsdException w:name="Colorful Grid Accent 3" w:semiHidden="0" w:uiPriority="73" w:unhideWhenUsed="0"/>
-    <w:lsdException w:name="Light Shading Accent 4" w:semiHidden="0" w:uiPriority="60" w:unhideWhenUsed="0"/>
-    <w:lsdException w:name="Light List Accent 4" w:semiHidden="0" w:uiPriority="61" w:unhideWhenUsed="0"/>
-    <w:lsdException w:name="Light Grid Accent 4" w:semiHidden="0" w:uiPriority="62" w:unhideWhenUsed="0"/>
-    <w:lsdException w:name="Medium Shading 1 Accent 4" w:semiHidden="0" w:uiPriority="63" w:unhideWhenUsed="0"/>
-    <w:lsdException w:name="Medium Shading 2 Accent 4" w:semiHidden="0" w:uiPriority="64" w:unhideWhenUsed="0"/>
-    <w:lsdException w:name="Medium List 1 Accent 4" w:semiHidden="0" w:uiPriority="65" w:unhideWhenUsed="0"/>
-    <w:lsdException w:name="Medium List 2 Accent 4" w:semiHidden="0" w:uiPriority="66" w:unhideWhenUsed="0"/>
-    <w:lsdException w:name="Medium Grid 1 Accent 4" w:semiHidden="0" w:uiPriority="67" w:unhideWhenUsed="0"/>
-    <w:lsdException w:name="Medium Grid 2 Accent 4" w:semiHidden="0" w:uiPriority="68" w:unhideWhenUsed="0"/>
-    <w:lsdException w:name="Medium Grid 3 Accent 4" w:semiHidden="0" w:uiPriority="69" w:unhideWhenUsed="0"/>
-    <w:lsdException w:name="Dark List Accent 4" w:semiHidden="0" w:uiPriority="70" w:unhideWhenUsed="0"/>
-    <w:lsdException w:name="Colorful Shading Accent 4" w:semiHidden="0" w:uiPriority="71" w:unhideWhenUsed="0"/>
-    <w:lsdException w:name="Colorful List Accent 4" w:semiHidden="0" w:uiPriority="72" w:unhideWhenUsed="0"/>
-    <w:lsdException w:name="Colorful Grid Accent 4" w:semiHidden="0" w:uiPriority="73" w:unhideWhenUsed="0"/>
-    <w:lsdException w:name="Light Shading Accent 5" w:semiHidden="0" w:uiPriority="60" w:unhideWhenUsed="0"/>
-    <w:lsdException w:name="Light List Accent 5" w:semiHidden="0" w:uiPriority="61" w:unhideWhenUsed="0"/>
-    <w:lsdException w:name="Light Grid Accent 5" w:semiHidden="0" w:uiPriority="62" w:unhideWhenUsed="0"/>
-    <w:lsdException w:name="Medium Shading 1 Accent 5" w:semiHidden="0" w:uiPriority="63" w:unhideWhenUsed="0"/>
-    <w:lsdException w:name="Medium Shading 2 Accent 5" w:semiHidden="0" w:uiPriority="64" w:unhideWhenUsed="0"/>
-    <w:lsdException w:name="Medium List 1 Accent 5" w:semiHidden="0" w:uiPriority="65" w:unhideWhenUsed="0"/>
-    <w:lsdException w:name="Medium List 2 Accent 5" w:semiHidden="0" w:uiPriority="66" w:unhideWhenUsed="0"/>
-    <w:lsdException w:name="Medium Grid 1 Accent 5" w:semiHidden="0" w:uiPriority="67" w:unhideWhenUsed="0"/>
-    <w:lsdException w:name="Medium Grid 2 Accent 5" w:semiHidden="0" w:uiPriority="68" w:unhideWhenUsed="0"/>
-    <w:lsdException w:name="Medium Grid 3 Accent 5" w:semiHidden="0" w:uiPriority="69" w:unhideWhenUsed="0"/>
-    <w:lsdException w:name="Dark List Accent 5" w:semiHidden="0" w:uiPriority="70" w:unhideWhenUsed="0"/>
-    <w:lsdException w:name="Colorful Shading Accent 5" w:semiHidden="0" w:uiPriority="71" w:unhideWhenUsed="0"/>
-    <w:lsdException w:name="Colorful List Accent 5" w:semiHidden="0" w:uiPriority="72" w:unhideWhenUsed="0"/>
-    <w:lsdException w:name="Colorful Grid Accent 5" w:semiHidden="0" w:uiPriority="73" w:unhideWhenUsed="0"/>
-    <w:lsdException w:name="Light Shading Accent 6" w:semiHidden="0" w:uiPriority="60" w:unhideWhenUsed="0"/>
-    <w:lsdException w:name="Light List Accent 6" w:semiHidden="0" w:uiPriority="61" w:unhideWhenUsed="0"/>
-    <w:lsdException w:name="Light Grid Accent 6" w:semiHidden="0" w:uiPriority="62" w:unhideWhenUsed="0"/>
-    <w:lsdException w:name="Medium Shading 1 Accent 6" w:semiHidden="0" w:uiPriority="63" w:unhideWhenUsed="0"/>
-    <w:lsdException w:name="Medium Shading 2 Accent 6" w:semiHidden="0" w:uiPriority="64" w:unhideWhenUsed="0"/>
-    <w:lsdException w:name="Medium List 1 Accent 6" w:semiHidden="0" w:uiPriority="65" w:unhideWhenUsed="0"/>
-    <w:lsdException w:name="Medium List 2 Accent 6" w:semiHidden="0" w:uiPriority="66" w:unhideWhenUsed="0"/>
-    <w:lsdException w:name="Medium Grid 1 Accent 6" w:semiHidden="0" w:uiPriority="67" w:unhideWhenUsed="0"/>
-    <w:lsdException w:name="Medium Grid 2 Accent 6" w:semiHidden="0" w:uiPriority="68" w:unhideWhenUsed="0"/>
-    <w:lsdException w:name="Medium Grid 3 Accent 6" w:semiHidden="0" w:uiPriority="69" w:unhideWhenUsed="0"/>
-    <w:lsdException w:name="Dark List Accent 6" w:semiHidden="0" w:uiPriority="70" w:unhideWhenUsed="0"/>
-    <w:lsdException w:name="Colorful Shading Accent 6" w:semiHidden="0" w:uiPriority="71" w:unhideWhenUsed="0"/>
-    <w:lsdException w:name="Colorful List Accent 6" w:semiHidden="0" w:uiPriority="72" w:unhideWhenUsed="0"/>
-    <w:lsdException w:name="Colorful Grid Accent 6" w:semiHidden="0" w:uiPriority="73" w:unhideWhenUsed="0"/>
-    <w:lsdException w:name="Subtle Emphasis" w:semiHidden="0" w:uiPriority="19" w:unhideWhenUsed="0" w:qFormat="1"/>
-    <w:lsdException w:name="Intense Emphasis" w:semiHidden="0" w:uiPriority="21" w:unhideWhenUsed="0" w:qFormat="1"/>
-    <w:lsdException w:name="Subtle Reference" w:semiHidden="0" w:uiPriority="31" w:unhideWhenUsed="0" w:qFormat="1"/>
-    <w:lsdException w:name="Intense Reference" w:semiHidden="0" w:uiPriority="32" w:unhideWhenUsed="0" w:qFormat="1"/>
-    <w:lsdException w:name="Book Title" w:semiHidden="0" w:uiPriority="33" w:unhideWhenUsed="0" w:qFormat="1"/>
-    <w:lsdException w:name="Bibliography" w:uiPriority="37"/>
-    <w:lsdException w:name="TOC Heading" w:uiPriority="39" w:qFormat="1"/>
-  </w:latentStyles>
-  <w:style w:type="paragraph" w:default="1" w:styleId="Normal">
-    <w:name w:val="Normal"/>
-    <w:qFormat/>
-    <w:rsid w:val="001462F8"/>
-    <w:rPr>
-      <w:rFonts w:ascii="Arial" w:hAnsi="Arial"/>
-      <w:sz w:val="22"/>
-      <w:szCs w:val="22"/>
-      <w:lang w:eastAsia="en-US"/>
-    </w:rPr>
-  </w:style>
-  <w:style w:type="paragraph" w:styleId="Heading1">
-    <w:name w:val="heading 1"/>
-    <w:basedOn w:val="Normal"/>
-    <w:next w:val="Heading2"/>
-    <w:qFormat/>
-    <w:pPr>
-      <w:keepNext/>
-      <w:numPr>
-        <w:numId w:val="1"/>
-      </w:numPr>
-      <w:spacing w:before="120" w:after="120"/>
-      <w:outlineLvl w:val="0"/>
-    </w:pPr>
-    <w:rPr>
-      <w:b/>
-      <w:noProof/>
-      <w:kern w:val="28"/>
-      <w:sz w:val="28"/>
-    </w:rPr>
-  </w:style>
-  <w:style w:type="paragraph" w:styleId="Heading2">
-    <w:name w:val="heading 2"/>
-    <w:aliases w:val="H2"/>
-    <w:basedOn w:val="Normal"/>
-    <w:next w:val="Heading3"/>
-    <w:qFormat/>
-    <w:rsid w:val="00D27BDA"/>
-    <w:pPr>
-      <w:keepNext/>
-      <w:numPr>
-        <w:ilvl w:val="1"/>
-        <w:numId w:val="1"/>
-      </w:numPr>
-      <w:spacing w:before="120" w:after="120"/>
-      <w:outlineLvl w:val="1"/>
-    </w:pPr>
-    <w:rPr>
-      <w:b/>
-      <w:sz w:val="24"/>
-    </w:rPr>
-  </w:style>
-  <w:style w:type="paragraph" w:styleId="Heading3">
-    <w:name w:val="heading 3"/>
-    <w:basedOn w:val="Normal"/>
-    <w:qFormat/>
-    <w:pPr>
-      <w:numPr>
-        <w:ilvl w:val="2"/>
-        <w:numId w:val="1"/>
-      </w:numPr>
-      <w:spacing w:before="120" w:after="120"/>
-      <w:jc w:val="both"/>
-      <w:outlineLvl w:val="2"/>
-    </w:pPr>
-    <w:rPr>
-      <w:rFonts w:ascii="Times New Roman" w:hAnsi="Times New Roman"/>
-      <w:b/>
-      <w:sz w:val="23"/>
-    </w:rPr>
-  </w:style>
-  <w:style w:type="paragraph" w:styleId="Heading4">
-    <w:name w:val="heading 4"/>
-    <w:basedOn w:val="Normal"/>
-    <w:next w:val="Normal"/>
-    <w:qFormat/>
-    <w:pPr>
-      <w:keepNext/>
-      <w:numPr>
-        <w:ilvl w:val="3"/>
-        <w:numId w:val="1"/>
-      </w:numPr>
-      <w:spacing w:before="240" w:after="60"/>
-      <w:outlineLvl w:val="3"/>
-    </w:pPr>
-    <w:rPr>
-      <w:rFonts w:ascii="Times New Roman" w:hAnsi="Times New Roman"/>
-      <w:b/>
-      <w:i/>
-      <w:szCs w:val="20"/>
-    </w:rPr>
-  </w:style>
-  <w:style w:type="paragraph" w:styleId="Heading5">
-    <w:name w:val="heading 5"/>
-    <w:basedOn w:val="Normal"/>
-    <w:next w:val="Normal"/>
-    <w:qFormat/>
-    <w:pPr>
-      <w:numPr>
-        <w:ilvl w:val="4"/>
-        <w:numId w:val="1"/>
-      </w:numPr>
-      <w:spacing w:before="240" w:after="60"/>
-      <w:outlineLvl w:val="4"/>
-    </w:pPr>
-    <w:rPr>
-      <w:szCs w:val="20"/>
-    </w:rPr>
-  </w:style>
-  <w:style w:type="paragraph" w:styleId="Heading6">
-    <w:name w:val="heading 6"/>
-    <w:basedOn w:val="Normal"/>
-    <w:next w:val="Normal"/>
-    <w:qFormat/>
-    <w:pPr>
-      <w:numPr>
-        <w:ilvl w:val="5"/>
-        <w:numId w:val="1"/>
-      </w:numPr>
-      <w:spacing w:before="240" w:after="60"/>
-      <w:outlineLvl w:val="5"/>
-    </w:pPr>
-    <w:rPr>
-      <w:i/>
-      <w:szCs w:val="20"/>
-    </w:rPr>
-  </w:style>
-  <w:style w:type="paragraph" w:styleId="Heading7">
-    <w:name w:val="heading 7"/>
-    <w:basedOn w:val="Normal"/>
-    <w:next w:val="Normal"/>
-    <w:qFormat/>
-    <w:pPr>
-      <w:numPr>
-        <w:ilvl w:val="6"/>
-        <w:numId w:val="1"/>
-      </w:numPr>
-      <w:spacing w:before="240" w:after="60"/>
-      <w:outlineLvl w:val="6"/>
-    </w:pPr>
-    <w:rPr>
-      <w:sz w:val="20"/>
-      <w:szCs w:val="20"/>
-    </w:rPr>
-  </w:style>
-  <w:style w:type="paragraph" w:styleId="Heading8">
-    <w:name w:val="heading 8"/>
-    <w:basedOn w:val="Normal"/>
-    <w:next w:val="Normal"/>
-    <w:qFormat/>
-    <w:pPr>
-      <w:numPr>
-        <w:ilvl w:val="7"/>
-        <w:numId w:val="1"/>
-      </w:numPr>
-      <w:spacing w:before="240" w:after="60"/>
-      <w:outlineLvl w:val="7"/>
-    </w:pPr>
-    <w:rPr>
-      <w:i/>
-      <w:sz w:val="20"/>
-      <w:szCs w:val="20"/>
-    </w:rPr>
-  </w:style>
-  <w:style w:type="paragraph" w:styleId="Heading9">
-    <w:name w:val="heading 9"/>
-    <w:basedOn w:val="Normal"/>
-    <w:next w:val="Normal"/>
-    <w:qFormat/>
-    <w:pPr>
-      <w:numPr>
-        <w:ilvl w:val="8"/>
-        <w:numId w:val="1"/>
-      </w:numPr>
-      <w:spacing w:before="240" w:after="60"/>
-      <w:outlineLvl w:val="8"/>
-    </w:pPr>
-    <w:rPr>
-      <w:i/>
-      <w:sz w:val="18"/>
-      <w:szCs w:val="20"/>
-    </w:rPr>
-  </w:style>
-  <w:style w:type="character" w:default="1" w:styleId="DefaultParagraphFont">
-    <w:name w:val="Default Paragraph Font"/>
-    <w:uiPriority w:val="1"/>
-    <w:semiHidden/>
-    <w:unhideWhenUsed/>
-  </w:style>
-  <w:style w:type="table" w:default="1" w:styleId="TableNormal">
-    <w:name w:val="Normal Table"/>
-    <w:uiPriority w:val="99"/>
-    <w:semiHidden/>
-    <w:unhideWhenUsed/>
-    <w:tblPr>
-      <w:tblInd w:w="0" w:type="dxa"/>
-      <w:tblCellMar>
-        <w:top w:w="0" w:type="dxa"/>
-        <w:left w:w="108" w:type="dxa"/>
-        <w:bottom w:w="0" w:type="dxa"/>
-        <w:right w:w="108" w:type="dxa"/>
-      </w:tblCellMar>
-    </w:tblPr>
-  </w:style>
-  <w:style w:type="numbering" w:default="1" w:styleId="NoList">
-    <w:name w:val="No List"/>
-    <w:uiPriority w:val="99"/>
-    <w:semiHidden/>
-    <w:unhideWhenUsed/>
-  </w:style>
-  <w:style w:type="paragraph" w:styleId="BodyText">
-    <w:name w:val="Body Text"/>
-    <w:basedOn w:val="Normal"/>
-    <w:semiHidden/>
-  </w:style>
-  <w:style w:type="paragraph" w:styleId="Header">
-    <w:name w:val="header"/>
-    <w:basedOn w:val="Normal"/>
-    <w:semiHidden/>
-    <w:pPr>
-      <w:tabs>
-        <w:tab w:val="center" w:pos="4153"/>
-        <w:tab w:val="right" w:pos="8306"/>
-      </w:tabs>
-    </w:pPr>
-  </w:style>
-  <w:style w:type="paragraph" w:styleId="Footer">
-    <w:name w:val="footer"/>
-    <w:basedOn w:val="Normal"/>
-    <w:semiHidden/>
-    <w:pPr>
-      <w:tabs>
-        <w:tab w:val="center" w:pos="4153"/>
-        <w:tab w:val="right" w:pos="8306"/>
-      </w:tabs>
-    </w:pPr>
-  </w:style>
-  <w:style w:type="character" w:styleId="PageNumber">
-    <w:name w:val="page number"/>
-    <w:basedOn w:val="DefaultParagraphFont"/>
-    <w:semiHidden/>
-  </w:style>
-  <w:style w:type="paragraph" w:styleId="TOC9">
-    <w:name w:val="toc 9"/>
-    <w:basedOn w:val="Normal"/>
-    <w:next w:val="Normal"/>
-    <w:autoRedefine/>
-    <w:semiHidden/>
-    <w:pPr>
-      <w:ind w:left="1920"/>
-    </w:pPr>
-    <w:rPr>
-      <w:rFonts w:ascii="Times New Roman" w:hAnsi="Times New Roman"/>
-      <w:sz w:val="18"/>
-    </w:rPr>
-  </w:style>
-  <w:style w:type="paragraph" w:styleId="BodyTextIndent">
-    <w:name w:val="Body Text Indent"/>
-    <w:basedOn w:val="Normal"/>
-    <w:semiHidden/>
-    <w:pPr>
-      <w:ind w:left="360"/>
-    </w:pPr>
-  </w:style>
-  <w:style w:type="paragraph" w:styleId="TOC1">
-    <w:name w:val="toc 1"/>
-    <w:basedOn w:val="Normal"/>
-    <w:next w:val="Normal"/>
-    <w:autoRedefine/>
-    <w:uiPriority w:val="39"/>
-    <w:rsid w:val="00D27BDA"/>
-    <w:pPr>
-      <w:spacing w:before="120" w:after="120"/>
-    </w:pPr>
-    <w:rPr>
-      <w:rFonts w:ascii="Times New Roman" w:hAnsi="Times New Roman"/>
-      <w:b/>
-      <w:caps/>
-      <w:noProof/>
-      <w:sz w:val="20"/>
-      <w:szCs w:val="28"/>
-    </w:rPr>
-  </w:style>
-  <w:style w:type="paragraph" w:styleId="TOC2">
-    <w:name w:val="toc 2"/>
-    <w:basedOn w:val="Normal"/>
-    <w:next w:val="Normal"/>
-    <w:autoRedefine/>
-    <w:uiPriority w:val="39"/>
-    <w:pPr>
-      <w:ind w:left="240"/>
-    </w:pPr>
-    <w:rPr>
-      <w:rFonts w:ascii="Times New Roman" w:hAnsi="Times New Roman"/>
-      <w:smallCaps/>
-      <w:sz w:val="20"/>
-    </w:rPr>
-  </w:style>
-  <w:style w:type="paragraph" w:styleId="TOC3">
-    <w:name w:val="toc 3"/>
-    <w:basedOn w:val="Normal"/>
-    <w:next w:val="Normal"/>
-    <w:autoRedefine/>
-    <w:uiPriority w:val="39"/>
-    <w:pPr>
-      <w:ind w:left="480"/>
-    </w:pPr>
-    <w:rPr>
-      <w:rFonts w:ascii="Times New Roman" w:hAnsi="Times New Roman"/>
-      <w:i/>
-      <w:sz w:val="20"/>
-    </w:rPr>
-  </w:style>
-  <w:style w:type="paragraph" w:styleId="TOC4">
-    <w:name w:val="toc 4"/>
-    <w:basedOn w:val="Normal"/>
-    <w:next w:val="Normal"/>
-    <w:autoRedefine/>
-    <w:semiHidden/>
-    <w:pPr>
-      <w:ind w:left="720"/>
-    </w:pPr>
-    <w:rPr>
-      <w:rFonts w:ascii="Times New Roman" w:hAnsi="Times New Roman"/>
-      <w:sz w:val="18"/>
-    </w:rPr>
-  </w:style>
-  <w:style w:type="paragraph" w:styleId="TOC5">
-    <w:name w:val="toc 5"/>
-    <w:basedOn w:val="Normal"/>
-    <w:next w:val="Normal"/>
-    <w:autoRedefine/>
-    <w:semiHidden/>
-    <w:pPr>
-      <w:ind w:left="960"/>
-    </w:pPr>
-    <w:rPr>
-      <w:rFonts w:ascii="Times New Roman" w:hAnsi="Times New Roman"/>
-      <w:sz w:val="18"/>
-    </w:rPr>
-  </w:style>
-  <w:style w:type="paragraph" w:styleId="TOC6">
-    <w:name w:val="toc 6"/>
-    <w:basedOn w:val="Normal"/>
-    <w:next w:val="Normal"/>
-    <w:autoRedefine/>
-    <w:semiHidden/>
-    <w:pPr>
-      <w:ind w:left="1200"/>
-    </w:pPr>
-    <w:rPr>
-      <w:rFonts w:ascii="Times New Roman" w:hAnsi="Times New Roman"/>
-      <w:sz w:val="18"/>
-    </w:rPr>
-  </w:style>
-  <w:style w:type="paragraph" w:styleId="TOC7">
-    <w:name w:val="toc 7"/>
-    <w:basedOn w:val="Normal"/>
-    <w:next w:val="Normal"/>
-    <w:autoRedefine/>
-    <w:semiHidden/>
-    <w:pPr>
-      <w:ind w:left="1440"/>
-    </w:pPr>
-    <w:rPr>
-      <w:rFonts w:ascii="Times New Roman" w:hAnsi="Times New Roman"/>
-      <w:sz w:val="18"/>
-    </w:rPr>
-  </w:style>
-  <w:style w:type="paragraph" w:styleId="TOC8">
-    <w:name w:val="toc 8"/>
-    <w:basedOn w:val="Normal"/>
-    <w:next w:val="Normal"/>
-    <w:autoRedefine/>
-    <w:semiHidden/>
-    <w:pPr>
-      <w:ind w:left="1680"/>
-    </w:pPr>
-    <w:rPr>
-      <w:rFonts w:ascii="Times New Roman" w:hAnsi="Times New Roman"/>
-      <w:sz w:val="18"/>
-    </w:rPr>
-  </w:style>
-  <w:style w:type="paragraph" w:styleId="BodyText2">
-    <w:name w:val="Body Text 2"/>
-    <w:basedOn w:val="Normal"/>
-    <w:semiHidden/>
-    <w:rPr>
-      <w:b/>
-    </w:rPr>
-  </w:style>
-  <w:style w:type="character" w:styleId="Hyperlink">
-    <w:name w:val="Hyperlink"/>
-    <w:uiPriority w:val="99"/>
-    <w:rPr>
-      <w:color w:val="0000FF"/>
-      <w:u w:val="single"/>
-    </w:rPr>
-  </w:style>
-  <w:style w:type="character" w:styleId="FollowedHyperlink">
-    <w:name w:val="FollowedHyperlink"/>
-    <w:semiHidden/>
-    <w:rPr>
-      <w:color w:val="800080"/>
-      <w:u w:val="single"/>
-    </w:rPr>
-  </w:style>
-  <w:style w:type="paragraph" w:styleId="BodyTextIndent2">
-    <w:name w:val="Body Text Indent 2"/>
-    <w:basedOn w:val="Normal"/>
-    <w:semiHidden/>
-    <w:pPr>
-      <w:ind w:left="357"/>
-    </w:pPr>
-  </w:style>
-  <w:style w:type="paragraph" w:styleId="BodyText3">
-    <w:name w:val="Body Text 3"/>
-    <w:basedOn w:val="Normal"/>
-    <w:semiHidden/>
-    <w:pPr>
-      <w:jc w:val="both"/>
-    </w:pPr>
-  </w:style>
-  <w:style w:type="paragraph" w:customStyle="1" w:styleId="CcList">
-    <w:name w:val="Cc List"/>
-    <w:basedOn w:val="Normal"/>
-    <w:rPr>
-      <w:rFonts w:ascii="Times New Roman" w:hAnsi="Times New Roman"/>
-    </w:rPr>
-  </w:style>
-  <w:style w:type="table" w:styleId="TableGrid">
-    <w:name w:val="Table Grid"/>
-    <w:basedOn w:val="TableNormal"/>
-    <w:uiPriority w:val="59"/>
-    <w:rsid w:val="00935BB3"/>
-    <w:tblPr>
       <w:tblBorders>
         <w:top w:val="single" w:sz="4" w:space="0" w:color="auto"/>
         <w:left w:val="single" w:sz="4" w:space="0" w:color="auto"/>
@@ -13819,7 +13474,7 @@
 </file>
 
 <file path=word/glossary/document.xml><?xml version="1.0" encoding="utf-8"?>
-<w:glossaryDocument xmlns:ve="http://schemas.openxmlformats.org/markup-compatibility/2006" xmlns:o="urn:schemas-microsoft-com:office:office" xmlns:r="http://schemas.openxmlformats.org/officeDocument/2006/relationships" xmlns:m="http://schemas.openxmlformats.org/officeDocument/2006/math" xmlns:v="urn:schemas-microsoft-com:vml" xmlns:wp="http://schemas.openxmlformats.org/drawingml/2006/wordprocessingDrawing" xmlns:w10="urn:schemas-microsoft-com:office:word" xmlns:w="http://schemas.openxmlformats.org/wordprocessingml/2006/main" xmlns:wne="http://schemas.microsoft.com/office/word/2006/wordml">
+<w:glossaryDocument xmlns:wpc="http://schemas.microsoft.com/office/word/2010/wordprocessingCanvas" xmlns:cx="http://schemas.microsoft.com/office/drawing/2014/chartex" xmlns:cx1="http://schemas.microsoft.com/office/drawing/2015/9/8/chartex" xmlns:cx2="http://schemas.microsoft.com/office/drawing/2015/10/21/chartex" xmlns:cx3="http://schemas.microsoft.com/office/drawing/2016/5/9/chartex" xmlns:cx4="http://schemas.microsoft.com/office/drawing/2016/5/10/chartex" xmlns:cx5="http://schemas.microsoft.com/office/drawing/2016/5/11/chartex" xmlns:cx6="http://schemas.microsoft.com/office/drawing/2016/5/12/chartex" xmlns:cx7="http://schemas.microsoft.com/office/drawing/2016/5/13/chartex" xmlns:cx8="http://schemas.microsoft.com/office/drawing/2016/5/14/chartex" xmlns:mc="http://schemas.openxmlformats.org/markup-compatibility/2006" xmlns:aink="http://schemas.microsoft.com/office/drawing/2016/ink" xmlns:am3d="http://schemas.microsoft.com/office/drawing/2017/model3d" xmlns:o="urn:schemas-microsoft-com:office:office" xmlns:r="http://schemas.openxmlformats.org/officeDocument/2006/relationships" xmlns:m="http://schemas.openxmlformats.org/officeDocument/2006/math" xmlns:v="urn:schemas-microsoft-com:vml" xmlns:wp14="http://schemas.microsoft.com/office/word/2010/wordprocessingDrawing" xmlns:wp="http://schemas.openxmlformats.org/drawingml/2006/wordprocessingDrawing" xmlns:w10="urn:schemas-microsoft-com:office:word" xmlns:w="http://schemas.openxmlformats.org/wordprocessingml/2006/main" xmlns:w14="http://schemas.microsoft.com/office/word/2010/wordml" xmlns:w15="http://schemas.microsoft.com/office/word/2012/wordml" xmlns:w16cid="http://schemas.microsoft.com/office/word/2016/wordml/cid" xmlns:w16se="http://schemas.microsoft.com/office/word/2015/wordml/symex" xmlns:wpg="http://schemas.microsoft.com/office/word/2010/wordprocessingGroup" xmlns:wpi="http://schemas.microsoft.com/office/word/2010/wordprocessingInk" xmlns:wne="http://schemas.microsoft.com/office/word/2006/wordml" xmlns:wps="http://schemas.microsoft.com/office/word/2010/wordprocessingShape" mc:Ignorable="w14 w15 w16se w16cid wp14">
   <w:docParts>
     <w:docPart>
       <w:docPartPr>
@@ -13884,7 +13539,7 @@
 </file>
 
 <file path=word/glossary/fontTable.xml><?xml version="1.0" encoding="utf-8"?>
-<w:fonts xmlns:r="http://schemas.openxmlformats.org/officeDocument/2006/relationships" xmlns:w="http://schemas.openxmlformats.org/wordprocessingml/2006/main">
+<w:fonts xmlns:mc="http://schemas.openxmlformats.org/markup-compatibility/2006" xmlns:r="http://schemas.openxmlformats.org/officeDocument/2006/relationships" xmlns:w="http://schemas.openxmlformats.org/wordprocessingml/2006/main" xmlns:w14="http://schemas.microsoft.com/office/word/2010/wordml" xmlns:w15="http://schemas.microsoft.com/office/word/2012/wordml" xmlns:w16cid="http://schemas.microsoft.com/office/word/2016/wordml/cid" xmlns:w16se="http://schemas.microsoft.com/office/word/2015/wordml/symex" mc:Ignorable="w14 w15 w16se w16cid">
   <w:font w:name="Symbol">
     <w:panose1 w:val="05050102010706020507"/>
     <w:charset w:val="02"/>
@@ -13897,14 +13552,14 @@
     <w:charset w:val="00"/>
     <w:family w:val="roman"/>
     <w:pitch w:val="variable"/>
-    <w:sig w:usb0="E0002AFF" w:usb1="C0007841" w:usb2="00000009" w:usb3="00000000" w:csb0="000001FF" w:csb1="00000000"/>
+    <w:sig w:usb0="E0002EFF" w:usb1="C000785B" w:usb2="00000009" w:usb3="00000000" w:csb0="000001FF" w:csb1="00000000"/>
   </w:font>
   <w:font w:name="Courier New">
     <w:panose1 w:val="02070309020205020404"/>
     <w:charset w:val="00"/>
     <w:family w:val="modern"/>
     <w:pitch w:val="fixed"/>
-    <w:sig w:usb0="E0002AFF" w:usb1="C0007843" w:usb2="00000009" w:usb3="00000000" w:csb0="000001FF" w:csb1="00000000"/>
+    <w:sig w:usb0="E0002EFF" w:usb1="C0007843" w:usb2="00000009" w:usb3="00000000" w:csb0="000001FF" w:csb1="00000000"/>
   </w:font>
   <w:font w:name="Wingdings">
     <w:panose1 w:val="05000000000000000000"/>
@@ -13918,7 +13573,7 @@
     <w:charset w:val="00"/>
     <w:family w:val="swiss"/>
     <w:pitch w:val="variable"/>
-    <w:sig w:usb0="E0002AFF" w:usb1="C0007843" w:usb2="00000009" w:usb3="00000000" w:csb0="000001FF" w:csb1="00000000"/>
+    <w:sig w:usb0="E0002EFF" w:usb1="C000785B" w:usb2="00000009" w:usb3="00000000" w:csb0="000001FF" w:csb1="00000000"/>
   </w:font>
   <w:font w:name="Tahoma">
     <w:panose1 w:val="020B0604030504040204"/>
@@ -13932,7 +13587,7 @@
     <w:charset w:val="00"/>
     <w:family w:val="swiss"/>
     <w:pitch w:val="variable"/>
-    <w:sig w:usb0="E10002FF" w:usb1="4000ACFF" w:usb2="00000009" w:usb3="00000000" w:csb0="0000019F" w:csb1="00000000"/>
+    <w:sig w:usb0="E4002EFF" w:usb1="C000247B" w:usb2="00000009" w:usb3="00000000" w:csb0="000001FF" w:csb1="00000000"/>
   </w:font>
   <w:font w:name="Algerian">
     <w:panose1 w:val="04020705040A02060702"/>
@@ -13953,27 +13608,38 @@
     <w:charset w:val="00"/>
     <w:family w:val="roman"/>
     <w:pitch w:val="variable"/>
-    <w:sig w:usb0="A00002EF" w:usb1="4000004B" w:usb2="00000000" w:usb3="00000000" w:csb0="0000019F" w:csb1="00000000"/>
+    <w:sig w:usb0="E00006FF" w:usb1="420024FF" w:usb2="02000000" w:usb3="00000000" w:csb0="0000019F" w:csb1="00000000"/>
+  </w:font>
+  <w:font w:name="Calibri Light">
+    <w:panose1 w:val="020F0302020204030204"/>
+    <w:charset w:val="00"/>
+    <w:family w:val="swiss"/>
+    <w:pitch w:val="variable"/>
+    <w:sig w:usb0="E4002EFF" w:usb1="C000247B" w:usb2="00000009" w:usb3="00000000" w:csb0="000001FF" w:csb1="00000000"/>
   </w:font>
 </w:fonts>
 </file>
 
 <file path=word/glossary/settings.xml><?xml version="1.0" encoding="utf-8"?>
-<w:settings xmlns:o="urn:schemas-microsoft-com:office:office" xmlns:r="http://schemas.openxmlformats.org/officeDocument/2006/relationships" xmlns:m="http://schemas.openxmlformats.org/officeDocument/2006/math" xmlns:v="urn:schemas-microsoft-com:vml" xmlns:w10="urn:schemas-microsoft-com:office:word" xmlns:w="http://schemas.openxmlformats.org/wordprocessingml/2006/main" xmlns:sl="http://schemas.openxmlformats.org/schemaLibrary/2006/main">
+<w:settings xmlns:mc="http://schemas.openxmlformats.org/markup-compatibility/2006" xmlns:o="urn:schemas-microsoft-com:office:office" xmlns:r="http://schemas.openxmlformats.org/officeDocument/2006/relationships" xmlns:m="http://schemas.openxmlformats.org/officeDocument/2006/math" xmlns:v="urn:schemas-microsoft-com:vml" xmlns:w10="urn:schemas-microsoft-com:office:word" xmlns:w="http://schemas.openxmlformats.org/wordprocessingml/2006/main" xmlns:w14="http://schemas.microsoft.com/office/word/2010/wordml" xmlns:w15="http://schemas.microsoft.com/office/word/2012/wordml" xmlns:w16cid="http://schemas.microsoft.com/office/word/2016/wordml/cid" xmlns:w16se="http://schemas.microsoft.com/office/word/2015/wordml/symex" xmlns:sl="http://schemas.openxmlformats.org/schemaLibrary/2006/main" mc:Ignorable="w14 w15 w16se w16cid">
   <w:view w:val="normal"/>
   <w:revisionView w:comments="0"/>
   <w:defaultTabStop w:val="720"/>
   <w:characterSpacingControl w:val="doNotCompress"/>
   <w:compat>
     <w:useFELayout/>
+    <w:compatSetting w:name="compatibilityMode" w:uri="http://schemas.microsoft.com/office/word" w:val="12"/>
+    <w:compatSetting w:name="useWord2013TrackBottomHyphenation" w:uri="http://schemas.microsoft.com/office/word" w:val="1"/>
   </w:compat>
   <w:rsids>
     <w:rsidRoot w:val="0093119A"/>
+    <w:rsid w:val="00173505"/>
     <w:rsid w:val="00425149"/>
     <w:rsid w:val="00734638"/>
     <w:rsid w:val="008C291D"/>
     <w:rsid w:val="0093119A"/>
     <w:rsid w:val="00944267"/>
+    <w:rsid w:val="00BB786D"/>
   </w:rsids>
   <m:mathPr>
     <m:mathFont m:val="Cambria Math"/>
@@ -13996,7 +13662,7 @@
 </file>
 
 <file path=word/glossary/styles.xml><?xml version="1.0" encoding="utf-8"?>
-<w:styles xmlns:r="http://schemas.openxmlformats.org/officeDocument/2006/relationships" xmlns:w="http://schemas.openxmlformats.org/wordprocessingml/2006/main">
+<w:styles xmlns:mc="http://schemas.openxmlformats.org/markup-compatibility/2006" xmlns:r="http://schemas.openxmlformats.org/officeDocument/2006/relationships" xmlns:w="http://schemas.openxmlformats.org/wordprocessingml/2006/main" xmlns:w14="http://schemas.microsoft.com/office/word/2010/wordml" xmlns:w15="http://schemas.microsoft.com/office/word/2012/wordml" xmlns:w16cid="http://schemas.microsoft.com/office/word/2016/wordml/cid" xmlns:w16se="http://schemas.microsoft.com/office/word/2015/wordml/symex" mc:Ignorable="w14 w15 w16se w16cid">
   <w:docDefaults>
     <w:rPrDefault>
       <w:rPr>
@@ -14012,144 +13678,384 @@
       </w:pPr>
     </w:pPrDefault>
   </w:docDefaults>
-  <w:latentStyles w:defLockedState="0" w:defUIPriority="99" w:defSemiHidden="1" w:defUnhideWhenUsed="1" w:defQFormat="0" w:count="267">
-    <w:lsdException w:name="Normal" w:semiHidden="0" w:uiPriority="0" w:unhideWhenUsed="0" w:qFormat="1"/>
-    <w:lsdException w:name="heading 1" w:semiHidden="0" w:uiPriority="9" w:unhideWhenUsed="0" w:qFormat="1"/>
-    <w:lsdException w:name="heading 2" w:uiPriority="9" w:qFormat="1"/>
-    <w:lsdException w:name="heading 3" w:uiPriority="9" w:qFormat="1"/>
-    <w:lsdException w:name="heading 4" w:uiPriority="9" w:qFormat="1"/>
-    <w:lsdException w:name="heading 5" w:uiPriority="9" w:qFormat="1"/>
-    <w:lsdException w:name="heading 6" w:uiPriority="9" w:qFormat="1"/>
-    <w:lsdException w:name="heading 7" w:uiPriority="9" w:qFormat="1"/>
-    <w:lsdException w:name="heading 8" w:uiPriority="9" w:qFormat="1"/>
-    <w:lsdException w:name="heading 9" w:uiPriority="9" w:qFormat="1"/>
-    <w:lsdException w:name="toc 1" w:uiPriority="39"/>
-    <w:lsdException w:name="toc 2" w:uiPriority="39"/>
-    <w:lsdException w:name="toc 3" w:uiPriority="39"/>
-    <w:lsdException w:name="toc 4" w:uiPriority="39"/>
-    <w:lsdException w:name="toc 5" w:uiPriority="39"/>
-    <w:lsdException w:name="toc 6" w:uiPriority="39"/>
-    <w:lsdException w:name="toc 7" w:uiPriority="39"/>
-    <w:lsdException w:name="toc 8" w:uiPriority="39"/>
-    <w:lsdException w:name="toc 9" w:uiPriority="39"/>
-    <w:lsdException w:name="caption" w:uiPriority="35" w:qFormat="1"/>
-    <w:lsdException w:name="Title" w:semiHidden="0" w:uiPriority="10" w:unhideWhenUsed="0" w:qFormat="1"/>
-    <w:lsdException w:name="Default Paragraph Font" w:uiPriority="1"/>
-    <w:lsdException w:name="Subtitle" w:semiHidden="0" w:uiPriority="11" w:unhideWhenUsed="0" w:qFormat="1"/>
-    <w:lsdException w:name="Strong" w:semiHidden="0" w:uiPriority="22" w:unhideWhenUsed="0" w:qFormat="1"/>
-    <w:lsdException w:name="Emphasis" w:semiHidden="0" w:uiPriority="20" w:unhideWhenUsed="0" w:qFormat="1"/>
-    <w:lsdException w:name="Table Grid" w:semiHidden="0" w:uiPriority="59" w:unhideWhenUsed="0"/>
-    <w:lsdException w:name="Placeholder Text" w:unhideWhenUsed="0"/>
-    <w:lsdException w:name="No Spacing" w:semiHidden="0" w:uiPriority="1" w:unhideWhenUsed="0" w:qFormat="1"/>
-    <w:lsdException w:name="Light Shading" w:semiHidden="0" w:uiPriority="60" w:unhideWhenUsed="0"/>
-    <w:lsdException w:name="Light List" w:semiHidden="0" w:uiPriority="61" w:unhideWhenUsed="0"/>
-    <w:lsdException w:name="Light Grid" w:semiHidden="0" w:uiPriority="62" w:unhideWhenUsed="0"/>
-    <w:lsdException w:name="Medium Shading 1" w:semiHidden="0" w:uiPriority="63" w:unhideWhenUsed="0"/>
-    <w:lsdException w:name="Medium Shading 2" w:semiHidden="0" w:uiPriority="64" w:unhideWhenUsed="0"/>
-    <w:lsdException w:name="Medium List 1" w:semiHidden="0" w:uiPriority="65" w:unhideWhenUsed="0"/>
-    <w:lsdException w:name="Medium List 2" w:semiHidden="0" w:uiPriority="66" w:unhideWhenUsed="0"/>
-    <w:lsdException w:name="Medium Grid 1" w:semiHidden="0" w:uiPriority="67" w:unhideWhenUsed="0"/>
-    <w:lsdException w:name="Medium Grid 2" w:semiHidden="0" w:uiPriority="68" w:unhideWhenUsed="0"/>
-    <w:lsdException w:name="Medium Grid 3" w:semiHidden="0" w:uiPriority="69" w:unhideWhenUsed="0"/>
-    <w:lsdException w:name="Dark List" w:semiHidden="0" w:uiPriority="70" w:unhideWhenUsed="0"/>
-    <w:lsdException w:name="Colorful Shading" w:semiHidden="0" w:uiPriority="71" w:unhideWhenUsed="0"/>
-    <w:lsdException w:name="Colorful List" w:semiHidden="0" w:uiPriority="72" w:unhideWhenUsed="0"/>
-    <w:lsdException w:name="Colorful Grid" w:semiHidden="0" w:uiPriority="73" w:unhideWhenUsed="0"/>
-    <w:lsdException w:name="Light Shading Accent 1" w:semiHidden="0" w:uiPriority="60" w:unhideWhenUsed="0"/>
-    <w:lsdException w:name="Light List Accent 1" w:semiHidden="0" w:uiPriority="61" w:unhideWhenUsed="0"/>
-    <w:lsdException w:name="Light Grid Accent 1" w:semiHidden="0" w:uiPriority="62" w:unhideWhenUsed="0"/>
-    <w:lsdException w:name="Medium Shading 1 Accent 1" w:semiHidden="0" w:uiPriority="63" w:unhideWhenUsed="0"/>
-    <w:lsdException w:name="Medium Shading 2 Accent 1" w:semiHidden="0" w:uiPriority="64" w:unhideWhenUsed="0"/>
-    <w:lsdException w:name="Medium List 1 Accent 1" w:semiHidden="0" w:uiPriority="65" w:unhideWhenUsed="0"/>
-    <w:lsdException w:name="Revision" w:unhideWhenUsed="0"/>
-    <w:lsdException w:name="List Paragraph" w:semiHidden="0" w:uiPriority="34" w:unhideWhenUsed="0" w:qFormat="1"/>
-    <w:lsdException w:name="Quote" w:semiHidden="0" w:uiPriority="29" w:unhideWhenUsed="0" w:qFormat="1"/>
-    <w:lsdException w:name="Intense Quote" w:semiHidden="0" w:uiPriority="30" w:unhideWhenUsed="0" w:qFormat="1"/>
-    <w:lsdException w:name="Medium List 2 Accent 1" w:semiHidden="0" w:uiPriority="66" w:unhideWhenUsed="0"/>
-    <w:lsdException w:name="Medium Grid 1 Accent 1" w:semiHidden="0" w:uiPriority="67" w:unhideWhenUsed="0"/>
-    <w:lsdException w:name="Medium Grid 2 Accent 1" w:semiHidden="0" w:uiPriority="68" w:unhideWhenUsed="0"/>
-    <w:lsdException w:name="Medium Grid 3 Accent 1" w:semiHidden="0" w:uiPriority="69" w:unhideWhenUsed="0"/>
-    <w:lsdException w:name="Dark List Accent 1" w:semiHidden="0" w:uiPriority="70" w:unhideWhenUsed="0"/>
-    <w:lsdException w:name="Colorful Shading Accent 1" w:semiHidden="0" w:uiPriority="71" w:unhideWhenUsed="0"/>
-    <w:lsdException w:name="Colorful List Accent 1" w:semiHidden="0" w:uiPriority="72" w:unhideWhenUsed="0"/>
-    <w:lsdException w:name="Colorful Grid Accent 1" w:semiHidden="0" w:uiPriority="73" w:unhideWhenUsed="0"/>
-    <w:lsdException w:name="Light Shading Accent 2" w:semiHidden="0" w:uiPriority="60" w:unhideWhenUsed="0"/>
-    <w:lsdException w:name="Light List Accent 2" w:semiHidden="0" w:uiPriority="61" w:unhideWhenUsed="0"/>
-    <w:lsdException w:name="Light Grid Accent 2" w:semiHidden="0" w:uiPriority="62" w:unhideWhenUsed="0"/>
-    <w:lsdException w:name="Medium Shading 1 Accent 2" w:semiHidden="0" w:uiPriority="63" w:unhideWhenUsed="0"/>
-    <w:lsdException w:name="Medium Shading 2 Accent 2" w:semiHidden="0" w:uiPriority="64" w:unhideWhenUsed="0"/>
-    <w:lsdException w:name="Medium List 1 Accent 2" w:semiHidden="0" w:uiPriority="65" w:unhideWhenUsed="0"/>
-    <w:lsdException w:name="Medium List 2 Accent 2" w:semiHidden="0" w:uiPriority="66" w:unhideWhenUsed="0"/>
-    <w:lsdException w:name="Medium Grid 1 Accent 2" w:semiHidden="0" w:uiPriority="67" w:unhideWhenUsed="0"/>
-    <w:lsdException w:name="Medium Grid 2 Accent 2" w:semiHidden="0" w:uiPriority="68" w:unhideWhenUsed="0"/>
-    <w:lsdException w:name="Medium Grid 3 Accent 2" w:semiHidden="0" w:uiPriority="69" w:unhideWhenUsed="0"/>
-    <w:lsdException w:name="Dark List Accent 2" w:semiHidden="0" w:uiPriority="70" w:unhideWhenUsed="0"/>
-    <w:lsdException w:name="Colorful Shading Accent 2" w:semiHidden="0" w:uiPriority="71" w:unhideWhenUsed="0"/>
-    <w:lsdException w:name="Colorful List Accent 2" w:semiHidden="0" w:uiPriority="72" w:unhideWhenUsed="0"/>
-    <w:lsdException w:name="Colorful Grid Accent 2" w:semiHidden="0" w:uiPriority="73" w:unhideWhenUsed="0"/>
-    <w:lsdException w:name="Light Shading Accent 3" w:semiHidden="0" w:uiPriority="60" w:unhideWhenUsed="0"/>
-    <w:lsdException w:name="Light List Accent 3" w:semiHidden="0" w:uiPriority="61" w:unhideWhenUsed="0"/>
-    <w:lsdException w:name="Light Grid Accent 3" w:semiHidden="0" w:uiPriority="62" w:unhideWhenUsed="0"/>
-    <w:lsdException w:name="Medium Shading 1 Accent 3" w:semiHidden="0" w:uiPriority="63" w:unhideWhenUsed="0"/>
-    <w:lsdException w:name="Medium Shading 2 Accent 3" w:semiHidden="0" w:uiPriority="64" w:unhideWhenUsed="0"/>
-    <w:lsdException w:name="Medium List 1 Accent 3" w:semiHidden="0" w:uiPriority="65" w:unhideWhenUsed="0"/>
-    <w:lsdException w:name="Medium List 2 Accent 3" w:semiHidden="0" w:uiPriority="66" w:unhideWhenUsed="0"/>
-    <w:lsdException w:name="Medium Grid 1 Accent 3" w:semiHidden="0" w:uiPriority="67" w:unhideWhenUsed="0"/>
-    <w:lsdException w:name="Medium Grid 2 Accent 3" w:semiHidden="0" w:uiPriority="68" w:unhideWhenUsed="0"/>
-    <w:lsdException w:name="Medium Grid 3 Accent 3" w:semiHidden="0" w:uiPriority="69" w:unhideWhenUsed="0"/>
-    <w:lsdException w:name="Dark List Accent 3" w:semiHidden="0" w:uiPriority="70" w:unhideWhenUsed="0"/>
-    <w:lsdException w:name="Colorful Shading Accent 3" w:semiHidden="0" w:uiPriority="71" w:unhideWhenUsed="0"/>
-    <w:lsdException w:name="Colorful List Accent 3" w:semiHidden="0" w:uiPriority="72" w:unhideWhenUsed="0"/>
-    <w:lsdException w:name="Colorful Grid Accent 3" w:semiHidden="0" w:uiPriority="73" w:unhideWhenUsed="0"/>
-    <w:lsdException w:name="Light Shading Accent 4" w:semiHidden="0" w:uiPriority="60" w:unhideWhenUsed="0"/>
-    <w:lsdException w:name="Light List Accent 4" w:semiHidden="0" w:uiPriority="61" w:unhideWhenUsed="0"/>
-    <w:lsdException w:name="Light Grid Accent 4" w:semiHidden="0" w:uiPriority="62" w:unhideWhenUsed="0"/>
-    <w:lsdException w:name="Medium Shading 1 Accent 4" w:semiHidden="0" w:uiPriority="63" w:unhideWhenUsed="0"/>
-    <w:lsdException w:name="Medium Shading 2 Accent 4" w:semiHidden="0" w:uiPriority="64" w:unhideWhenUsed="0"/>
-    <w:lsdException w:name="Medium List 1 Accent 4" w:semiHidden="0" w:uiPriority="65" w:unhideWhenUsed="0"/>
-    <w:lsdException w:name="Medium List 2 Accent 4" w:semiHidden="0" w:uiPriority="66" w:unhideWhenUsed="0"/>
-    <w:lsdException w:name="Medium Grid 1 Accent 4" w:semiHidden="0" w:uiPriority="67" w:unhideWhenUsed="0"/>
-    <w:lsdException w:name="Medium Grid 2 Accent 4" w:semiHidden="0" w:uiPriority="68" w:unhideWhenUsed="0"/>
-    <w:lsdException w:name="Medium Grid 3 Accent 4" w:semiHidden="0" w:uiPriority="69" w:unhideWhenUsed="0"/>
-    <w:lsdException w:name="Dark List Accent 4" w:semiHidden="0" w:uiPriority="70" w:unhideWhenUsed="0"/>
-    <w:lsdException w:name="Colorful Shading Accent 4" w:semiHidden="0" w:uiPriority="71" w:unhideWhenUsed="0"/>
-    <w:lsdException w:name="Colorful List Accent 4" w:semiHidden="0" w:uiPriority="72" w:unhideWhenUsed="0"/>
-    <w:lsdException w:name="Colorful Grid Accent 4" w:semiHidden="0" w:uiPriority="73" w:unhideWhenUsed="0"/>
-    <w:lsdException w:name="Light Shading Accent 5" w:semiHidden="0" w:uiPriority="60" w:unhideWhenUsed="0"/>
-    <w:lsdException w:name="Light List Accent 5" w:semiHidden="0" w:uiPriority="61" w:unhideWhenUsed="0"/>
-    <w:lsdException w:name="Light Grid Accent 5" w:semiHidden="0" w:uiPriority="62" w:unhideWhenUsed="0"/>
-    <w:lsdException w:name="Medium Shading 1 Accent 5" w:semiHidden="0" w:uiPriority="63" w:unhideWhenUsed="0"/>
-    <w:lsdException w:name="Medium Shading 2 Accent 5" w:semiHidden="0" w:uiPriority="64" w:unhideWhenUsed="0"/>
-    <w:lsdException w:name="Medium List 1 Accent 5" w:semiHidden="0" w:uiPriority="65" w:unhideWhenUsed="0"/>
-    <w:lsdException w:name="Medium List 2 Accent 5" w:semiHidden="0" w:uiPriority="66" w:unhideWhenUsed="0"/>
-    <w:lsdException w:name="Medium Grid 1 Accent 5" w:semiHidden="0" w:uiPriority="67" w:unhideWhenUsed="0"/>
-    <w:lsdException w:name="Medium Grid 2 Accent 5" w:semiHidden="0" w:uiPriority="68" w:unhideWhenUsed="0"/>
-    <w:lsdException w:name="Medium Grid 3 Accent 5" w:semiHidden="0" w:uiPriority="69" w:unhideWhenUsed="0"/>
-    <w:lsdException w:name="Dark List Accent 5" w:semiHidden="0" w:uiPriority="70" w:unhideWhenUsed="0"/>
-    <w:lsdException w:name="Colorful Shading Accent 5" w:semiHidden="0" w:uiPriority="71" w:unhideWhenUsed="0"/>
-    <w:lsdException w:name="Colorful List Accent 5" w:semiHidden="0" w:uiPriority="72" w:unhideWhenUsed="0"/>
-    <w:lsdException w:name="Colorful Grid Accent 5" w:semiHidden="0" w:uiPriority="73" w:unhideWhenUsed="0"/>
-    <w:lsdException w:name="Light Shading Accent 6" w:semiHidden="0" w:uiPriority="60" w:unhideWhenUsed="0"/>
-    <w:lsdException w:name="Light List Accent 6" w:semiHidden="0" w:uiPriority="61" w:unhideWhenUsed="0"/>
-    <w:lsdException w:name="Light Grid Accent 6" w:semiHidden="0" w:uiPriority="62" w:unhideWhenUsed="0"/>
-    <w:lsdException w:name="Medium Shading 1 Accent 6" w:semiHidden="0" w:uiPriority="63" w:unhideWhenUsed="0"/>
-    <w:lsdException w:name="Medium Shading 2 Accent 6" w:semiHidden="0" w:uiPriority="64" w:unhideWhenUsed="0"/>
-    <w:lsdException w:name="Medium List 1 Accent 6" w:semiHidden="0" w:uiPriority="65" w:unhideWhenUsed="0"/>
-    <w:lsdException w:name="Medium List 2 Accent 6" w:semiHidden="0" w:uiPriority="66" w:unhideWhenUsed="0"/>
-    <w:lsdException w:name="Medium Grid 1 Accent 6" w:semiHidden="0" w:uiPriority="67" w:unhideWhenUsed="0"/>
-    <w:lsdException w:name="Medium Grid 2 Accent 6" w:semiHidden="0" w:uiPriority="68" w:unhideWhenUsed="0"/>
-    <w:lsdException w:name="Medium Grid 3 Accent 6" w:semiHidden="0" w:uiPriority="69" w:unhideWhenUsed="0"/>
-    <w:lsdException w:name="Dark List Accent 6" w:semiHidden="0" w:uiPriority="70" w:unhideWhenUsed="0"/>
-    <w:lsdException w:name="Colorful Shading Accent 6" w:semiHidden="0" w:uiPriority="71" w:unhideWhenUsed="0"/>
-    <w:lsdException w:name="Colorful List Accent 6" w:semiHidden="0" w:uiPriority="72" w:unhideWhenUsed="0"/>
-    <w:lsdException w:name="Colorful Grid Accent 6" w:semiHidden="0" w:uiPriority="73" w:unhideWhenUsed="0"/>
-    <w:lsdException w:name="Subtle Emphasis" w:semiHidden="0" w:uiPriority="19" w:unhideWhenUsed="0" w:qFormat="1"/>
-    <w:lsdException w:name="Intense Emphasis" w:semiHidden="0" w:uiPriority="21" w:unhideWhenUsed="0" w:qFormat="1"/>
-    <w:lsdException w:name="Subtle Reference" w:semiHidden="0" w:uiPriority="31" w:unhideWhenUsed="0" w:qFormat="1"/>
-    <w:lsdException w:name="Intense Reference" w:semiHidden="0" w:uiPriority="32" w:unhideWhenUsed="0" w:qFormat="1"/>
-    <w:lsdException w:name="Book Title" w:semiHidden="0" w:uiPriority="33" w:unhideWhenUsed="0" w:qFormat="1"/>
-    <w:lsdException w:name="Bibliography" w:uiPriority="37"/>
-    <w:lsdException w:name="TOC Heading" w:uiPriority="39" w:qFormat="1"/>
+  <w:latentStyles w:defLockedState="0" w:defUIPriority="99" w:defSemiHidden="0" w:defUnhideWhenUsed="0" w:defQFormat="0" w:count="377">
+    <w:lsdException w:name="Normal" w:uiPriority="0" w:qFormat="1"/>
+    <w:lsdException w:name="heading 1" w:uiPriority="9" w:qFormat="1"/>
+    <w:lsdException w:name="heading 2" w:semiHidden="1" w:uiPriority="9" w:unhideWhenUsed="1" w:qFormat="1"/>
+    <w:lsdException w:name="heading 3" w:semiHidden="1" w:uiPriority="9" w:unhideWhenUsed="1" w:qFormat="1"/>
+    <w:lsdException w:name="heading 4" w:semiHidden="1" w:uiPriority="9" w:unhideWhenUsed="1" w:qFormat="1"/>
+    <w:lsdException w:name="heading 5" w:semiHidden="1" w:uiPriority="9" w:unhideWhenUsed="1" w:qFormat="1"/>
+    <w:lsdException w:name="heading 6" w:semiHidden="1" w:uiPriority="9" w:unhideWhenUsed="1" w:qFormat="1"/>
+    <w:lsdException w:name="heading 7" w:semiHidden="1" w:uiPriority="9" w:unhideWhenUsed="1" w:qFormat="1"/>
+    <w:lsdException w:name="heading 8" w:semiHidden="1" w:uiPriority="9" w:unhideWhenUsed="1" w:qFormat="1"/>
+    <w:lsdException w:name="heading 9" w:semiHidden="1" w:uiPriority="9" w:unhideWhenUsed="1" w:qFormat="1"/>
+    <w:lsdException w:name="index 1" w:semiHidden="1" w:unhideWhenUsed="1"/>
+    <w:lsdException w:name="index 2" w:semiHidden="1" w:unhideWhenUsed="1"/>
+    <w:lsdException w:name="index 3" w:semiHidden="1" w:unhideWhenUsed="1"/>
+    <w:lsdException w:name="index 4" w:semiHidden="1" w:unhideWhenUsed="1"/>
+    <w:lsdException w:name="index 5" w:semiHidden="1" w:unhideWhenUsed="1"/>
+    <w:lsdException w:name="index 6" w:semiHidden="1" w:unhideWhenUsed="1"/>
+    <w:lsdException w:name="index 7" w:semiHidden="1" w:unhideWhenUsed="1"/>
+    <w:lsdException w:name="index 8" w:semiHidden="1" w:unhideWhenUsed="1"/>
+    <w:lsdException w:name="index 9" w:semiHidden="1" w:unhideWhenUsed="1"/>
+    <w:lsdException w:name="toc 1" w:semiHidden="1" w:uiPriority="39" w:unhideWhenUsed="1"/>
+    <w:lsdException w:name="toc 2" w:semiHidden="1" w:uiPriority="39" w:unhideWhenUsed="1"/>
+    <w:lsdException w:name="toc 3" w:semiHidden="1" w:uiPriority="39" w:unhideWhenUsed="1"/>
+    <w:lsdException w:name="toc 4" w:semiHidden="1" w:uiPriority="39" w:unhideWhenUsed="1"/>
+    <w:lsdException w:name="toc 5" w:semiHidden="1" w:uiPriority="39" w:unhideWhenUsed="1"/>
+    <w:lsdException w:name="toc 6" w:semiHidden="1" w:uiPriority="39" w:unhideWhenUsed="1"/>
+    <w:lsdException w:name="toc 7" w:semiHidden="1" w:uiPriority="39" w:unhideWhenUsed="1"/>
+    <w:lsdException w:name="toc 8" w:semiHidden="1" w:uiPriority="39" w:unhideWhenUsed="1"/>
+    <w:lsdException w:name="toc 9" w:semiHidden="1" w:uiPriority="39" w:unhideWhenUsed="1"/>
+    <w:lsdException w:name="Normal Indent" w:semiHidden="1" w:unhideWhenUsed="1"/>
+    <w:lsdException w:name="footnote text" w:semiHidden="1" w:unhideWhenUsed="1"/>
+    <w:lsdException w:name="annotation text" w:semiHidden="1" w:unhideWhenUsed="1"/>
+    <w:lsdException w:name="header" w:semiHidden="1" w:unhideWhenUsed="1"/>
+    <w:lsdException w:name="footer" w:semiHidden="1" w:unhideWhenUsed="1"/>
+    <w:lsdException w:name="index heading" w:semiHidden="1" w:unhideWhenUsed="1"/>
+    <w:lsdException w:name="caption" w:semiHidden="1" w:uiPriority="35" w:unhideWhenUsed="1" w:qFormat="1"/>
+    <w:lsdException w:name="table of figures" w:semiHidden="1" w:unhideWhenUsed="1"/>
+    <w:lsdException w:name="envelope address" w:semiHidden="1" w:unhideWhenUsed="1"/>
+    <w:lsdException w:name="envelope return" w:semiHidden="1" w:unhideWhenUsed="1"/>
+    <w:lsdException w:name="footnote reference" w:semiHidden="1" w:unhideWhenUsed="1"/>
+    <w:lsdException w:name="annotation reference" w:semiHidden="1" w:unhideWhenUsed="1"/>
+    <w:lsdException w:name="line number" w:semiHidden="1" w:unhideWhenUsed="1"/>
+    <w:lsdException w:name="page number" w:semiHidden="1" w:unhideWhenUsed="1"/>
+    <w:lsdException w:name="endnote reference" w:semiHidden="1" w:unhideWhenUsed="1"/>
+    <w:lsdException w:name="endnote text" w:semiHidden="1" w:unhideWhenUsed="1"/>
+    <w:lsdException w:name="table of authorities" w:semiHidden="1" w:unhideWhenUsed="1"/>
+    <w:lsdException w:name="macro" w:semiHidden="1" w:unhideWhenUsed="1"/>
+    <w:lsdException w:name="toa heading" w:semiHidden="1" w:unhideWhenUsed="1"/>
+    <w:lsdException w:name="List" w:semiHidden="1" w:unhideWhenUsed="1"/>
+    <w:lsdException w:name="List Bullet" w:semiHidden="1" w:unhideWhenUsed="1"/>
+    <w:lsdException w:name="List Number" w:semiHidden="1" w:unhideWhenUsed="1"/>
+    <w:lsdException w:name="List 2" w:semiHidden="1" w:unhideWhenUsed="1"/>
+    <w:lsdException w:name="List 3" w:semiHidden="1" w:unhideWhenUsed="1"/>
+    <w:lsdException w:name="List 4" w:semiHidden="1" w:unhideWhenUsed="1"/>
+    <w:lsdException w:name="List 5" w:semiHidden="1" w:unhideWhenUsed="1"/>
+    <w:lsdException w:name="List Bullet 2" w:semiHidden="1" w:unhideWhenUsed="1"/>
+    <w:lsdException w:name="List Bullet 3" w:semiHidden="1" w:unhideWhenUsed="1"/>
+    <w:lsdException w:name="List Bullet 4" w:semiHidden="1" w:unhideWhenUsed="1"/>
+    <w:lsdException w:name="List Bullet 5" w:semiHidden="1" w:unhideWhenUsed="1"/>
+    <w:lsdException w:name="List Number 2" w:semiHidden="1" w:unhideWhenUsed="1"/>
+    <w:lsdException w:name="List Number 3" w:semiHidden="1" w:unhideWhenUsed="1"/>
+    <w:lsdException w:name="List Number 4" w:semiHidden="1" w:unhideWhenUsed="1"/>
+    <w:lsdException w:name="List Number 5" w:semiHidden="1" w:unhideWhenUsed="1"/>
+    <w:lsdException w:name="Title" w:uiPriority="10" w:qFormat="1"/>
+    <w:lsdException w:name="Closing" w:semiHidden="1" w:unhideWhenUsed="1"/>
+    <w:lsdException w:name="Signature" w:semiHidden="1" w:unhideWhenUsed="1"/>
+    <w:lsdException w:name="Default Paragraph Font" w:semiHidden="1" w:uiPriority="1" w:unhideWhenUsed="1"/>
+    <w:lsdException w:name="Body Text" w:semiHidden="1" w:unhideWhenUsed="1"/>
+    <w:lsdException w:name="Body Text Indent" w:semiHidden="1" w:unhideWhenUsed="1"/>
+    <w:lsdException w:name="List Continue" w:semiHidden="1" w:unhideWhenUsed="1"/>
+    <w:lsdException w:name="List Continue 2" w:semiHidden="1" w:unhideWhenUsed="1"/>
+    <w:lsdException w:name="List Continue 3" w:semiHidden="1" w:unhideWhenUsed="1"/>
+    <w:lsdException w:name="List Continue 4" w:semiHidden="1" w:unhideWhenUsed="1"/>
+    <w:lsdException w:name="List Continue 5" w:semiHidden="1" w:unhideWhenUsed="1"/>
+    <w:lsdException w:name="Message Header" w:semiHidden="1" w:unhideWhenUsed="1"/>
+    <w:lsdException w:name="Subtitle" w:uiPriority="11" w:qFormat="1"/>
+    <w:lsdException w:name="Salutation" w:semiHidden="1" w:unhideWhenUsed="1"/>
+    <w:lsdException w:name="Date" w:semiHidden="1" w:unhideWhenUsed="1"/>
+    <w:lsdException w:name="Body Text First Indent" w:semiHidden="1" w:unhideWhenUsed="1"/>
+    <w:lsdException w:name="Body Text First Indent 2" w:semiHidden="1" w:unhideWhenUsed="1"/>
+    <w:lsdException w:name="Note Heading" w:semiHidden="1" w:unhideWhenUsed="1"/>
+    <w:lsdException w:name="Body Text 2" w:semiHidden="1" w:unhideWhenUsed="1"/>
+    <w:lsdException w:name="Body Text 3" w:semiHidden="1" w:unhideWhenUsed="1"/>
+    <w:lsdException w:name="Body Text Indent 2" w:semiHidden="1" w:unhideWhenUsed="1"/>
+    <w:lsdException w:name="Body Text Indent 3" w:semiHidden="1" w:unhideWhenUsed="1"/>
+    <w:lsdException w:name="Block Text" w:semiHidden="1" w:unhideWhenUsed="1"/>
+    <w:lsdException w:name="Hyperlink" w:semiHidden="1" w:unhideWhenUsed="1"/>
+    <w:lsdException w:name="FollowedHyperlink" w:semiHidden="1" w:unhideWhenUsed="1"/>
+    <w:lsdException w:name="Strong" w:uiPriority="22" w:qFormat="1"/>
+    <w:lsdException w:name="Emphasis" w:uiPriority="20" w:qFormat="1"/>
+    <w:lsdException w:name="Document Map" w:semiHidden="1" w:unhideWhenUsed="1"/>
+    <w:lsdException w:name="Plain Text" w:semiHidden="1" w:unhideWhenUsed="1"/>
+    <w:lsdException w:name="E-mail Signature" w:semiHidden="1" w:unhideWhenUsed="1"/>
+    <w:lsdException w:name="HTML Top of Form" w:semiHidden="1" w:unhideWhenUsed="1"/>
+    <w:lsdException w:name="HTML Bottom of Form" w:semiHidden="1" w:unhideWhenUsed="1"/>
+    <w:lsdException w:name="Normal (Web)" w:semiHidden="1" w:unhideWhenUsed="1"/>
+    <w:lsdException w:name="HTML Acronym" w:semiHidden="1" w:unhideWhenUsed="1"/>
+    <w:lsdException w:name="HTML Address" w:semiHidden="1" w:unhideWhenUsed="1"/>
+    <w:lsdException w:name="HTML Cite" w:semiHidden="1" w:unhideWhenUsed="1"/>
+    <w:lsdException w:name="HTML Code" w:semiHidden="1" w:unhideWhenUsed="1"/>
+    <w:lsdException w:name="HTML Definition" w:semiHidden="1" w:unhideWhenUsed="1"/>
+    <w:lsdException w:name="HTML Keyboard" w:semiHidden="1" w:unhideWhenUsed="1"/>
+    <w:lsdException w:name="HTML Preformatted" w:semiHidden="1" w:unhideWhenUsed="1"/>
+    <w:lsdException w:name="HTML Sample" w:semiHidden="1" w:unhideWhenUsed="1"/>
+    <w:lsdException w:name="HTML Typewriter" w:semiHidden="1" w:unhideWhenUsed="1"/>
+    <w:lsdException w:name="HTML Variable" w:semiHidden="1" w:unhideWhenUsed="1"/>
+    <w:lsdException w:name="Normal Table" w:semiHidden="1" w:unhideWhenUsed="1"/>
+    <w:lsdException w:name="annotation subject" w:semiHidden="1" w:unhideWhenUsed="1"/>
+    <w:lsdException w:name="No List" w:semiHidden="1" w:unhideWhenUsed="1"/>
+    <w:lsdException w:name="Outline List 1" w:semiHidden="1" w:unhideWhenUsed="1"/>
+    <w:lsdException w:name="Outline List 2" w:semiHidden="1" w:unhideWhenUsed="1"/>
+    <w:lsdException w:name="Outline List 3" w:semiHidden="1" w:unhideWhenUsed="1"/>
+    <w:lsdException w:name="Table Simple 1" w:semiHidden="1" w:unhideWhenUsed="1"/>
+    <w:lsdException w:name="Table Simple 2" w:semiHidden="1" w:unhideWhenUsed="1"/>
+    <w:lsdException w:name="Table Simple 3" w:semiHidden="1" w:unhideWhenUsed="1"/>
+    <w:lsdException w:name="Table Classic 1" w:semiHidden="1" w:unhideWhenUsed="1"/>
+    <w:lsdException w:name="Table Classic 2" w:semiHidden="1" w:unhideWhenUsed="1"/>
+    <w:lsdException w:name="Table Classic 3" w:semiHidden="1" w:unhideWhenUsed="1"/>
+    <w:lsdException w:name="Table Classic 4" w:semiHidden="1" w:unhideWhenUsed="1"/>
+    <w:lsdException w:name="Table Colorful 1" w:semiHidden="1" w:unhideWhenUsed="1"/>
+    <w:lsdException w:name="Table Colorful 2" w:semiHidden="1" w:unhideWhenUsed="1"/>
+    <w:lsdException w:name="Table Colorful 3" w:semiHidden="1" w:unhideWhenUsed="1"/>
+    <w:lsdException w:name="Table Columns 1" w:semiHidden="1" w:unhideWhenUsed="1"/>
+    <w:lsdException w:name="Table Columns 2" w:semiHidden="1" w:unhideWhenUsed="1"/>
+    <w:lsdException w:name="Table Columns 3" w:semiHidden="1" w:unhideWhenUsed="1"/>
+    <w:lsdException w:name="Table Columns 4" w:semiHidden="1" w:unhideWhenUsed="1"/>
+    <w:lsdException w:name="Table Columns 5" w:semiHidden="1" w:unhideWhenUsed="1"/>
+    <w:lsdException w:name="Table Grid 1" w:semiHidden="1" w:unhideWhenUsed="1"/>
+    <w:lsdException w:name="Table Grid 2" w:semiHidden="1" w:unhideWhenUsed="1"/>
+    <w:lsdException w:name="Table Grid 3" w:semiHidden="1" w:unhideWhenUsed="1"/>
+    <w:lsdException w:name="Table Grid 4" w:semiHidden="1" w:unhideWhenUsed="1"/>
+    <w:lsdException w:name="Table Grid 5" w:semiHidden="1" w:unhideWhenUsed="1"/>
+    <w:lsdException w:name="Table Grid 6" w:semiHidden="1" w:unhideWhenUsed="1"/>
+    <w:lsdException w:name="Table Grid 7" w:semiHidden="1" w:unhideWhenUsed="1"/>
+    <w:lsdException w:name="Table Grid 8" w:semiHidden="1" w:unhideWhenUsed="1"/>
+    <w:lsdException w:name="Table List 1" w:semiHidden="1" w:unhideWhenUsed="1"/>
+    <w:lsdException w:name="Table List 2" w:semiHidden="1" w:unhideWhenUsed="1"/>
+    <w:lsdException w:name="Table List 3" w:semiHidden="1" w:unhideWhenUsed="1"/>
+    <w:lsdException w:name="Table List 4" w:semiHidden="1" w:unhideWhenUsed="1"/>
+    <w:lsdException w:name="Table List 5" w:semiHidden="1" w:unhideWhenUsed="1"/>
+    <w:lsdException w:name="Table List 6" w:semiHidden="1" w:unhideWhenUsed="1"/>
+    <w:lsdException w:name="Table List 7" w:semiHidden="1" w:unhideWhenUsed="1"/>
+    <w:lsdException w:name="Table List 8" w:semiHidden="1" w:unhideWhenUsed="1"/>
+    <w:lsdException w:name="Table 3D effects 1" w:semiHidden="1" w:unhideWhenUsed="1"/>
+    <w:lsdException w:name="Table 3D effects 2" w:semiHidden="1" w:unhideWhenUsed="1"/>
+    <w:lsdException w:name="Table 3D effects 3" w:semiHidden="1" w:unhideWhenUsed="1"/>
+    <w:lsdException w:name="Table Contemporary" w:semiHidden="1" w:unhideWhenUsed="1"/>
+    <w:lsdException w:name="Table Elegant" w:semiHidden="1" w:unhideWhenUsed="1"/>
+    <w:lsdException w:name="Table Professional" w:semiHidden="1" w:unhideWhenUsed="1"/>
+    <w:lsdException w:name="Table Subtle 1" w:semiHidden="1" w:unhideWhenUsed="1"/>
+    <w:lsdException w:name="Table Subtle 2" w:semiHidden="1" w:unhideWhenUsed="1"/>
+    <w:lsdException w:name="Table Web 1" w:semiHidden="1" w:unhideWhenUsed="1"/>
+    <w:lsdException w:name="Table Web 2" w:semiHidden="1" w:unhideWhenUsed="1"/>
+    <w:lsdException w:name="Table Web 3" w:semiHidden="1" w:unhideWhenUsed="1"/>
+    <w:lsdException w:name="Balloon Text" w:semiHidden="1" w:unhideWhenUsed="1"/>
+    <w:lsdException w:name="Table Grid" w:uiPriority="59"/>
+    <w:lsdException w:name="Table Theme" w:semiHidden="1" w:unhideWhenUsed="1"/>
+    <w:lsdException w:name="Placeholder Text" w:semiHidden="1"/>
+    <w:lsdException w:name="No Spacing" w:uiPriority="1" w:qFormat="1"/>
+    <w:lsdException w:name="Light Shading" w:uiPriority="60"/>
+    <w:lsdException w:name="Light List" w:uiPriority="61"/>
+    <w:lsdException w:name="Light Grid" w:uiPriority="62"/>
+    <w:lsdException w:name="Medium Shading 1" w:uiPriority="63"/>
+    <w:lsdException w:name="Medium Shading 2" w:uiPriority="64"/>
+    <w:lsdException w:name="Medium List 1" w:uiPriority="65"/>
+    <w:lsdException w:name="Medium List 2" w:uiPriority="66"/>
+    <w:lsdException w:name="Medium Grid 1" w:uiPriority="67"/>
+    <w:lsdException w:name="Medium Grid 2" w:uiPriority="68"/>
+    <w:lsdException w:name="Medium Grid 3" w:uiPriority="69"/>
+    <w:lsdException w:name="Dark List" w:uiPriority="70"/>
+    <w:lsdException w:name="Colorful Shading" w:uiPriority="71"/>
+    <w:lsdException w:name="Colorful List" w:uiPriority="72"/>
+    <w:lsdException w:name="Colorful Grid" w:uiPriority="73"/>
+    <w:lsdException w:name="Light Shading Accent 1" w:uiPriority="60"/>
+    <w:lsdException w:name="Light List Accent 1" w:uiPriority="61"/>
+    <w:lsdException w:name="Light Grid Accent 1" w:uiPriority="62"/>
+    <w:lsdException w:name="Medium Shading 1 Accent 1" w:uiPriority="63"/>
+    <w:lsdException w:name="Medium Shading 2 Accent 1" w:uiPriority="64"/>
+    <w:lsdException w:name="Medium List 1 Accent 1" w:uiPriority="65"/>
+    <w:lsdException w:name="Revision" w:semiHidden="1"/>
+    <w:lsdException w:name="List Paragraph" w:uiPriority="34" w:qFormat="1"/>
+    <w:lsdException w:name="Quote" w:uiPriority="29" w:qFormat="1"/>
+    <w:lsdException w:name="Intense Quote" w:uiPriority="30" w:qFormat="1"/>
+    <w:lsdException w:name="Medium List 2 Accent 1" w:uiPriority="66"/>
+    <w:lsdException w:name="Medium Grid 1 Accent 1" w:uiPriority="67"/>
+    <w:lsdException w:name="Medium Grid 2 Accent 1" w:uiPriority="68"/>
+    <w:lsdException w:name="Medium Grid 3 Accent 1" w:uiPriority="69"/>
+    <w:lsdException w:name="Dark List Accent 1" w:uiPriority="70"/>
+    <w:lsdException w:name="Colorful Shading Accent 1" w:uiPriority="71"/>
+    <w:lsdException w:name="Colorful List Accent 1" w:uiPriority="72"/>
+    <w:lsdException w:name="Colorful Grid Accent 1" w:uiPriority="73"/>
+    <w:lsdException w:name="Light Shading Accent 2" w:uiPriority="60"/>
+    <w:lsdException w:name="Light List Accent 2" w:uiPriority="61"/>
+    <w:lsdException w:name="Light Grid Accent 2" w:uiPriority="62"/>
+    <w:lsdException w:name="Medium Shading 1 Accent 2" w:uiPriority="63"/>
+    <w:lsdException w:name="Medium Shading 2 Accent 2" w:uiPriority="64"/>
+    <w:lsdException w:name="Medium List 1 Accent 2" w:uiPriority="65"/>
+    <w:lsdException w:name="Medium List 2 Accent 2" w:uiPriority="66"/>
+    <w:lsdException w:name="Medium Grid 1 Accent 2" w:uiPriority="67"/>
+    <w:lsdException w:name="Medium Grid 2 Accent 2" w:uiPriority="68"/>
+    <w:lsdException w:name="Medium Grid 3 Accent 2" w:uiPriority="69"/>
+    <w:lsdException w:name="Dark List Accent 2" w:uiPriority="70"/>
+    <w:lsdException w:name="Colorful Shading Accent 2" w:uiPriority="71"/>
+    <w:lsdException w:name="Colorful List Accent 2" w:uiPriority="72"/>
+    <w:lsdException w:name="Colorful Grid Accent 2" w:uiPriority="73"/>
+    <w:lsdException w:name="Light Shading Accent 3" w:uiPriority="60"/>
+    <w:lsdException w:name="Light List Accent 3" w:uiPriority="61"/>
+    <w:lsdException w:name="Light Grid Accent 3" w:uiPriority="62"/>
+    <w:lsdException w:name="Medium Shading 1 Accent 3" w:uiPriority="63"/>
+    <w:lsdException w:name="Medium Shading 2 Accent 3" w:uiPriority="64"/>
+    <w:lsdException w:name="Medium List 1 Accent 3" w:uiPriority="65"/>
+    <w:lsdException w:name="Medium List 2 Accent 3" w:uiPriority="66"/>
+    <w:lsdException w:name="Medium Grid 1 Accent 3" w:uiPriority="67"/>
+    <w:lsdException w:name="Medium Grid 2 Accent 3" w:uiPriority="68"/>
+    <w:lsdException w:name="Medium Grid 3 Accent 3" w:uiPriority="69"/>
+    <w:lsdException w:name="Dark List Accent 3" w:uiPriority="70"/>
+    <w:lsdException w:name="Colorful Shading Accent 3" w:uiPriority="71"/>
+    <w:lsdException w:name="Colorful List Accent 3" w:uiPriority="72"/>
+    <w:lsdException w:name="Colorful Grid Accent 3" w:uiPriority="73"/>
+    <w:lsdException w:name="Light Shading Accent 4" w:uiPriority="60"/>
+    <w:lsdException w:name="Light List Accent 4" w:uiPriority="61"/>
+    <w:lsdException w:name="Light Grid Accent 4" w:uiPriority="62"/>
+    <w:lsdException w:name="Medium Shading 1 Accent 4" w:uiPriority="63"/>
+    <w:lsdException w:name="Medium Shading 2 Accent 4" w:uiPriority="64"/>
+    <w:lsdException w:name="Medium List 1 Accent 4" w:uiPriority="65"/>
+    <w:lsdException w:name="Medium List 2 Accent 4" w:uiPriority="66"/>
+    <w:lsdException w:name="Medium Grid 1 Accent 4" w:uiPriority="67"/>
+    <w:lsdException w:name="Medium Grid 2 Accent 4" w:uiPriority="68"/>
+    <w:lsdException w:name="Medium Grid 3 Accent 4" w:uiPriority="69"/>
+    <w:lsdException w:name="Dark List Accent 4" w:uiPriority="70"/>
+    <w:lsdException w:name="Colorful Shading Accent 4" w:uiPriority="71"/>
+    <w:lsdException w:name="Colorful List Accent 4" w:uiPriority="72"/>
+    <w:lsdException w:name="Colorful Grid Accent 4" w:uiPriority="73"/>
+    <w:lsdException w:name="Light Shading Accent 5" w:uiPriority="60"/>
+    <w:lsdException w:name="Light List Accent 5" w:uiPriority="61"/>
+    <w:lsdException w:name="Light Grid Accent 5" w:uiPriority="62"/>
+    <w:lsdException w:name="Medium Shading 1 Accent 5" w:uiPriority="63"/>
+    <w:lsdException w:name="Medium Shading 2 Accent 5" w:uiPriority="64"/>
+    <w:lsdException w:name="Medium List 1 Accent 5" w:uiPriority="65"/>
+    <w:lsdException w:name="Medium List 2 Accent 5" w:uiPriority="66"/>
+    <w:lsdException w:name="Medium Grid 1 Accent 5" w:uiPriority="67"/>
+    <w:lsdException w:name="Medium Grid 2 Accent 5" w:uiPriority="68"/>
+    <w:lsdException w:name="Medium Grid 3 Accent 5" w:uiPriority="69"/>
+    <w:lsdException w:name="Dark List Accent 5" w:uiPriority="70"/>
+    <w:lsdException w:name="Colorful Shading Accent 5" w:uiPriority="71"/>
+    <w:lsdException w:name="Colorful List Accent 5" w:uiPriority="72"/>
+    <w:lsdException w:name="Colorful Grid Accent 5" w:uiPriority="73"/>
+    <w:lsdException w:name="Light Shading Accent 6" w:uiPriority="60"/>
+    <w:lsdException w:name="Light List Accent 6" w:uiPriority="61"/>
+    <w:lsdException w:name="Light Grid Accent 6" w:uiPriority="62"/>
+    <w:lsdException w:name="Medium Shading 1 Accent 6" w:uiPriority="63"/>
+    <w:lsdException w:name="Medium Shading 2 Accent 6" w:uiPriority="64"/>
+    <w:lsdException w:name="Medium List 1 Accent 6" w:uiPriority="65"/>
+    <w:lsdException w:name="Medium List 2 Accent 6" w:uiPriority="66"/>
+    <w:lsdException w:name="Medium Grid 1 Accent 6" w:uiPriority="67"/>
+    <w:lsdException w:name="Medium Grid 2 Accent 6" w:uiPriority="68"/>
+    <w:lsdException w:name="Medium Grid 3 Accent 6" w:uiPriority="69"/>
+    <w:lsdException w:name="Dark List Accent 6" w:uiPriority="70"/>
+    <w:lsdException w:name="Colorful Shading Accent 6" w:uiPriority="71"/>
+    <w:lsdException w:name="Colorful List Accent 6" w:uiPriority="72"/>
+    <w:lsdException w:name="Colorful Grid Accent 6" w:uiPriority="73"/>
+    <w:lsdException w:name="Subtle Emphasis" w:uiPriority="19" w:qFormat="1"/>
+    <w:lsdException w:name="Intense Emphasis" w:uiPriority="21" w:qFormat="1"/>
+    <w:lsdException w:name="Subtle Reference" w:uiPriority="31" w:qFormat="1"/>
+    <w:lsdException w:name="Intense Reference" w:uiPriority="32" w:qFormat="1"/>
+    <w:lsdException w:name="Book Title" w:uiPriority="33" w:qFormat="1"/>
+    <w:lsdException w:name="Bibliography" w:semiHidden="1" w:uiPriority="37" w:unhideWhenUsed="1"/>
+    <w:lsdException w:name="TOC Heading" w:semiHidden="1" w:uiPriority="39" w:unhideWhenUsed="1" w:qFormat="1"/>
+    <w:lsdException w:name="Plain Table 1" w:uiPriority="41"/>
+    <w:lsdException w:name="Plain Table 2" w:uiPriority="42"/>
+    <w:lsdException w:name="Plain Table 3" w:uiPriority="43"/>
+    <w:lsdException w:name="Plain Table 4" w:uiPriority="44"/>
+    <w:lsdException w:name="Plain Table 5" w:uiPriority="45"/>
+    <w:lsdException w:name="Grid Table Light" w:uiPriority="40"/>
+    <w:lsdException w:name="Grid Table 1 Light" w:uiPriority="46"/>
+    <w:lsdException w:name="Grid Table 2" w:uiPriority="47"/>
+    <w:lsdException w:name="Grid Table 3" w:uiPriority="48"/>
+    <w:lsdException w:name="Grid Table 4" w:uiPriority="49"/>
+    <w:lsdException w:name="Grid Table 5 Dark" w:uiPriority="50"/>
+    <w:lsdException w:name="Grid Table 6 Colorful" w:uiPriority="51"/>
+    <w:lsdException w:name="Grid Table 7 Colorful" w:uiPriority="52"/>
+    <w:lsdException w:name="Grid Table 1 Light Accent 1" w:uiPriority="46"/>
+    <w:lsdException w:name="Grid Table 2 Accent 1" w:uiPriority="47"/>
+    <w:lsdException w:name="Grid Table 3 Accent 1" w:uiPriority="48"/>
+    <w:lsdException w:name="Grid Table 4 Accent 1" w:uiPriority="49"/>
+    <w:lsdException w:name="Grid Table 5 Dark Accent 1" w:uiPriority="50"/>
+    <w:lsdException w:name="Grid Table 6 Colorful Accent 1" w:uiPriority="51"/>
+    <w:lsdException w:name="Grid Table 7 Colorful Accent 1" w:uiPriority="52"/>
+    <w:lsdException w:name="Grid Table 1 Light Accent 2" w:uiPriority="46"/>
+    <w:lsdException w:name="Grid Table 2 Accent 2" w:uiPriority="47"/>
+    <w:lsdException w:name="Grid Table 3 Accent 2" w:uiPriority="48"/>
+    <w:lsdException w:name="Grid Table 4 Accent 2" w:uiPriority="49"/>
+    <w:lsdException w:name="Grid Table 5 Dark Accent 2" w:uiPriority="50"/>
+    <w:lsdException w:name="Grid Table 6 Colorful Accent 2" w:uiPriority="51"/>
+    <w:lsdException w:name="Grid Table 7 Colorful Accent 2" w:uiPriority="52"/>
+    <w:lsdException w:name="Grid Table 1 Light Accent 3" w:uiPriority="46"/>
+    <w:lsdException w:name="Grid Table 2 Accent 3" w:uiPriority="47"/>
+    <w:lsdException w:name="Grid Table 3 Accent 3" w:uiPriority="48"/>
+    <w:lsdException w:name="Grid Table 4 Accent 3" w:uiPriority="49"/>
+    <w:lsdException w:name="Grid Table 5 Dark Accent 3" w:uiPriority="50"/>
+    <w:lsdException w:name="Grid Table 6 Colorful Accent 3" w:uiPriority="51"/>
+    <w:lsdException w:name="Grid Table 7 Colorful Accent 3" w:uiPriority="52"/>
+    <w:lsdException w:name="Grid Table 1 Light Accent 4" w:uiPriority="46"/>
+    <w:lsdException w:name="Grid Table 2 Accent 4" w:uiPriority="47"/>
+    <w:lsdException w:name="Grid Table 3 Accent 4" w:uiPriority="48"/>
+    <w:lsdException w:name="Grid Table 4 Accent 4" w:uiPriority="49"/>
+    <w:lsdException w:name="Grid Table 5 Dark Accent 4" w:uiPriority="50"/>
+    <w:lsdException w:name="Grid Table 6 Colorful Accent 4" w:uiPriority="51"/>
+    <w:lsdException w:name="Grid Table 7 Colorful Accent 4" w:uiPriority="52"/>
+    <w:lsdException w:name="Grid Table 1 Light Accent 5" w:uiPriority="46"/>
+    <w:lsdException w:name="Grid Table 2 Accent 5" w:uiPriority="47"/>
+    <w:lsdException w:name="Grid Table 3 Accent 5" w:uiPriority="48"/>
+    <w:lsdException w:name="Grid Table 4 Accent 5" w:uiPriority="49"/>
+    <w:lsdException w:name="Grid Table 5 Dark Accent 5" w:uiPriority="50"/>
+    <w:lsdException w:name="Grid Table 6 Colorful Accent 5" w:uiPriority="51"/>
+    <w:lsdException w:name="Grid Table 7 Colorful Accent 5" w:uiPriority="52"/>
+    <w:lsdException w:name="Grid Table 1 Light Accent 6" w:uiPriority="46"/>
+    <w:lsdException w:name="Grid Table 2 Accent 6" w:uiPriority="47"/>
+    <w:lsdException w:name="Grid Table 3 Accent 6" w:uiPriority="48"/>
+    <w:lsdException w:name="Grid Table 4 Accent 6" w:uiPriority="49"/>
+    <w:lsdException w:name="Grid Table 5 Dark Accent 6" w:uiPriority="50"/>
+    <w:lsdException w:name="Grid Table 6 Colorful Accent 6" w:uiPriority="51"/>
+    <w:lsdException w:name="Grid Table 7 Colorful Accent 6" w:uiPriority="52"/>
+    <w:lsdException w:name="List Table 1 Light" w:uiPriority="46"/>
+    <w:lsdException w:name="List Table 2" w:uiPriority="47"/>
+    <w:lsdException w:name="List Table 3" w:uiPriority="48"/>
+    <w:lsdException w:name="List Table 4" w:uiPriority="49"/>
+    <w:lsdException w:name="List Table 5 Dark" w:uiPriority="50"/>
+    <w:lsdException w:name="List Table 6 Colorful" w:uiPriority="51"/>
+    <w:lsdException w:name="List Table 7 Colorful" w:uiPriority="52"/>
+    <w:lsdException w:name="List Table 1 Light Accent 1" w:uiPriority="46"/>
+    <w:lsdException w:name="List Table 2 Accent 1" w:uiPriority="47"/>
+    <w:lsdException w:name="List Table 3 Accent 1" w:uiPriority="48"/>
+    <w:lsdException w:name="List Table 4 Accent 1" w:uiPriority="49"/>
+    <w:lsdException w:name="List Table 5 Dark Accent 1" w:uiPriority="50"/>
+    <w:lsdException w:name="List Table 6 Colorful Accent 1" w:uiPriority="51"/>
+    <w:lsdException w:name="List Table 7 Colorful Accent 1" w:uiPriority="52"/>
+    <w:lsdException w:name="List Table 1 Light Accent 2" w:uiPriority="46"/>
+    <w:lsdException w:name="List Table 2 Accent 2" w:uiPriority="47"/>
+    <w:lsdException w:name="List Table 3 Accent 2" w:uiPriority="48"/>
+    <w:lsdException w:name="List Table 4 Accent 2" w:uiPriority="49"/>
+    <w:lsdException w:name="List Table 5 Dark Accent 2" w:uiPriority="50"/>
+    <w:lsdException w:name="List Table 6 Colorful Accent 2" w:uiPriority="51"/>
+    <w:lsdException w:name="List Table 7 Colorful Accent 2" w:uiPriority="52"/>
+    <w:lsdException w:name="List Table 1 Light Accent 3" w:uiPriority="46"/>
+    <w:lsdException w:name="List Table 2 Accent 3" w:uiPriority="47"/>
+    <w:lsdException w:name="List Table 3 Accent 3" w:uiPriority="48"/>
+    <w:lsdException w:name="List Table 4 Accent 3" w:uiPriority="49"/>
+    <w:lsdException w:name="List Table 5 Dark Accent 3" w:uiPriority="50"/>
+    <w:lsdException w:name="List Table 6 Colorful Accent 3" w:uiPriority="51"/>
+    <w:lsdException w:name="List Table 7 Colorful Accent 3" w:uiPriority="52"/>
+    <w:lsdException w:name="List Table 1 Light Accent 4" w:uiPriority="46"/>
+    <w:lsdException w:name="List Table 2 Accent 4" w:uiPriority="47"/>
+    <w:lsdException w:name="List Table 3 Accent 4" w:uiPriority="48"/>
+    <w:lsdException w:name="List Table 4 Accent 4" w:uiPriority="49"/>
+    <w:lsdException w:name="List Table 5 Dark Accent 4" w:uiPriority="50"/>
+    <w:lsdException w:name="List Table 6 Colorful Accent 4" w:uiPriority="51"/>
+    <w:lsdException w:name="List Table 7 Colorful Accent 4" w:uiPriority="52"/>
+    <w:lsdException w:name="List Table 1 Light Accent 5" w:uiPriority="46"/>
+    <w:lsdException w:name="List Table 2 Accent 5" w:uiPriority="47"/>
+    <w:lsdException w:name="List Table 3 Accent 5" w:uiPriority="48"/>
+    <w:lsdException w:name="List Table 4 Accent 5" w:uiPriority="49"/>
+    <w:lsdException w:name="List Table 5 Dark Accent 5" w:uiPriority="50"/>
+    <w:lsdException w:name="List Table 6 Colorful Accent 5" w:uiPriority="51"/>
+    <w:lsdException w:name="List Table 7 Colorful Accent 5" w:uiPriority="52"/>
+    <w:lsdException w:name="List Table 1 Light Accent 6" w:uiPriority="46"/>
+    <w:lsdException w:name="List Table 2 Accent 6" w:uiPriority="47"/>
+    <w:lsdException w:name="List Table 3 Accent 6" w:uiPriority="48"/>
+    <w:lsdException w:name="List Table 4 Accent 6" w:uiPriority="49"/>
+    <w:lsdException w:name="List Table 5 Dark Accent 6" w:uiPriority="50"/>
+    <w:lsdException w:name="List Table 6 Colorful Accent 6" w:uiPriority="51"/>
+    <w:lsdException w:name="List Table 7 Colorful Accent 6" w:uiPriority="52"/>
+    <w:lsdException w:name="Mention" w:semiHidden="1" w:unhideWhenUsed="1"/>
+    <w:lsdException w:name="Smart Hyperlink" w:semiHidden="1" w:unhideWhenUsed="1"/>
+    <w:lsdException w:name="Hashtag" w:semiHidden="1" w:unhideWhenUsed="1"/>
+    <w:lsdException w:name="Unresolved Mention" w:semiHidden="1" w:unhideWhenUsed="1"/>
+    <w:lsdException w:name="Smart Link" w:semiHidden="1" w:unhideWhenUsed="1"/>
+    <w:lsdException w:name="Smart Link Error" w:semiHidden="1" w:unhideWhenUsed="1"/>
   </w:latentStyles>
   <w:style w:type="paragraph" w:default="1" w:styleId="Normal">
     <w:name w:val="Normal"/>
@@ -14167,7 +14073,6 @@
     <w:uiPriority w:val="99"/>
     <w:semiHidden/>
     <w:unhideWhenUsed/>
-    <w:qFormat/>
     <w:tblPr>
       <w:tblInd w:w="0" w:type="dxa"/>
       <w:tblCellMar>
@@ -14206,7 +14111,7 @@
 </file>
 
 <file path=word/glossary/webSettings.xml><?xml version="1.0" encoding="utf-8"?>
-<w:webSettings xmlns:r="http://schemas.openxmlformats.org/officeDocument/2006/relationships" xmlns:w="http://schemas.openxmlformats.org/wordprocessingml/2006/main">
+<w:webSettings xmlns:mc="http://schemas.openxmlformats.org/markup-compatibility/2006" xmlns:r="http://schemas.openxmlformats.org/officeDocument/2006/relationships" xmlns:w="http://schemas.openxmlformats.org/wordprocessingml/2006/main" xmlns:w14="http://schemas.microsoft.com/office/word/2010/wordml" xmlns:w15="http://schemas.microsoft.com/office/word/2012/wordml" xmlns:w16cid="http://schemas.microsoft.com/office/word/2016/wordml/cid" xmlns:w16se="http://schemas.microsoft.com/office/word/2015/wordml/symex" mc:Ignorable="w14 w15 w16se w16cid">
   <w:optimizeForBrowser/>
   <w:allowPNG/>
 </w:webSettings>
@@ -14498,6 +14403,12 @@
 </file>
 
 <file path=customXml/item1.xml><?xml version="1.0" encoding="utf-8"?>
+<p:properties xmlns:p="http://schemas.microsoft.com/office/2006/metadata/properties" xmlns:xsi="http://www.w3.org/2001/XMLSchema-instance" xmlns:pc="http://schemas.microsoft.com/office/infopath/2007/PartnerControls">
+  <documentManagement/>
+</p:properties>
+</file>
+
+<file path=customXml/item2.xml><?xml version="1.0" encoding="utf-8"?>
 <?mso-contentType ?>
 <FormTemplates xmlns="http://schemas.microsoft.com/sharepoint/v3/contenttype/forms">
   <Display>DocumentLibraryForm</Display>
@@ -14506,7 +14417,7 @@
 </FormTemplates>
 </file>
 
-<file path=customXml/item2.xml><?xml version="1.0" encoding="utf-8"?>
+<file path=customXml/item3.xml><?xml version="1.0" encoding="utf-8"?>
 <ct:contentTypeSchema xmlns:ct="http://schemas.microsoft.com/office/2006/metadata/contentType" xmlns:ma="http://schemas.microsoft.com/office/2006/metadata/properties/metaAttributes" ct:_="" ma:_="" ma:contentTypeName="Document" ma:contentTypeID="0x010100464751B26A14CA4CB7D4CB7521F85842" ma:contentTypeVersion="0" ma:contentTypeDescription="Create a new document." ma:contentTypeScope="" ma:versionID="f86250f4118962961984355226246972">
   <xsd:schema xmlns:xsd="http://www.w3.org/2001/XMLSchema" xmlns:p="http://schemas.microsoft.com/office/2006/metadata/properties" targetNamespace="http://schemas.microsoft.com/office/2006/metadata/properties" ma:root="true" ma:fieldsID="4aeb20c0e3442673af7ee10786458764">
     <xsd:element name="properties">
@@ -14555,17 +14466,20 @@
 </ct:contentTypeSchema>
 </file>
 
-<file path=customXml/item3.xml><?xml version="1.0" encoding="utf-8"?>
+<file path=customXml/item4.xml><?xml version="1.0" encoding="utf-8"?>
 <LongProperties xmlns="http://schemas.microsoft.com/office/2006/metadata/longProperties"/>
 </file>
 
-<file path=customXml/item4.xml><?xml version="1.0" encoding="utf-8"?>
-<p:properties xmlns:p="http://schemas.microsoft.com/office/2006/metadata/properties" xmlns:xsi="http://www.w3.org/2001/XMLSchema-instance" xmlns:pc="http://schemas.microsoft.com/office/infopath/2007/PartnerControls">
-  <documentManagement/>
-</p:properties>
+<file path=customXml/itemProps1.xml><?xml version="1.0" encoding="utf-8"?>
+<ds:datastoreItem xmlns:ds="http://schemas.openxmlformats.org/officeDocument/2006/customXml" ds:itemID="{24661CDB-C102-4CE5-BF37-BF552AA05195}">
+  <ds:schemaRefs>
+    <ds:schemaRef ds:uri="http://schemas.microsoft.com/office/2006/metadata/properties"/>
+    <ds:schemaRef ds:uri="http://schemas.microsoft.com/office/infopath/2007/PartnerControls"/>
+  </ds:schemaRefs>
+</ds:datastoreItem>
 </file>
 
-<file path=customXml/itemProps1.xml><?xml version="1.0" encoding="utf-8"?>
+<file path=customXml/itemProps2.xml><?xml version="1.0" encoding="utf-8"?>
 <ds:datastoreItem xmlns:ds="http://schemas.openxmlformats.org/officeDocument/2006/customXml" ds:itemID="{977A2FAC-2406-47B2-9CDB-379DFE63E8DE}">
   <ds:schemaRefs>
     <ds:schemaRef ds:uri="http://schemas.microsoft.com/sharepoint/v3/contenttype/forms"/>
@@ -14573,7 +14487,7 @@
 </ds:datastoreItem>
 </file>
 
-<file path=customXml/itemProps2.xml><?xml version="1.0" encoding="utf-8"?>
+<file path=customXml/itemProps3.xml><?xml version="1.0" encoding="utf-8"?>
 <ds:datastoreItem xmlns:ds="http://schemas.openxmlformats.org/officeDocument/2006/customXml" ds:itemID="{63008B51-07BD-417C-8AA8-1EE3B9C49B3C}">
   <ds:schemaRefs>
     <ds:schemaRef ds:uri="http://schemas.microsoft.com/office/2006/metadata/contentType"/>
@@ -14588,19 +14502,10 @@
 </ds:datastoreItem>
 </file>
 
-<file path=customXml/itemProps3.xml><?xml version="1.0" encoding="utf-8"?>
+<file path=customXml/itemProps4.xml><?xml version="1.0" encoding="utf-8"?>
 <ds:datastoreItem xmlns:ds="http://schemas.openxmlformats.org/officeDocument/2006/customXml" ds:itemID="{469E2316-6234-40BA-BE1E-50B587520D14}">
   <ds:schemaRefs>
     <ds:schemaRef ds:uri="http://schemas.microsoft.com/office/2006/metadata/longProperties"/>
   </ds:schemaRefs>
 </ds:datastoreItem>
-</file>
-
-<file path=customXml/itemProps4.xml><?xml version="1.0" encoding="utf-8"?>
-<ds:datastoreItem xmlns:ds="http://schemas.openxmlformats.org/officeDocument/2006/customXml" ds:itemID="{24661CDB-C102-4CE5-BF37-BF552AA05195}">
-  <ds:schemaRefs>
-    <ds:schemaRef ds:uri="http://schemas.microsoft.com/office/2006/metadata/properties"/>
-    <ds:schemaRef ds:uri="http://schemas.microsoft.com/office/infopath/2007/PartnerControls"/>
-  </ds:schemaRefs>
-</ds:datastoreItem>
 </file>
</xml_diff>